<commit_message>
Added more skewb images
</commit_message>
<xml_diff>
--- a/3x3x3/beginners-method.docx
+++ b/3x3x3/beginners-method.docx
@@ -2,16 +2,6 @@
 <file path=word/document.xml><?xml version="1.0" encoding="utf-8"?>
 <w:document xmlns:wpc="http://schemas.microsoft.com/office/word/2010/wordprocessingCanvas" xmlns:mc="http://schemas.openxmlformats.org/markup-compatibility/2006" xmlns:o="urn:schemas-microsoft-com:office:office" xmlns:r="http://schemas.openxmlformats.org/officeDocument/2006/relationships" xmlns:m="http://schemas.openxmlformats.org/officeDocument/2006/math" xmlns:v="urn:schemas-microsoft-com:vml" xmlns:wp14="http://schemas.microsoft.com/office/word/2010/wordprocessingDrawing" xmlns:wp="http://schemas.openxmlformats.org/drawingml/2006/wordprocessingDrawing" xmlns:w10="urn:schemas-microsoft-com:office:word" xmlns:w="http://schemas.openxmlformats.org/wordprocessingml/2006/main" xmlns:w14="http://schemas.microsoft.com/office/word/2010/wordml" xmlns:wpg="http://schemas.microsoft.com/office/word/2010/wordprocessingGroup" xmlns:wpi="http://schemas.microsoft.com/office/word/2010/wordprocessingInk" xmlns:wne="http://schemas.microsoft.com/office/word/2006/wordml" xmlns:wps="http://schemas.microsoft.com/office/word/2010/wordprocessingShape" mc:Ignorable="w14 wp14">
   <w:body>
-    <w:p>
-      <w:pPr>
-        <w:pStyle w:val="NoSpacing"/>
-        <w:rPr>
-          <w:rFonts w:ascii="Verdana" w:hAnsi="Verdana" w:cs="Arial"/>
-          <w:sz w:val="24"/>
-          <w:szCs w:val="24"/>
-        </w:rPr>
-      </w:pPr>
-    </w:p>
     <w:p>
       <w:pPr>
         <w:pStyle w:val="NoSpacing"/>
@@ -882,15 +872,29 @@
         </w:rPr>
         <w:t xml:space="preserve">A single letter proceeded </w:t>
       </w:r>
-      <w:bookmarkStart w:id="0" w:name="_GoBack"/>
-      <w:bookmarkEnd w:id="0"/>
       <w:r>
         <w:rPr>
           <w:rFonts w:ascii="Verdana" w:hAnsi="Verdana" w:cs="Arial"/>
           <w:sz w:val="24"/>
           <w:szCs w:val="24"/>
         </w:rPr>
-        <w:t xml:space="preserve">by an apostrophe (‘) denotes </w:t>
+        <w:t>by an apostrophe (</w:t>
+      </w:r>
+      <w:r>
+        <w:rPr>
+          <w:rFonts w:ascii="Verdana" w:hAnsi="Verdana" w:cs="Arial"/>
+          <w:sz w:val="24"/>
+          <w:szCs w:val="24"/>
+        </w:rPr>
+        <w:t>'</w:t>
+      </w:r>
+      <w:r>
+        <w:rPr>
+          <w:rFonts w:ascii="Verdana" w:hAnsi="Verdana" w:cs="Arial"/>
+          <w:sz w:val="24"/>
+          <w:szCs w:val="24"/>
+        </w:rPr>
+        <w:t xml:space="preserve">) denotes </w:t>
       </w:r>
       <w:r>
         <w:rPr>
@@ -953,7 +957,7 @@
           <w:sz w:val="24"/>
           <w:szCs w:val="24"/>
         </w:rPr>
-        <w:t>“</w:t>
+        <w:t>"</w:t>
       </w:r>
       <w:r>
         <w:rPr>
@@ -969,7 +973,7 @@
           <w:sz w:val="24"/>
           <w:szCs w:val="24"/>
         </w:rPr>
-        <w:t>”</w:t>
+        <w:t>"</w:t>
       </w:r>
       <w:r>
         <w:rPr>
@@ -1523,7 +1527,16 @@
                 <w:sz w:val="24"/>
                 <w:szCs w:val="24"/>
               </w:rPr>
-              <w:t>U’</w:t>
+              <w:t>U</w:t>
+            </w:r>
+            <w:r>
+              <w:rPr>
+                <w:rFonts w:ascii="Verdana" w:hAnsi="Verdana" w:cs="Arial"/>
+                <w:b/>
+                <w:sz w:val="24"/>
+                <w:szCs w:val="24"/>
+              </w:rPr>
+              <w:t>'</w:t>
             </w:r>
           </w:p>
         </w:tc>
@@ -1601,7 +1614,16 @@
                 <w:sz w:val="24"/>
                 <w:szCs w:val="24"/>
               </w:rPr>
-              <w:t>D’</w:t>
+              <w:t>D</w:t>
+            </w:r>
+            <w:r>
+              <w:rPr>
+                <w:rFonts w:ascii="Verdana" w:hAnsi="Verdana" w:cs="Arial"/>
+                <w:b/>
+                <w:sz w:val="24"/>
+                <w:szCs w:val="24"/>
+              </w:rPr>
+              <w:t>'</w:t>
             </w:r>
           </w:p>
         </w:tc>
@@ -2121,7 +2143,16 @@
                 <w:sz w:val="24"/>
                 <w:szCs w:val="24"/>
               </w:rPr>
-              <w:t>R’</w:t>
+              <w:t>R</w:t>
+            </w:r>
+            <w:r>
+              <w:rPr>
+                <w:rFonts w:ascii="Verdana" w:hAnsi="Verdana" w:cs="Arial"/>
+                <w:b/>
+                <w:sz w:val="24"/>
+                <w:szCs w:val="24"/>
+              </w:rPr>
+              <w:t>'</w:t>
             </w:r>
           </w:p>
         </w:tc>
@@ -2199,7 +2230,16 @@
                 <w:sz w:val="24"/>
                 <w:szCs w:val="24"/>
               </w:rPr>
-              <w:t>L’</w:t>
+              <w:t>L</w:t>
+            </w:r>
+            <w:r>
+              <w:rPr>
+                <w:rFonts w:ascii="Verdana" w:hAnsi="Verdana" w:cs="Arial"/>
+                <w:b/>
+                <w:sz w:val="24"/>
+                <w:szCs w:val="24"/>
+              </w:rPr>
+              <w:t>'</w:t>
             </w:r>
           </w:p>
         </w:tc>
@@ -2719,7 +2759,16 @@
                 <w:sz w:val="24"/>
                 <w:szCs w:val="24"/>
               </w:rPr>
-              <w:t>F’</w:t>
+              <w:t>F</w:t>
+            </w:r>
+            <w:r>
+              <w:rPr>
+                <w:rFonts w:ascii="Verdana" w:hAnsi="Verdana" w:cs="Arial"/>
+                <w:b/>
+                <w:sz w:val="24"/>
+                <w:szCs w:val="24"/>
+              </w:rPr>
+              <w:t>'</w:t>
             </w:r>
           </w:p>
         </w:tc>
@@ -2797,7 +2846,16 @@
                 <w:sz w:val="24"/>
                 <w:szCs w:val="24"/>
               </w:rPr>
-              <w:t>B’</w:t>
+              <w:t>B</w:t>
+            </w:r>
+            <w:r>
+              <w:rPr>
+                <w:rFonts w:ascii="Verdana" w:hAnsi="Verdana" w:cs="Arial"/>
+                <w:b/>
+                <w:sz w:val="24"/>
+                <w:szCs w:val="24"/>
+              </w:rPr>
+              <w:t>'</w:t>
             </w:r>
           </w:p>
         </w:tc>
@@ -2848,23 +2906,45 @@
           <w:szCs w:val="24"/>
         </w:rPr>
       </w:pPr>
-    </w:p>
-    <w:p>
-      <w:pPr>
-        <w:pStyle w:val="NoSpacing"/>
-        <w:rPr>
-          <w:rFonts w:ascii="Verdana" w:hAnsi="Verdana" w:cs="Arial"/>
-          <w:sz w:val="24"/>
-          <w:szCs w:val="24"/>
-        </w:rPr>
-      </w:pPr>
       <w:r>
         <w:rPr>
           <w:rFonts w:ascii="Verdana" w:hAnsi="Verdana" w:cs="Arial"/>
           <w:sz w:val="24"/>
           <w:szCs w:val="24"/>
         </w:rPr>
-        <w:t>There are also three “slices”, notated by M, E and S. Only M will be used in this guide.</w:t>
+        <w:t xml:space="preserve">There are also three </w:t>
+      </w:r>
+      <w:r>
+        <w:rPr>
+          <w:rFonts w:ascii="Verdana" w:hAnsi="Verdana" w:cs="Arial"/>
+          <w:sz w:val="24"/>
+          <w:szCs w:val="24"/>
+        </w:rPr>
+        <w:t>"</w:t>
+      </w:r>
+      <w:r>
+        <w:rPr>
+          <w:rFonts w:ascii="Verdana" w:hAnsi="Verdana" w:cs="Arial"/>
+          <w:sz w:val="24"/>
+          <w:szCs w:val="24"/>
+        </w:rPr>
+        <w:t>slices</w:t>
+      </w:r>
+      <w:r>
+        <w:rPr>
+          <w:rFonts w:ascii="Verdana" w:hAnsi="Verdana" w:cs="Arial"/>
+          <w:sz w:val="24"/>
+          <w:szCs w:val="24"/>
+        </w:rPr>
+        <w:t>"</w:t>
+      </w:r>
+      <w:r>
+        <w:rPr>
+          <w:rFonts w:ascii="Verdana" w:hAnsi="Verdana" w:cs="Arial"/>
+          <w:sz w:val="24"/>
+          <w:szCs w:val="24"/>
+        </w:rPr>
+        <w:t>, notated by M, E and S. Only M will be used in this guide.</w:t>
       </w:r>
     </w:p>
     <w:p>
@@ -2919,7 +2999,6 @@
                 <w:rFonts w:ascii="Verdana" w:hAnsi="Verdana" w:cs="Arial"/>
                 <w:noProof/>
               </w:rPr>
-              <w:lastRenderedPageBreak/>
               <w:drawing>
                 <wp:inline distT="0" distB="0" distL="0" distR="0" wp14:anchorId="4BB32DE0" wp14:editId="33F3CB68">
                   <wp:extent cx="952500" cy="952500"/>
@@ -3078,7 +3157,16 @@
                 <w:sz w:val="24"/>
                 <w:szCs w:val="24"/>
               </w:rPr>
-              <w:t>M’</w:t>
+              <w:t>M</w:t>
+            </w:r>
+            <w:r>
+              <w:rPr>
+                <w:rFonts w:ascii="Verdana" w:hAnsi="Verdana" w:cs="Arial"/>
+                <w:b/>
+                <w:sz w:val="24"/>
+                <w:szCs w:val="24"/>
+              </w:rPr>
+              <w:t>'</w:t>
             </w:r>
           </w:p>
         </w:tc>
@@ -3229,24 +3317,30 @@
           <w:szCs w:val="30"/>
         </w:rPr>
       </w:pPr>
-    </w:p>
-    <w:p>
-      <w:pPr>
-        <w:pStyle w:val="NoSpacing"/>
-        <w:jc w:val="center"/>
+      <w:r>
         <w:rPr>
           <w:rFonts w:ascii="Verdana" w:hAnsi="Verdana" w:cs="Arial"/>
           <w:sz w:val="30"/>
           <w:szCs w:val="30"/>
         </w:rPr>
-      </w:pPr>
+        <w:lastRenderedPageBreak/>
+        <w:t>Beginner</w:t>
+      </w:r>
       <w:r>
         <w:rPr>
           <w:rFonts w:ascii="Verdana" w:hAnsi="Verdana" w:cs="Arial"/>
           <w:sz w:val="30"/>
           <w:szCs w:val="30"/>
         </w:rPr>
-        <w:t>Beginner’s Method</w:t>
+        <w:t>'</w:t>
+      </w:r>
+      <w:r>
+        <w:rPr>
+          <w:rFonts w:ascii="Verdana" w:hAnsi="Verdana" w:cs="Arial"/>
+          <w:sz w:val="30"/>
+          <w:szCs w:val="30"/>
+        </w:rPr>
+        <w:t>s Method</w:t>
       </w:r>
     </w:p>
     <w:p>
@@ -4220,6 +4314,204 @@
         <w:jc w:val="center"/>
         <w:rPr>
           <w:rFonts w:ascii="Verdana" w:hAnsi="Verdana" w:cs="Arial"/>
+          <w:sz w:val="24"/>
+          <w:szCs w:val="24"/>
+        </w:rPr>
+      </w:pPr>
+    </w:p>
+    <w:p>
+      <w:pPr>
+        <w:pStyle w:val="NoSpacing"/>
+        <w:jc w:val="center"/>
+        <w:rPr>
+          <w:rFonts w:ascii="Verdana" w:hAnsi="Verdana" w:cs="Arial"/>
+          <w:sz w:val="24"/>
+          <w:szCs w:val="24"/>
+        </w:rPr>
+      </w:pPr>
+    </w:p>
+    <w:p>
+      <w:pPr>
+        <w:pStyle w:val="NoSpacing"/>
+        <w:jc w:val="center"/>
+        <w:rPr>
+          <w:rFonts w:ascii="Verdana" w:hAnsi="Verdana" w:cs="Arial"/>
+          <w:sz w:val="24"/>
+          <w:szCs w:val="24"/>
+        </w:rPr>
+      </w:pPr>
+    </w:p>
+    <w:p>
+      <w:pPr>
+        <w:pStyle w:val="NoSpacing"/>
+        <w:jc w:val="center"/>
+        <w:rPr>
+          <w:rFonts w:ascii="Verdana" w:hAnsi="Verdana" w:cs="Arial"/>
+          <w:sz w:val="24"/>
+          <w:szCs w:val="24"/>
+        </w:rPr>
+      </w:pPr>
+    </w:p>
+    <w:p>
+      <w:pPr>
+        <w:pStyle w:val="NoSpacing"/>
+        <w:jc w:val="center"/>
+        <w:rPr>
+          <w:rFonts w:ascii="Verdana" w:hAnsi="Verdana" w:cs="Arial"/>
+          <w:sz w:val="24"/>
+          <w:szCs w:val="24"/>
+        </w:rPr>
+      </w:pPr>
+    </w:p>
+    <w:p>
+      <w:pPr>
+        <w:pStyle w:val="NoSpacing"/>
+        <w:jc w:val="center"/>
+        <w:rPr>
+          <w:rFonts w:ascii="Verdana" w:hAnsi="Verdana" w:cs="Arial"/>
+          <w:sz w:val="24"/>
+          <w:szCs w:val="24"/>
+        </w:rPr>
+      </w:pPr>
+    </w:p>
+    <w:p>
+      <w:pPr>
+        <w:pStyle w:val="NoSpacing"/>
+        <w:jc w:val="center"/>
+        <w:rPr>
+          <w:rFonts w:ascii="Verdana" w:hAnsi="Verdana" w:cs="Arial"/>
+          <w:sz w:val="24"/>
+          <w:szCs w:val="24"/>
+        </w:rPr>
+      </w:pPr>
+    </w:p>
+    <w:p>
+      <w:pPr>
+        <w:pStyle w:val="NoSpacing"/>
+        <w:jc w:val="center"/>
+        <w:rPr>
+          <w:rFonts w:ascii="Verdana" w:hAnsi="Verdana" w:cs="Arial"/>
+          <w:sz w:val="24"/>
+          <w:szCs w:val="24"/>
+        </w:rPr>
+      </w:pPr>
+    </w:p>
+    <w:p>
+      <w:pPr>
+        <w:pStyle w:val="NoSpacing"/>
+        <w:jc w:val="center"/>
+        <w:rPr>
+          <w:rFonts w:ascii="Verdana" w:hAnsi="Verdana" w:cs="Arial"/>
+          <w:sz w:val="24"/>
+          <w:szCs w:val="24"/>
+        </w:rPr>
+      </w:pPr>
+    </w:p>
+    <w:p>
+      <w:pPr>
+        <w:pStyle w:val="NoSpacing"/>
+        <w:jc w:val="center"/>
+        <w:rPr>
+          <w:rFonts w:ascii="Verdana" w:hAnsi="Verdana" w:cs="Arial"/>
+          <w:sz w:val="24"/>
+          <w:szCs w:val="24"/>
+        </w:rPr>
+      </w:pPr>
+    </w:p>
+    <w:p>
+      <w:pPr>
+        <w:pStyle w:val="NoSpacing"/>
+        <w:jc w:val="center"/>
+        <w:rPr>
+          <w:rFonts w:ascii="Verdana" w:hAnsi="Verdana" w:cs="Arial"/>
+          <w:sz w:val="24"/>
+          <w:szCs w:val="24"/>
+        </w:rPr>
+      </w:pPr>
+    </w:p>
+    <w:p>
+      <w:pPr>
+        <w:pStyle w:val="NoSpacing"/>
+        <w:jc w:val="center"/>
+        <w:rPr>
+          <w:rFonts w:ascii="Verdana" w:hAnsi="Verdana" w:cs="Arial"/>
+          <w:sz w:val="24"/>
+          <w:szCs w:val="24"/>
+        </w:rPr>
+      </w:pPr>
+    </w:p>
+    <w:p>
+      <w:pPr>
+        <w:pStyle w:val="NoSpacing"/>
+        <w:jc w:val="center"/>
+        <w:rPr>
+          <w:rFonts w:ascii="Verdana" w:hAnsi="Verdana" w:cs="Arial"/>
+          <w:sz w:val="24"/>
+          <w:szCs w:val="24"/>
+        </w:rPr>
+      </w:pPr>
+    </w:p>
+    <w:p>
+      <w:pPr>
+        <w:pStyle w:val="NoSpacing"/>
+        <w:jc w:val="center"/>
+        <w:rPr>
+          <w:rFonts w:ascii="Verdana" w:hAnsi="Verdana" w:cs="Arial"/>
+          <w:sz w:val="24"/>
+          <w:szCs w:val="24"/>
+        </w:rPr>
+      </w:pPr>
+    </w:p>
+    <w:p>
+      <w:pPr>
+        <w:pStyle w:val="NoSpacing"/>
+        <w:jc w:val="center"/>
+        <w:rPr>
+          <w:rFonts w:ascii="Verdana" w:hAnsi="Verdana" w:cs="Arial"/>
+          <w:sz w:val="24"/>
+          <w:szCs w:val="24"/>
+        </w:rPr>
+      </w:pPr>
+    </w:p>
+    <w:p>
+      <w:pPr>
+        <w:pStyle w:val="NoSpacing"/>
+        <w:jc w:val="center"/>
+        <w:rPr>
+          <w:rFonts w:ascii="Verdana" w:hAnsi="Verdana" w:cs="Arial"/>
+          <w:sz w:val="24"/>
+          <w:szCs w:val="24"/>
+        </w:rPr>
+      </w:pPr>
+    </w:p>
+    <w:p>
+      <w:pPr>
+        <w:pStyle w:val="NoSpacing"/>
+        <w:jc w:val="center"/>
+        <w:rPr>
+          <w:rFonts w:ascii="Verdana" w:hAnsi="Verdana" w:cs="Arial"/>
+          <w:sz w:val="24"/>
+          <w:szCs w:val="24"/>
+        </w:rPr>
+      </w:pPr>
+    </w:p>
+    <w:p>
+      <w:pPr>
+        <w:pStyle w:val="NoSpacing"/>
+        <w:jc w:val="center"/>
+        <w:rPr>
+          <w:rFonts w:ascii="Verdana" w:hAnsi="Verdana" w:cs="Arial"/>
+          <w:sz w:val="24"/>
+          <w:szCs w:val="24"/>
+        </w:rPr>
+      </w:pPr>
+    </w:p>
+    <w:p>
+      <w:pPr>
+        <w:pStyle w:val="NoSpacing"/>
+        <w:jc w:val="center"/>
+        <w:rPr>
+          <w:rFonts w:ascii="Verdana" w:hAnsi="Verdana" w:cs="Arial"/>
           <w:b/>
           <w:sz w:val="28"/>
           <w:szCs w:val="28"/>
@@ -4232,6 +4524,7 @@
           <w:sz w:val="28"/>
           <w:szCs w:val="28"/>
         </w:rPr>
+        <w:lastRenderedPageBreak/>
         <w:t xml:space="preserve">1. </w:t>
       </w:r>
       <w:r>
@@ -4384,7 +4677,6 @@
           <w:sz w:val="24"/>
           <w:szCs w:val="24"/>
         </w:rPr>
-        <w:lastRenderedPageBreak/>
         <w:t xml:space="preserve">Find a white corner in the U layer and turn the U face so that the corner is directly above where it needs to go. You will run into </w:t>
       </w:r>
       <w:r>
@@ -4622,7 +4914,16 @@
                 <w:sz w:val="24"/>
                 <w:szCs w:val="24"/>
               </w:rPr>
-              <w:t>R U R’</w:t>
+              <w:t>R U R</w:t>
+            </w:r>
+            <w:r>
+              <w:rPr>
+                <w:rFonts w:ascii="Verdana" w:hAnsi="Verdana" w:cs="Arial"/>
+                <w:i/>
+                <w:sz w:val="24"/>
+                <w:szCs w:val="24"/>
+              </w:rPr>
+              <w:t>'</w:t>
             </w:r>
           </w:p>
         </w:tc>
@@ -4724,7 +5025,43 @@
                 <w:sz w:val="24"/>
                 <w:szCs w:val="24"/>
               </w:rPr>
-              <w:t>F’ U’ F’</w:t>
+              <w:t>F</w:t>
+            </w:r>
+            <w:r>
+              <w:rPr>
+                <w:rFonts w:ascii="Verdana" w:hAnsi="Verdana" w:cs="Arial"/>
+                <w:i/>
+                <w:sz w:val="24"/>
+                <w:szCs w:val="24"/>
+              </w:rPr>
+              <w:t>'</w:t>
+            </w:r>
+            <w:r>
+              <w:rPr>
+                <w:rFonts w:ascii="Verdana" w:hAnsi="Verdana" w:cs="Arial"/>
+                <w:i/>
+                <w:sz w:val="24"/>
+                <w:szCs w:val="24"/>
+              </w:rPr>
+              <w:t xml:space="preserve"> U</w:t>
+            </w:r>
+            <w:r>
+              <w:rPr>
+                <w:rFonts w:ascii="Verdana" w:hAnsi="Verdana" w:cs="Arial"/>
+                <w:i/>
+                <w:sz w:val="24"/>
+                <w:szCs w:val="24"/>
+              </w:rPr>
+              <w:t>'</w:t>
+            </w:r>
+            <w:r>
+              <w:rPr>
+                <w:rFonts w:ascii="Verdana" w:hAnsi="Verdana" w:cs="Arial"/>
+                <w:i/>
+                <w:sz w:val="24"/>
+                <w:szCs w:val="24"/>
+              </w:rPr>
+              <w:t xml:space="preserve"> F</w:t>
             </w:r>
           </w:p>
         </w:tc>
@@ -4826,7 +5163,52 @@
                 <w:sz w:val="24"/>
                 <w:szCs w:val="24"/>
               </w:rPr>
-              <w:t>R U2 R’ U’ R U R’</w:t>
+              <w:t>R U2 R</w:t>
+            </w:r>
+            <w:r>
+              <w:rPr>
+                <w:rFonts w:ascii="Verdana" w:hAnsi="Verdana" w:cs="Arial"/>
+                <w:i/>
+                <w:sz w:val="24"/>
+                <w:szCs w:val="24"/>
+              </w:rPr>
+              <w:t>'</w:t>
+            </w:r>
+            <w:r>
+              <w:rPr>
+                <w:rFonts w:ascii="Verdana" w:hAnsi="Verdana" w:cs="Arial"/>
+                <w:i/>
+                <w:sz w:val="24"/>
+                <w:szCs w:val="24"/>
+              </w:rPr>
+              <w:t xml:space="preserve"> U</w:t>
+            </w:r>
+            <w:r>
+              <w:rPr>
+                <w:rFonts w:ascii="Verdana" w:hAnsi="Verdana" w:cs="Arial"/>
+                <w:i/>
+                <w:sz w:val="24"/>
+                <w:szCs w:val="24"/>
+              </w:rPr>
+              <w:t>'</w:t>
+            </w:r>
+            <w:r>
+              <w:rPr>
+                <w:rFonts w:ascii="Verdana" w:hAnsi="Verdana" w:cs="Arial"/>
+                <w:i/>
+                <w:sz w:val="24"/>
+                <w:szCs w:val="24"/>
+              </w:rPr>
+              <w:t xml:space="preserve"> R U R</w:t>
+            </w:r>
+            <w:r>
+              <w:rPr>
+                <w:rFonts w:ascii="Verdana" w:hAnsi="Verdana" w:cs="Arial"/>
+                <w:i/>
+                <w:sz w:val="24"/>
+                <w:szCs w:val="24"/>
+              </w:rPr>
+              <w:t>'</w:t>
             </w:r>
           </w:p>
         </w:tc>
@@ -5239,7 +5621,7 @@
                 <w:sz w:val="24"/>
                 <w:szCs w:val="24"/>
               </w:rPr>
-              <w:t xml:space="preserve"> R’ U’ F’ U</w:t>
+              <w:t xml:space="preserve"> R</w:t>
             </w:r>
             <w:r>
               <w:rPr>
@@ -5248,7 +5630,61 @@
                 <w:sz w:val="24"/>
                 <w:szCs w:val="24"/>
               </w:rPr>
-              <w:t>’</w:t>
+              <w:t>'</w:t>
+            </w:r>
+            <w:r>
+              <w:rPr>
+                <w:rFonts w:ascii="Verdana" w:hAnsi="Verdana" w:cs="Arial"/>
+                <w:i/>
+                <w:sz w:val="24"/>
+                <w:szCs w:val="24"/>
+              </w:rPr>
+              <w:t xml:space="preserve"> U</w:t>
+            </w:r>
+            <w:r>
+              <w:rPr>
+                <w:rFonts w:ascii="Verdana" w:hAnsi="Verdana" w:cs="Arial"/>
+                <w:i/>
+                <w:sz w:val="24"/>
+                <w:szCs w:val="24"/>
+              </w:rPr>
+              <w:t>'</w:t>
+            </w:r>
+            <w:r>
+              <w:rPr>
+                <w:rFonts w:ascii="Verdana" w:hAnsi="Verdana" w:cs="Arial"/>
+                <w:i/>
+                <w:sz w:val="24"/>
+                <w:szCs w:val="24"/>
+              </w:rPr>
+              <w:t xml:space="preserve"> F</w:t>
+            </w:r>
+            <w:r>
+              <w:rPr>
+                <w:rFonts w:ascii="Verdana" w:hAnsi="Verdana" w:cs="Arial"/>
+                <w:i/>
+                <w:sz w:val="24"/>
+                <w:szCs w:val="24"/>
+              </w:rPr>
+              <w:t>'</w:t>
+            </w:r>
+            <w:r>
+              <w:rPr>
+                <w:rFonts w:ascii="Verdana" w:hAnsi="Verdana" w:cs="Arial"/>
+                <w:i/>
+                <w:sz w:val="24"/>
+                <w:szCs w:val="24"/>
+              </w:rPr>
+              <w:t xml:space="preserve"> U</w:t>
+            </w:r>
+            <w:r>
+              <w:rPr>
+                <w:rFonts w:ascii="Verdana" w:hAnsi="Verdana" w:cs="Arial"/>
+                <w:i/>
+                <w:sz w:val="24"/>
+                <w:szCs w:val="24"/>
+              </w:rPr>
+              <w:t>'</w:t>
             </w:r>
             <w:r>
               <w:rPr>
@@ -5366,7 +5802,7 @@
                 <w:sz w:val="24"/>
                 <w:szCs w:val="24"/>
               </w:rPr>
-              <w:t>U’ F’ U’ F U R U</w:t>
+              <w:t>U</w:t>
             </w:r>
             <w:r>
               <w:rPr>
@@ -5375,7 +5811,70 @@
                 <w:sz w:val="24"/>
                 <w:szCs w:val="24"/>
               </w:rPr>
-              <w:t xml:space="preserve"> R’</w:t>
+              <w:t>'</w:t>
+            </w:r>
+            <w:r>
+              <w:rPr>
+                <w:rFonts w:ascii="Verdana" w:hAnsi="Verdana" w:cs="Arial"/>
+                <w:i/>
+                <w:sz w:val="24"/>
+                <w:szCs w:val="24"/>
+              </w:rPr>
+              <w:t xml:space="preserve"> F</w:t>
+            </w:r>
+            <w:r>
+              <w:rPr>
+                <w:rFonts w:ascii="Verdana" w:hAnsi="Verdana" w:cs="Arial"/>
+                <w:i/>
+                <w:sz w:val="24"/>
+                <w:szCs w:val="24"/>
+              </w:rPr>
+              <w:t>'</w:t>
+            </w:r>
+            <w:r>
+              <w:rPr>
+                <w:rFonts w:ascii="Verdana" w:hAnsi="Verdana" w:cs="Arial"/>
+                <w:i/>
+                <w:sz w:val="24"/>
+                <w:szCs w:val="24"/>
+              </w:rPr>
+              <w:t xml:space="preserve"> U</w:t>
+            </w:r>
+            <w:r>
+              <w:rPr>
+                <w:rFonts w:ascii="Verdana" w:hAnsi="Verdana" w:cs="Arial"/>
+                <w:i/>
+                <w:sz w:val="24"/>
+                <w:szCs w:val="24"/>
+              </w:rPr>
+              <w:t>'</w:t>
+            </w:r>
+            <w:r>
+              <w:rPr>
+                <w:rFonts w:ascii="Verdana" w:hAnsi="Verdana" w:cs="Arial"/>
+                <w:i/>
+                <w:sz w:val="24"/>
+                <w:szCs w:val="24"/>
+              </w:rPr>
+              <w:t xml:space="preserve"> F U R U</w:t>
+            </w:r>
+            <w:r>
+              <w:rPr>
+                <w:rFonts w:ascii="Verdana" w:hAnsi="Verdana" w:cs="Arial"/>
+                <w:i/>
+                <w:sz w:val="24"/>
+                <w:szCs w:val="24"/>
+              </w:rPr>
+              <w:t xml:space="preserve"> R</w:t>
+            </w:r>
+            <w:r>
+              <w:rPr>
+                <w:rFonts w:ascii="Verdana" w:hAnsi="Verdana" w:cs="Arial"/>
+                <w:i/>
+                <w:sz w:val="24"/>
+                <w:szCs w:val="24"/>
+              </w:rPr>
+              <w:t>'</w:t>
             </w:r>
           </w:p>
         </w:tc>
@@ -5452,6 +5951,16 @@
     <w:p>
       <w:pPr>
         <w:pStyle w:val="NoSpacing"/>
+        <w:rPr>
+          <w:rFonts w:ascii="Verdana" w:hAnsi="Verdana" w:cs="Arial"/>
+          <w:sz w:val="24"/>
+          <w:szCs w:val="24"/>
+        </w:rPr>
+      </w:pPr>
+    </w:p>
+    <w:p>
+      <w:pPr>
+        <w:pStyle w:val="NoSpacing"/>
         <w:jc w:val="center"/>
         <w:rPr>
           <w:rFonts w:ascii="Verdana" w:hAnsi="Verdana" w:cs="Arial"/>
@@ -5467,6 +5976,7 @@
           <w:sz w:val="28"/>
           <w:szCs w:val="28"/>
         </w:rPr>
+        <w:lastRenderedPageBreak/>
         <w:t>4.</w:t>
       </w:r>
       <w:r>
@@ -5538,7 +6048,7 @@
           <w:sz w:val="24"/>
           <w:szCs w:val="24"/>
         </w:rPr>
-        <w:t>ill form a “cr</w:t>
+        <w:t xml:space="preserve">ill form a </w:t>
       </w:r>
       <w:r>
         <w:rPr>
@@ -5546,7 +6056,39 @@
           <w:sz w:val="24"/>
           <w:szCs w:val="24"/>
         </w:rPr>
-        <w:t>oss” on the U layer. There are three</w:t>
+        <w:t>"</w:t>
+      </w:r>
+      <w:r>
+        <w:rPr>
+          <w:rFonts w:ascii="Verdana" w:hAnsi="Verdana" w:cs="Arial"/>
+          <w:sz w:val="24"/>
+          <w:szCs w:val="24"/>
+        </w:rPr>
+        <w:t>cr</w:t>
+      </w:r>
+      <w:r>
+        <w:rPr>
+          <w:rFonts w:ascii="Verdana" w:hAnsi="Verdana" w:cs="Arial"/>
+          <w:sz w:val="24"/>
+          <w:szCs w:val="24"/>
+        </w:rPr>
+        <w:t>oss</w:t>
+      </w:r>
+      <w:r>
+        <w:rPr>
+          <w:rFonts w:ascii="Verdana" w:hAnsi="Verdana" w:cs="Arial"/>
+          <w:sz w:val="24"/>
+          <w:szCs w:val="24"/>
+        </w:rPr>
+        <w:t>"</w:t>
+      </w:r>
+      <w:r>
+        <w:rPr>
+          <w:rFonts w:ascii="Verdana" w:hAnsi="Verdana" w:cs="Arial"/>
+          <w:sz w:val="24"/>
+          <w:szCs w:val="24"/>
+        </w:rPr>
+        <w:t xml:space="preserve"> on the U layer. There are three</w:t>
       </w:r>
       <w:r>
         <w:rPr>
@@ -5658,7 +6200,6 @@
                 <w:rFonts w:ascii="Verdana" w:hAnsi="Verdana" w:cs="Arial"/>
                 <w:noProof/>
               </w:rPr>
-              <w:lastRenderedPageBreak/>
               <w:drawing>
                 <wp:inline distT="0" distB="0" distL="0" distR="0" wp14:anchorId="1DABC4D6" wp14:editId="61AB10B5">
                   <wp:extent cx="956945" cy="956945"/>
@@ -5861,7 +6402,6 @@
                 <w:sz w:val="24"/>
                 <w:szCs w:val="24"/>
               </w:rPr>
-              <w:lastRenderedPageBreak/>
               <w:t>Case 1:</w:t>
             </w:r>
           </w:p>
@@ -5880,7 +6420,6 @@
                 <w:rFonts w:ascii="Verdana" w:hAnsi="Verdana" w:cs="Arial"/>
                 <w:noProof/>
               </w:rPr>
-              <w:lastRenderedPageBreak/>
               <w:drawing>
                 <wp:inline distT="0" distB="0" distL="0" distR="0" wp14:anchorId="2452A17A" wp14:editId="11099665">
                   <wp:extent cx="956945" cy="956945"/>
@@ -5949,7 +6488,52 @@
                 <w:sz w:val="24"/>
                 <w:szCs w:val="24"/>
               </w:rPr>
-              <w:t>F U R U’ R’ F’</w:t>
+              <w:t>F U R U</w:t>
+            </w:r>
+            <w:r>
+              <w:rPr>
+                <w:rFonts w:ascii="Verdana" w:hAnsi="Verdana" w:cs="Arial"/>
+                <w:i/>
+                <w:sz w:val="24"/>
+                <w:szCs w:val="24"/>
+              </w:rPr>
+              <w:t>'</w:t>
+            </w:r>
+            <w:r>
+              <w:rPr>
+                <w:rFonts w:ascii="Verdana" w:hAnsi="Verdana" w:cs="Arial"/>
+                <w:i/>
+                <w:sz w:val="24"/>
+                <w:szCs w:val="24"/>
+              </w:rPr>
+              <w:t xml:space="preserve"> R</w:t>
+            </w:r>
+            <w:r>
+              <w:rPr>
+                <w:rFonts w:ascii="Verdana" w:hAnsi="Verdana" w:cs="Arial"/>
+                <w:i/>
+                <w:sz w:val="24"/>
+                <w:szCs w:val="24"/>
+              </w:rPr>
+              <w:t>'</w:t>
+            </w:r>
+            <w:r>
+              <w:rPr>
+                <w:rFonts w:ascii="Verdana" w:hAnsi="Verdana" w:cs="Arial"/>
+                <w:i/>
+                <w:sz w:val="24"/>
+                <w:szCs w:val="24"/>
+              </w:rPr>
+              <w:t xml:space="preserve"> F</w:t>
+            </w:r>
+            <w:r>
+              <w:rPr>
+                <w:rFonts w:ascii="Verdana" w:hAnsi="Verdana" w:cs="Arial"/>
+                <w:i/>
+                <w:sz w:val="24"/>
+                <w:szCs w:val="24"/>
+              </w:rPr>
+              <w:t>'</w:t>
             </w:r>
           </w:p>
           <w:p>
@@ -6108,7 +6692,6 @@
                 <w:sz w:val="24"/>
                 <w:szCs w:val="24"/>
               </w:rPr>
-              <w:lastRenderedPageBreak/>
               <w:t>Case 2:</w:t>
             </w:r>
           </w:p>
@@ -6127,7 +6710,6 @@
                 <w:rFonts w:ascii="Verdana" w:hAnsi="Verdana" w:cs="Arial"/>
                 <w:noProof/>
               </w:rPr>
-              <w:lastRenderedPageBreak/>
               <w:drawing>
                 <wp:inline distT="0" distB="0" distL="0" distR="0" wp14:anchorId="489FB7AD" wp14:editId="32565013">
                   <wp:extent cx="956945" cy="956945"/>
@@ -6196,7 +6778,52 @@
                 <w:sz w:val="24"/>
                 <w:szCs w:val="24"/>
               </w:rPr>
-              <w:t>F R U R’ U’ F’</w:t>
+              <w:t>F R U R</w:t>
+            </w:r>
+            <w:r>
+              <w:rPr>
+                <w:rFonts w:ascii="Verdana" w:hAnsi="Verdana" w:cs="Arial"/>
+                <w:i/>
+                <w:sz w:val="24"/>
+                <w:szCs w:val="24"/>
+              </w:rPr>
+              <w:t>'</w:t>
+            </w:r>
+            <w:r>
+              <w:rPr>
+                <w:rFonts w:ascii="Verdana" w:hAnsi="Verdana" w:cs="Arial"/>
+                <w:i/>
+                <w:sz w:val="24"/>
+                <w:szCs w:val="24"/>
+              </w:rPr>
+              <w:t xml:space="preserve"> U</w:t>
+            </w:r>
+            <w:r>
+              <w:rPr>
+                <w:rFonts w:ascii="Verdana" w:hAnsi="Verdana" w:cs="Arial"/>
+                <w:i/>
+                <w:sz w:val="24"/>
+                <w:szCs w:val="24"/>
+              </w:rPr>
+              <w:t>'</w:t>
+            </w:r>
+            <w:r>
+              <w:rPr>
+                <w:rFonts w:ascii="Verdana" w:hAnsi="Verdana" w:cs="Arial"/>
+                <w:i/>
+                <w:sz w:val="24"/>
+                <w:szCs w:val="24"/>
+              </w:rPr>
+              <w:t xml:space="preserve"> F</w:t>
+            </w:r>
+            <w:r>
+              <w:rPr>
+                <w:rFonts w:ascii="Verdana" w:hAnsi="Verdana" w:cs="Arial"/>
+                <w:i/>
+                <w:sz w:val="24"/>
+                <w:szCs w:val="24"/>
+              </w:rPr>
+              <w:t>'</w:t>
             </w:r>
           </w:p>
           <w:p>
@@ -6344,7 +6971,6 @@
                 <w:sz w:val="24"/>
                 <w:szCs w:val="24"/>
               </w:rPr>
-              <w:lastRenderedPageBreak/>
               <w:t>Case 3:</w:t>
             </w:r>
           </w:p>
@@ -6363,7 +6989,6 @@
                 <w:rFonts w:ascii="Verdana" w:hAnsi="Verdana" w:cs="Arial"/>
                 <w:noProof/>
               </w:rPr>
-              <w:lastRenderedPageBreak/>
               <w:drawing>
                 <wp:inline distT="0" distB="0" distL="0" distR="0" wp14:anchorId="127A2AF9" wp14:editId="73CF463B">
                   <wp:extent cx="956945" cy="956945"/>
@@ -6448,7 +7073,23 @@
                 <w:sz w:val="24"/>
                 <w:szCs w:val="24"/>
               </w:rPr>
-              <w:t xml:space="preserve"> it’ll turn into one of those cases.</w:t>
+              <w:t xml:space="preserve"> it</w:t>
+            </w:r>
+            <w:r>
+              <w:rPr>
+                <w:rFonts w:ascii="Verdana" w:hAnsi="Verdana" w:cs="Arial"/>
+                <w:sz w:val="24"/>
+                <w:szCs w:val="24"/>
+              </w:rPr>
+              <w:t>'</w:t>
+            </w:r>
+            <w:r>
+              <w:rPr>
+                <w:rFonts w:ascii="Verdana" w:hAnsi="Verdana" w:cs="Arial"/>
+                <w:sz w:val="24"/>
+                <w:szCs w:val="24"/>
+              </w:rPr>
+              <w:t>ll turn into one of those cases.</w:t>
             </w:r>
           </w:p>
           <w:p>
@@ -6570,7 +7211,6 @@
           <w:sz w:val="28"/>
           <w:szCs w:val="28"/>
         </w:rPr>
-        <w:lastRenderedPageBreak/>
         <w:t>5.</w:t>
       </w:r>
       <w:r>
@@ -6899,6 +7539,50 @@
         <w:pStyle w:val="NoSpacing"/>
         <w:rPr>
           <w:rFonts w:ascii="Verdana" w:hAnsi="Verdana" w:cs="Arial"/>
+          <w:sz w:val="26"/>
+          <w:szCs w:val="26"/>
+          <w:u w:val="single"/>
+        </w:rPr>
+      </w:pPr>
+    </w:p>
+    <w:p>
+      <w:pPr>
+        <w:pStyle w:val="NoSpacing"/>
+        <w:rPr>
+          <w:rFonts w:ascii="Verdana" w:hAnsi="Verdana" w:cs="Arial"/>
+          <w:sz w:val="26"/>
+          <w:szCs w:val="26"/>
+          <w:u w:val="single"/>
+        </w:rPr>
+      </w:pPr>
+    </w:p>
+    <w:p>
+      <w:pPr>
+        <w:pStyle w:val="NoSpacing"/>
+        <w:rPr>
+          <w:rFonts w:ascii="Verdana" w:hAnsi="Verdana" w:cs="Arial"/>
+          <w:sz w:val="26"/>
+          <w:szCs w:val="26"/>
+          <w:u w:val="single"/>
+        </w:rPr>
+      </w:pPr>
+    </w:p>
+    <w:p>
+      <w:pPr>
+        <w:pStyle w:val="NoSpacing"/>
+        <w:rPr>
+          <w:rFonts w:ascii="Verdana" w:hAnsi="Verdana" w:cs="Arial"/>
+          <w:sz w:val="26"/>
+          <w:szCs w:val="26"/>
+          <w:u w:val="single"/>
+        </w:rPr>
+      </w:pPr>
+    </w:p>
+    <w:p>
+      <w:pPr>
+        <w:pStyle w:val="NoSpacing"/>
+        <w:rPr>
+          <w:rFonts w:ascii="Verdana" w:hAnsi="Verdana" w:cs="Arial"/>
           <w:sz w:val="24"/>
           <w:szCs w:val="24"/>
         </w:rPr>
@@ -6943,7 +7627,7 @@
                 <w:sz w:val="24"/>
                 <w:szCs w:val="24"/>
               </w:rPr>
-              <w:t>“</w:t>
+              <w:t>"</w:t>
             </w:r>
             <w:proofErr w:type="spellStart"/>
             <w:r>
@@ -6961,7 +7645,7 @@
                 <w:sz w:val="24"/>
                 <w:szCs w:val="24"/>
               </w:rPr>
-              <w:t>”</w:t>
+              <w:t>"</w:t>
             </w:r>
           </w:p>
           <w:p>
@@ -7047,7 +7731,43 @@
                 <w:sz w:val="24"/>
                 <w:szCs w:val="24"/>
               </w:rPr>
-              <w:t>R U R’ U R U2 R’</w:t>
+              <w:t>R U R</w:t>
+            </w:r>
+            <w:r>
+              <w:rPr>
+                <w:rFonts w:ascii="Verdana" w:hAnsi="Verdana" w:cs="Arial"/>
+                <w:i/>
+                <w:sz w:val="24"/>
+                <w:szCs w:val="24"/>
+              </w:rPr>
+              <w:t>'</w:t>
+            </w:r>
+            <w:r>
+              <w:rPr>
+                <w:rFonts w:ascii="Verdana" w:hAnsi="Verdana" w:cs="Arial"/>
+                <w:i/>
+                <w:sz w:val="24"/>
+                <w:szCs w:val="24"/>
+              </w:rPr>
+              <w:t xml:space="preserve"> U R U2 </w:t>
+            </w:r>
+            <w:r>
+              <w:rPr>
+                <w:rFonts w:ascii="Verdana" w:hAnsi="Verdana" w:cs="Arial"/>
+                <w:i/>
+                <w:sz w:val="24"/>
+                <w:szCs w:val="24"/>
+              </w:rPr>
+              <w:t>R</w:t>
+            </w:r>
+            <w:r>
+              <w:rPr>
+                <w:rFonts w:ascii="Verdana" w:hAnsi="Verdana" w:cs="Arial"/>
+                <w:i/>
+                <w:sz w:val="24"/>
+                <w:szCs w:val="24"/>
+              </w:rPr>
+              <w:t>'</w:t>
             </w:r>
           </w:p>
           <w:p>
@@ -7065,7 +7785,6 @@
                 <w:rFonts w:ascii="Verdana" w:hAnsi="Verdana" w:cs="Arial"/>
                 <w:noProof/>
               </w:rPr>
-              <w:lastRenderedPageBreak/>
               <w:drawing>
                 <wp:inline distT="0" distB="0" distL="0" distR="0" wp14:anchorId="25435D04" wp14:editId="24543939">
                   <wp:extent cx="956945" cy="956945"/>
@@ -7137,8 +7856,7 @@
                 <w:sz w:val="24"/>
                 <w:szCs w:val="24"/>
               </w:rPr>
-              <w:lastRenderedPageBreak/>
-              <w:t>“</w:t>
+              <w:t>"</w:t>
             </w:r>
             <w:proofErr w:type="spellStart"/>
             <w:r>
@@ -7156,7 +7874,7 @@
                 <w:sz w:val="24"/>
                 <w:szCs w:val="24"/>
               </w:rPr>
-              <w:t>”</w:t>
+              <w:t>"</w:t>
             </w:r>
           </w:p>
           <w:p>
@@ -7242,7 +7960,79 @@
                 <w:sz w:val="24"/>
                 <w:szCs w:val="24"/>
               </w:rPr>
-              <w:t>R’ U’ R U’ R’ U2 R</w:t>
+              <w:t>R</w:t>
+            </w:r>
+            <w:r>
+              <w:rPr>
+                <w:rFonts w:ascii="Verdana" w:hAnsi="Verdana" w:cs="Arial"/>
+                <w:i/>
+                <w:sz w:val="24"/>
+                <w:szCs w:val="24"/>
+              </w:rPr>
+              <w:t>'</w:t>
+            </w:r>
+            <w:r>
+              <w:rPr>
+                <w:rFonts w:ascii="Verdana" w:hAnsi="Verdana" w:cs="Arial"/>
+                <w:i/>
+                <w:sz w:val="24"/>
+                <w:szCs w:val="24"/>
+              </w:rPr>
+              <w:t xml:space="preserve"> U</w:t>
+            </w:r>
+            <w:r>
+              <w:rPr>
+                <w:rFonts w:ascii="Verdana" w:hAnsi="Verdana" w:cs="Arial"/>
+                <w:i/>
+                <w:sz w:val="24"/>
+                <w:szCs w:val="24"/>
+              </w:rPr>
+              <w:t>'</w:t>
+            </w:r>
+            <w:r>
+              <w:rPr>
+                <w:rFonts w:ascii="Verdana" w:hAnsi="Verdana" w:cs="Arial"/>
+                <w:i/>
+                <w:sz w:val="24"/>
+                <w:szCs w:val="24"/>
+              </w:rPr>
+              <w:t xml:space="preserve"> R U</w:t>
+            </w:r>
+            <w:r>
+              <w:rPr>
+                <w:rFonts w:ascii="Verdana" w:hAnsi="Verdana" w:cs="Arial"/>
+                <w:i/>
+                <w:sz w:val="24"/>
+                <w:szCs w:val="24"/>
+              </w:rPr>
+              <w:t>'</w:t>
+            </w:r>
+            <w:r>
+              <w:rPr>
+                <w:rFonts w:ascii="Verdana" w:hAnsi="Verdana" w:cs="Arial"/>
+                <w:i/>
+                <w:sz w:val="24"/>
+                <w:szCs w:val="24"/>
+              </w:rPr>
+              <w:t xml:space="preserve"> R</w:t>
+            </w:r>
+            <w:r>
+              <w:rPr>
+                <w:rFonts w:ascii="Verdana" w:hAnsi="Verdana" w:cs="Arial"/>
+                <w:i/>
+                <w:sz w:val="24"/>
+                <w:szCs w:val="24"/>
+              </w:rPr>
+              <w:t>'</w:t>
+            </w:r>
+            <w:r>
+              <w:rPr>
+                <w:rFonts w:ascii="Verdana" w:hAnsi="Verdana" w:cs="Arial"/>
+                <w:i/>
+                <w:sz w:val="24"/>
+                <w:szCs w:val="24"/>
+              </w:rPr>
+              <w:t xml:space="preserve"> U2 R</w:t>
             </w:r>
           </w:p>
           <w:p>
@@ -7260,7 +8050,6 @@
                 <w:rFonts w:ascii="Verdana" w:hAnsi="Verdana" w:cs="Arial"/>
                 <w:noProof/>
               </w:rPr>
-              <w:lastRenderedPageBreak/>
               <w:drawing>
                 <wp:inline distT="0" distB="0" distL="0" distR="0" wp14:anchorId="098528C1" wp14:editId="547936CC">
                   <wp:extent cx="956945" cy="956945"/>
@@ -8319,7 +9108,7 @@
                 <w:sz w:val="24"/>
                 <w:szCs w:val="24"/>
               </w:rPr>
-              <w:t>’</w:t>
+              <w:t>'</w:t>
             </w:r>
             <w:r>
               <w:rPr>
@@ -8509,7 +9298,15 @@
                 <w:sz w:val="24"/>
                 <w:szCs w:val="24"/>
               </w:rPr>
-              <w:t xml:space="preserve">  + </w:t>
+              <w:t xml:space="preserve"> </w:t>
+            </w:r>
+            <w:r>
+              <w:rPr>
+                <w:rFonts w:ascii="Verdana" w:hAnsi="Verdana" w:cs="Arial"/>
+                <w:sz w:val="24"/>
+                <w:szCs w:val="24"/>
+              </w:rPr>
+              <w:t xml:space="preserve">+ </w:t>
             </w:r>
             <w:proofErr w:type="spellStart"/>
             <w:r>
@@ -8593,24 +9390,6 @@
     <w:p>
       <w:pPr>
         <w:pStyle w:val="NoSpacing"/>
-        <w:rPr>
-          <w:rFonts w:ascii="Verdana" w:hAnsi="Verdana" w:cs="Arial"/>
-          <w:sz w:val="24"/>
-          <w:szCs w:val="24"/>
-        </w:rPr>
-      </w:pPr>
-    </w:p>
-    <w:p>
-      <w:pPr>
-        <w:pStyle w:val="NoSpacing"/>
-        <w:rPr>
-          <w:rFonts w:ascii="Verdana" w:hAnsi="Verdana" w:cs="Arial"/>
-        </w:rPr>
-      </w:pPr>
-    </w:p>
-    <w:p>
-      <w:pPr>
-        <w:pStyle w:val="NoSpacing"/>
         <w:jc w:val="center"/>
         <w:rPr>
           <w:rFonts w:ascii="Verdana" w:hAnsi="Verdana" w:cs="Arial"/>
@@ -8619,6 +9398,8 @@
           <w:szCs w:val="28"/>
         </w:rPr>
       </w:pPr>
+      <w:bookmarkStart w:id="0" w:name="_GoBack"/>
+      <w:bookmarkEnd w:id="0"/>
       <w:r>
         <w:rPr>
           <w:rFonts w:ascii="Verdana" w:hAnsi="Verdana" w:cs="Arial"/>
@@ -8626,6 +9407,7 @@
           <w:sz w:val="28"/>
           <w:szCs w:val="28"/>
         </w:rPr>
+        <w:lastRenderedPageBreak/>
         <w:t xml:space="preserve">6. </w:t>
       </w:r>
       <w:r>
@@ -8674,7 +9456,31 @@
           <w:sz w:val="24"/>
           <w:szCs w:val="24"/>
         </w:rPr>
-        <w:t>This step involves completely solving the last layer corners. There are two cases. The algorithms are slightly longer than the previous ones, but they are not difficult to learn because of how “finger-</w:t>
+        <w:t>This step involves completely solving the last layer corners. There are two cases. The algorithms are slightly longer than the previous ones, but they are not dif</w:t>
+      </w:r>
+      <w:r>
+        <w:rPr>
+          <w:rFonts w:ascii="Verdana" w:hAnsi="Verdana" w:cs="Arial"/>
+          <w:sz w:val="24"/>
+          <w:szCs w:val="24"/>
+        </w:rPr>
+        <w:t xml:space="preserve">ficult to learn because of how </w:t>
+      </w:r>
+      <w:r>
+        <w:rPr>
+          <w:rFonts w:ascii="Verdana" w:hAnsi="Verdana" w:cs="Arial"/>
+          <w:sz w:val="24"/>
+          <w:szCs w:val="24"/>
+        </w:rPr>
+        <w:t>"</w:t>
+      </w:r>
+      <w:r>
+        <w:rPr>
+          <w:rFonts w:ascii="Verdana" w:hAnsi="Verdana" w:cs="Arial"/>
+          <w:sz w:val="24"/>
+          <w:szCs w:val="24"/>
+        </w:rPr>
+        <w:t>finger-</w:t>
       </w:r>
       <w:proofErr w:type="spellStart"/>
       <w:r>
@@ -8692,7 +9498,15 @@
           <w:sz w:val="24"/>
           <w:szCs w:val="24"/>
         </w:rPr>
-        <w:t>” they are. The brackets</w:t>
+        <w:t>"</w:t>
+      </w:r>
+      <w:r>
+        <w:rPr>
+          <w:rFonts w:ascii="Verdana" w:hAnsi="Verdana" w:cs="Arial"/>
+          <w:sz w:val="24"/>
+          <w:szCs w:val="24"/>
+        </w:rPr>
+        <w:t xml:space="preserve"> they are. The brackets</w:t>
       </w:r>
       <w:r>
         <w:rPr>
@@ -8909,7 +9723,25 @@
                 <w:sz w:val="24"/>
                 <w:szCs w:val="24"/>
               </w:rPr>
-              <w:t>“Headlights”</w:t>
+              <w:t>"</w:t>
+            </w:r>
+            <w:r>
+              <w:rPr>
+                <w:rFonts w:ascii="Verdana" w:hAnsi="Verdana" w:cs="Arial"/>
+                <w:color w:val="000000" w:themeColor="text1"/>
+                <w:sz w:val="24"/>
+                <w:szCs w:val="24"/>
+              </w:rPr>
+              <w:t>Headlights</w:t>
+            </w:r>
+            <w:r>
+              <w:rPr>
+                <w:rFonts w:ascii="Verdana" w:hAnsi="Verdana" w:cs="Arial"/>
+                <w:color w:val="000000" w:themeColor="text1"/>
+                <w:sz w:val="24"/>
+                <w:szCs w:val="24"/>
+              </w:rPr>
+              <w:t>"</w:t>
             </w:r>
           </w:p>
           <w:p>
@@ -9004,20 +9836,8 @@
                 <w:bdr w:val="none" w:sz="0" w:space="0" w:color="auto" w:frame="1"/>
                 <w:shd w:val="clear" w:color="auto" w:fill="FFFFFF"/>
               </w:rPr>
-              <w:t>(R U R’ U’)(R’ F R2)</w:t>
-            </w:r>
-          </w:p>
-          <w:p>
-            <w:pPr>
-              <w:pStyle w:val="NoSpacing"/>
-              <w:jc w:val="center"/>
-              <w:rPr>
-                <w:rFonts w:ascii="Verdana" w:hAnsi="Verdana" w:cs="Arial"/>
-                <w:color w:val="000000" w:themeColor="text1"/>
-                <w:sz w:val="24"/>
-                <w:szCs w:val="24"/>
-              </w:rPr>
-            </w:pPr>
+              <w:t>(R U R</w:t>
+            </w:r>
             <w:r>
               <w:rPr>
                 <w:rFonts w:ascii="Verdana" w:hAnsi="Verdana" w:cs="Arial"/>
@@ -9029,7 +9849,7 @@
                 <w:bdr w:val="none" w:sz="0" w:space="0" w:color="auto" w:frame="1"/>
                 <w:shd w:val="clear" w:color="auto" w:fill="FFFFFF"/>
               </w:rPr>
-              <w:t>(</w:t>
+              <w:t>'</w:t>
             </w:r>
             <w:r>
               <w:rPr>
@@ -9042,7 +9862,7 @@
                 <w:bdr w:val="none" w:sz="0" w:space="0" w:color="auto" w:frame="1"/>
                 <w:shd w:val="clear" w:color="auto" w:fill="FFFFFF"/>
               </w:rPr>
-              <w:t>U’ R’ U’)(</w:t>
+              <w:t xml:space="preserve"> U</w:t>
             </w:r>
             <w:r>
               <w:rPr>
@@ -9055,7 +9875,201 @@
                 <w:bdr w:val="none" w:sz="0" w:space="0" w:color="auto" w:frame="1"/>
                 <w:shd w:val="clear" w:color="auto" w:fill="FFFFFF"/>
               </w:rPr>
-              <w:t>R U R’ F’)</w:t>
+              <w:t>'</w:t>
+            </w:r>
+            <w:r>
+              <w:rPr>
+                <w:rFonts w:ascii="Verdana" w:hAnsi="Verdana" w:cs="Arial"/>
+                <w:bCs/>
+                <w:i/>
+                <w:color w:val="000000" w:themeColor="text1"/>
+                <w:sz w:val="24"/>
+                <w:szCs w:val="24"/>
+                <w:bdr w:val="none" w:sz="0" w:space="0" w:color="auto" w:frame="1"/>
+                <w:shd w:val="clear" w:color="auto" w:fill="FFFFFF"/>
+              </w:rPr>
+              <w:t>)(R</w:t>
+            </w:r>
+            <w:r>
+              <w:rPr>
+                <w:rFonts w:ascii="Verdana" w:hAnsi="Verdana" w:cs="Arial"/>
+                <w:bCs/>
+                <w:i/>
+                <w:color w:val="000000" w:themeColor="text1"/>
+                <w:sz w:val="24"/>
+                <w:szCs w:val="24"/>
+                <w:bdr w:val="none" w:sz="0" w:space="0" w:color="auto" w:frame="1"/>
+                <w:shd w:val="clear" w:color="auto" w:fill="FFFFFF"/>
+              </w:rPr>
+              <w:t>'</w:t>
+            </w:r>
+            <w:r>
+              <w:rPr>
+                <w:rFonts w:ascii="Verdana" w:hAnsi="Verdana" w:cs="Arial"/>
+                <w:bCs/>
+                <w:i/>
+                <w:color w:val="000000" w:themeColor="text1"/>
+                <w:sz w:val="24"/>
+                <w:szCs w:val="24"/>
+                <w:bdr w:val="none" w:sz="0" w:space="0" w:color="auto" w:frame="1"/>
+                <w:shd w:val="clear" w:color="auto" w:fill="FFFFFF"/>
+              </w:rPr>
+              <w:t xml:space="preserve"> F R2)</w:t>
+            </w:r>
+          </w:p>
+          <w:p>
+            <w:pPr>
+              <w:pStyle w:val="NoSpacing"/>
+              <w:jc w:val="center"/>
+              <w:rPr>
+                <w:rFonts w:ascii="Verdana" w:hAnsi="Verdana" w:cs="Arial"/>
+                <w:color w:val="000000" w:themeColor="text1"/>
+                <w:sz w:val="24"/>
+                <w:szCs w:val="24"/>
+              </w:rPr>
+            </w:pPr>
+            <w:r>
+              <w:rPr>
+                <w:rFonts w:ascii="Verdana" w:hAnsi="Verdana" w:cs="Arial"/>
+                <w:bCs/>
+                <w:i/>
+                <w:color w:val="000000" w:themeColor="text1"/>
+                <w:sz w:val="24"/>
+                <w:szCs w:val="24"/>
+                <w:bdr w:val="none" w:sz="0" w:space="0" w:color="auto" w:frame="1"/>
+                <w:shd w:val="clear" w:color="auto" w:fill="FFFFFF"/>
+              </w:rPr>
+              <w:t>(</w:t>
+            </w:r>
+            <w:r>
+              <w:rPr>
+                <w:rFonts w:ascii="Verdana" w:hAnsi="Verdana" w:cs="Arial"/>
+                <w:bCs/>
+                <w:i/>
+                <w:color w:val="000000" w:themeColor="text1"/>
+                <w:sz w:val="24"/>
+                <w:szCs w:val="24"/>
+                <w:bdr w:val="none" w:sz="0" w:space="0" w:color="auto" w:frame="1"/>
+                <w:shd w:val="clear" w:color="auto" w:fill="FFFFFF"/>
+              </w:rPr>
+              <w:t>U</w:t>
+            </w:r>
+            <w:r>
+              <w:rPr>
+                <w:rFonts w:ascii="Verdana" w:hAnsi="Verdana" w:cs="Arial"/>
+                <w:bCs/>
+                <w:i/>
+                <w:color w:val="000000" w:themeColor="text1"/>
+                <w:sz w:val="24"/>
+                <w:szCs w:val="24"/>
+                <w:bdr w:val="none" w:sz="0" w:space="0" w:color="auto" w:frame="1"/>
+                <w:shd w:val="clear" w:color="auto" w:fill="FFFFFF"/>
+              </w:rPr>
+              <w:t>'</w:t>
+            </w:r>
+            <w:r>
+              <w:rPr>
+                <w:rFonts w:ascii="Verdana" w:hAnsi="Verdana" w:cs="Arial"/>
+                <w:bCs/>
+                <w:i/>
+                <w:color w:val="000000" w:themeColor="text1"/>
+                <w:sz w:val="24"/>
+                <w:szCs w:val="24"/>
+                <w:bdr w:val="none" w:sz="0" w:space="0" w:color="auto" w:frame="1"/>
+                <w:shd w:val="clear" w:color="auto" w:fill="FFFFFF"/>
+              </w:rPr>
+              <w:t xml:space="preserve"> R’ U</w:t>
+            </w:r>
+            <w:r>
+              <w:rPr>
+                <w:rFonts w:ascii="Verdana" w:hAnsi="Verdana" w:cs="Arial"/>
+                <w:bCs/>
+                <w:i/>
+                <w:color w:val="000000" w:themeColor="text1"/>
+                <w:sz w:val="24"/>
+                <w:szCs w:val="24"/>
+                <w:bdr w:val="none" w:sz="0" w:space="0" w:color="auto" w:frame="1"/>
+                <w:shd w:val="clear" w:color="auto" w:fill="FFFFFF"/>
+              </w:rPr>
+              <w:t>'</w:t>
+            </w:r>
+            <w:r>
+              <w:rPr>
+                <w:rFonts w:ascii="Verdana" w:hAnsi="Verdana" w:cs="Arial"/>
+                <w:bCs/>
+                <w:i/>
+                <w:color w:val="000000" w:themeColor="text1"/>
+                <w:sz w:val="24"/>
+                <w:szCs w:val="24"/>
+                <w:bdr w:val="none" w:sz="0" w:space="0" w:color="auto" w:frame="1"/>
+                <w:shd w:val="clear" w:color="auto" w:fill="FFFFFF"/>
+              </w:rPr>
+              <w:t>)(</w:t>
+            </w:r>
+            <w:r>
+              <w:rPr>
+                <w:rFonts w:ascii="Verdana" w:hAnsi="Verdana" w:cs="Arial"/>
+                <w:bCs/>
+                <w:i/>
+                <w:color w:val="000000" w:themeColor="text1"/>
+                <w:sz w:val="24"/>
+                <w:szCs w:val="24"/>
+                <w:bdr w:val="none" w:sz="0" w:space="0" w:color="auto" w:frame="1"/>
+                <w:shd w:val="clear" w:color="auto" w:fill="FFFFFF"/>
+              </w:rPr>
+              <w:t>R U R</w:t>
+            </w:r>
+            <w:r>
+              <w:rPr>
+                <w:rFonts w:ascii="Verdana" w:hAnsi="Verdana" w:cs="Arial"/>
+                <w:bCs/>
+                <w:i/>
+                <w:color w:val="000000" w:themeColor="text1"/>
+                <w:sz w:val="24"/>
+                <w:szCs w:val="24"/>
+                <w:bdr w:val="none" w:sz="0" w:space="0" w:color="auto" w:frame="1"/>
+                <w:shd w:val="clear" w:color="auto" w:fill="FFFFFF"/>
+              </w:rPr>
+              <w:t>'</w:t>
+            </w:r>
+            <w:r>
+              <w:rPr>
+                <w:rFonts w:ascii="Verdana" w:hAnsi="Verdana" w:cs="Arial"/>
+                <w:bCs/>
+                <w:i/>
+                <w:color w:val="000000" w:themeColor="text1"/>
+                <w:sz w:val="24"/>
+                <w:szCs w:val="24"/>
+                <w:bdr w:val="none" w:sz="0" w:space="0" w:color="auto" w:frame="1"/>
+                <w:shd w:val="clear" w:color="auto" w:fill="FFFFFF"/>
+              </w:rPr>
+              <w:t xml:space="preserve"> F</w:t>
+            </w:r>
+            <w:r>
+              <w:rPr>
+                <w:rFonts w:ascii="Verdana" w:hAnsi="Verdana" w:cs="Arial"/>
+                <w:bCs/>
+                <w:i/>
+                <w:color w:val="000000" w:themeColor="text1"/>
+                <w:sz w:val="24"/>
+                <w:szCs w:val="24"/>
+                <w:bdr w:val="none" w:sz="0" w:space="0" w:color="auto" w:frame="1"/>
+                <w:shd w:val="clear" w:color="auto" w:fill="FFFFFF"/>
+              </w:rPr>
+              <w:t>'</w:t>
+            </w:r>
+            <w:r>
+              <w:rPr>
+                <w:rFonts w:ascii="Verdana" w:hAnsi="Verdana" w:cs="Arial"/>
+                <w:bCs/>
+                <w:i/>
+                <w:color w:val="000000" w:themeColor="text1"/>
+                <w:sz w:val="24"/>
+                <w:szCs w:val="24"/>
+                <w:bdr w:val="none" w:sz="0" w:space="0" w:color="auto" w:frame="1"/>
+                <w:shd w:val="clear" w:color="auto" w:fill="FFFFFF"/>
+              </w:rPr>
+              <w:t>)</w:t>
             </w:r>
           </w:p>
         </w:tc>
@@ -9081,7 +10095,34 @@
                 <w:sz w:val="24"/>
                 <w:szCs w:val="24"/>
               </w:rPr>
-              <w:t>“No Headlights”</w:t>
+              <w:t>"</w:t>
+            </w:r>
+            <w:r>
+              <w:rPr>
+                <w:rFonts w:ascii="Verdana" w:hAnsi="Verdana" w:cs="Arial"/>
+                <w:color w:val="000000" w:themeColor="text1"/>
+                <w:sz w:val="24"/>
+                <w:szCs w:val="24"/>
+              </w:rPr>
+              <w:t xml:space="preserve">No </w:t>
+            </w:r>
+            <w:r>
+              <w:rPr>
+                <w:rFonts w:ascii="Verdana" w:hAnsi="Verdana" w:cs="Arial"/>
+                <w:color w:val="000000" w:themeColor="text1"/>
+                <w:sz w:val="24"/>
+                <w:szCs w:val="24"/>
+              </w:rPr>
+              <w:t>Headlights</w:t>
+            </w:r>
+            <w:r>
+              <w:rPr>
+                <w:rFonts w:ascii="Verdana" w:hAnsi="Verdana" w:cs="Arial"/>
+                <w:color w:val="000000" w:themeColor="text1"/>
+                <w:sz w:val="24"/>
+                <w:szCs w:val="24"/>
+              </w:rPr>
+              <w:t>"</w:t>
             </w:r>
           </w:p>
           <w:p>
@@ -9441,7 +10482,15 @@
                 <w:sz w:val="24"/>
                 <w:szCs w:val="24"/>
               </w:rPr>
-              <w:t>“U</w:t>
+              <w:t>"</w:t>
+            </w:r>
+            <w:r>
+              <w:rPr>
+                <w:rFonts w:ascii="Verdana" w:hAnsi="Verdana" w:cs="Arial"/>
+                <w:sz w:val="24"/>
+                <w:szCs w:val="24"/>
+              </w:rPr>
+              <w:t>U</w:t>
             </w:r>
             <w:r>
               <w:rPr>
@@ -9457,7 +10506,7 @@
                 <w:sz w:val="24"/>
                 <w:szCs w:val="24"/>
               </w:rPr>
-              <w:t>”</w:t>
+              <w:t>"</w:t>
             </w:r>
           </w:p>
           <w:p>
@@ -9543,19 +10592,8 @@
                 <w:sz w:val="24"/>
                 <w:szCs w:val="24"/>
               </w:rPr>
-              <w:t xml:space="preserve">F2 U’ M’ U2 </w:t>
-            </w:r>
-          </w:p>
-          <w:p>
-            <w:pPr>
-              <w:pStyle w:val="NoSpacing"/>
-              <w:jc w:val="center"/>
-              <w:rPr>
-                <w:rFonts w:ascii="Verdana" w:hAnsi="Verdana" w:cs="Arial"/>
-                <w:sz w:val="24"/>
-                <w:szCs w:val="24"/>
-              </w:rPr>
-            </w:pPr>
+              <w:t>F2 U</w:t>
+            </w:r>
             <w:r>
               <w:rPr>
                 <w:rFonts w:ascii="Verdana" w:hAnsi="Verdana" w:cs="Arial"/>
@@ -9563,7 +10601,72 @@
                 <w:sz w:val="24"/>
                 <w:szCs w:val="24"/>
               </w:rPr>
-              <w:t>M U’ F2</w:t>
+              <w:t>'</w:t>
+            </w:r>
+            <w:r>
+              <w:rPr>
+                <w:rFonts w:ascii="Verdana" w:hAnsi="Verdana" w:cs="Arial"/>
+                <w:i/>
+                <w:sz w:val="24"/>
+                <w:szCs w:val="24"/>
+              </w:rPr>
+              <w:t xml:space="preserve"> M</w:t>
+            </w:r>
+            <w:r>
+              <w:rPr>
+                <w:rFonts w:ascii="Verdana" w:hAnsi="Verdana" w:cs="Arial"/>
+                <w:i/>
+                <w:sz w:val="24"/>
+                <w:szCs w:val="24"/>
+              </w:rPr>
+              <w:t>'</w:t>
+            </w:r>
+            <w:r>
+              <w:rPr>
+                <w:rFonts w:ascii="Verdana" w:hAnsi="Verdana" w:cs="Arial"/>
+                <w:i/>
+                <w:sz w:val="24"/>
+                <w:szCs w:val="24"/>
+              </w:rPr>
+              <w:t xml:space="preserve"> U2 </w:t>
+            </w:r>
+          </w:p>
+          <w:p>
+            <w:pPr>
+              <w:pStyle w:val="NoSpacing"/>
+              <w:jc w:val="center"/>
+              <w:rPr>
+                <w:rFonts w:ascii="Verdana" w:hAnsi="Verdana" w:cs="Arial"/>
+                <w:sz w:val="24"/>
+                <w:szCs w:val="24"/>
+              </w:rPr>
+            </w:pPr>
+            <w:r>
+              <w:rPr>
+                <w:rFonts w:ascii="Verdana" w:hAnsi="Verdana" w:cs="Arial"/>
+                <w:i/>
+                <w:sz w:val="24"/>
+                <w:szCs w:val="24"/>
+              </w:rPr>
+              <w:t>M U</w:t>
+            </w:r>
+            <w:r>
+              <w:rPr>
+                <w:rFonts w:ascii="Verdana" w:hAnsi="Verdana" w:cs="Arial"/>
+                <w:i/>
+                <w:sz w:val="24"/>
+                <w:szCs w:val="24"/>
+              </w:rPr>
+              <w:t>'</w:t>
+            </w:r>
+            <w:r>
+              <w:rPr>
+                <w:rFonts w:ascii="Verdana" w:hAnsi="Verdana" w:cs="Arial"/>
+                <w:i/>
+                <w:sz w:val="24"/>
+                <w:szCs w:val="24"/>
+              </w:rPr>
+              <w:t xml:space="preserve"> F2</w:t>
             </w:r>
             <w:r>
               <w:rPr>
@@ -9595,7 +10698,15 @@
                 <w:sz w:val="24"/>
                 <w:szCs w:val="24"/>
               </w:rPr>
-              <w:t>“U</w:t>
+              <w:t>"</w:t>
+            </w:r>
+            <w:r>
+              <w:rPr>
+                <w:rFonts w:ascii="Verdana" w:hAnsi="Verdana" w:cs="Arial"/>
+                <w:sz w:val="24"/>
+                <w:szCs w:val="24"/>
+              </w:rPr>
+              <w:t>U</w:t>
             </w:r>
             <w:r>
               <w:rPr>
@@ -9627,7 +10738,7 @@
                 <w:sz w:val="24"/>
                 <w:szCs w:val="24"/>
               </w:rPr>
-              <w:t>”</w:t>
+              <w:t>"</w:t>
             </w:r>
           </w:p>
           <w:p>
@@ -9713,7 +10824,25 @@
                 <w:sz w:val="24"/>
                 <w:szCs w:val="24"/>
               </w:rPr>
-              <w:t xml:space="preserve">F2 U M’ F2 </w:t>
+              <w:t>F2 U M</w:t>
+            </w:r>
+            <w:r>
+              <w:rPr>
+                <w:rFonts w:ascii="Verdana" w:hAnsi="Verdana" w:cs="Arial"/>
+                <w:i/>
+                <w:sz w:val="24"/>
+                <w:szCs w:val="24"/>
+              </w:rPr>
+              <w:t>'</w:t>
+            </w:r>
+            <w:r>
+              <w:rPr>
+                <w:rFonts w:ascii="Verdana" w:hAnsi="Verdana" w:cs="Arial"/>
+                <w:i/>
+                <w:sz w:val="24"/>
+                <w:szCs w:val="24"/>
+              </w:rPr>
+              <w:t xml:space="preserve"> F2 </w:t>
             </w:r>
           </w:p>
           <w:p>
@@ -9757,7 +10886,7 @@
                 <w:sz w:val="24"/>
                 <w:szCs w:val="24"/>
               </w:rPr>
-              <w:t>“</w:t>
+              <w:t>"</w:t>
             </w:r>
             <w:r>
               <w:rPr>
@@ -9773,7 +10902,15 @@
                 <w:sz w:val="24"/>
                 <w:szCs w:val="24"/>
               </w:rPr>
-              <w:t xml:space="preserve"> perm”</w:t>
+              <w:t xml:space="preserve"> perm</w:t>
+            </w:r>
+            <w:r>
+              <w:rPr>
+                <w:rFonts w:ascii="Verdana" w:hAnsi="Verdana" w:cs="Arial"/>
+                <w:sz w:val="24"/>
+                <w:szCs w:val="24"/>
+              </w:rPr>
+              <w:t>"</w:t>
             </w:r>
           </w:p>
           <w:p>
@@ -9903,7 +11040,7 @@
                 <w:sz w:val="24"/>
                 <w:szCs w:val="24"/>
               </w:rPr>
-              <w:t>“</w:t>
+              <w:t>"</w:t>
             </w:r>
             <w:r>
               <w:rPr>
@@ -9919,7 +11056,15 @@
                 <w:sz w:val="24"/>
                 <w:szCs w:val="24"/>
               </w:rPr>
-              <w:t xml:space="preserve"> perm”</w:t>
+              <w:t xml:space="preserve"> perm</w:t>
+            </w:r>
+            <w:r>
+              <w:rPr>
+                <w:rFonts w:ascii="Verdana" w:hAnsi="Verdana" w:cs="Arial"/>
+                <w:sz w:val="24"/>
+                <w:szCs w:val="24"/>
+              </w:rPr>
+              <w:t>"</w:t>
             </w:r>
           </w:p>
           <w:p>
@@ -10012,7 +11157,16 @@
                 <w:sz w:val="24"/>
                 <w:szCs w:val="24"/>
               </w:rPr>
-              <w:t>U’</w:t>
+              <w:t>U</w:t>
+            </w:r>
+            <w:r>
+              <w:rPr>
+                <w:rFonts w:ascii="Verdana" w:hAnsi="Verdana" w:cs="Arial"/>
+                <w:i/>
+                <w:sz w:val="24"/>
+                <w:szCs w:val="24"/>
+              </w:rPr>
+              <w:t>'</w:t>
             </w:r>
             <w:r>
               <w:rPr>

</xml_diff>

<commit_message>
Updated Beginners Method Files
</commit_message>
<xml_diff>
--- a/3x3x3/beginners-method.docx
+++ b/3x3x3/beginners-method.docx
@@ -4546,6 +4546,17 @@
         <w:jc w:val="center"/>
         <w:rPr>
           <w:rFonts w:ascii="Verdana" w:hAnsi="Verdana" w:cs="Arial"/>
+          <w:sz w:val="24"/>
+          <w:szCs w:val="24"/>
+        </w:rPr>
+      </w:pPr>
+    </w:p>
+    <w:p>
+      <w:pPr>
+        <w:pStyle w:val="NoSpacing"/>
+        <w:jc w:val="center"/>
+        <w:rPr>
+          <w:rFonts w:ascii="Verdana" w:hAnsi="Verdana" w:cs="Arial"/>
           <w:b/>
           <w:sz w:val="28"/>
           <w:szCs w:val="28"/>
@@ -4880,13 +4891,15 @@
               <w:rPr>
                 <w:rFonts w:ascii="Verdana" w:hAnsi="Verdana" w:cs="Arial"/>
                 <w:noProof/>
+                <w:sz w:val="24"/>
+                <w:szCs w:val="24"/>
                 <w:lang w:eastAsia="en-CA"/>
               </w:rPr>
               <w:drawing>
-                <wp:inline distT="0" distB="0" distL="0" distR="0" wp14:anchorId="6BB606F5" wp14:editId="4135C49D">
-                  <wp:extent cx="955040" cy="955040"/>
+                <wp:inline distT="0" distB="0" distL="0" distR="0">
+                  <wp:extent cx="952500" cy="952500"/>
                   <wp:effectExtent l="0" t="0" r="0" b="0"/>
-                  <wp:docPr id="36" name="Picture 36" descr="http://cube.crider.co.uk/visualcube.php?fmt=gif&amp;size=100&amp;fc=dddddddddddddodoodddddgddggwwwwwwwwwddddddddddddd&amp;alg=RU'R'"/>
+                  <wp:docPr id="3" name="Picture 3" descr="C:\Users\Sarah\Pictures\step-2-case-1.gif"/>
                   <wp:cNvGraphicFramePr>
                     <a:graphicFrameLocks xmlns:a="http://schemas.openxmlformats.org/drawingml/2006/main" noChangeAspect="1"/>
                   </wp:cNvGraphicFramePr>
@@ -4894,7 +4907,7 @@
                     <a:graphicData uri="http://schemas.openxmlformats.org/drawingml/2006/picture">
                       <pic:pic xmlns:pic="http://schemas.openxmlformats.org/drawingml/2006/picture">
                         <pic:nvPicPr>
-                          <pic:cNvPr id="0" name="Picture 71" descr="http://cube.crider.co.uk/visualcube.php?fmt=gif&amp;size=100&amp;fc=dddddddddddddodoodddddgddggwwwwwwwwwddddddddddddd&amp;alg=RU'R'"/>
+                          <pic:cNvPr id="0" name="Picture 1" descr="C:\Users\Sarah\Pictures\step-2-case-1.gif"/>
                           <pic:cNvPicPr>
                             <a:picLocks noChangeAspect="1" noChangeArrowheads="1"/>
                           </pic:cNvPicPr>
@@ -4915,7 +4928,7 @@
                         <pic:spPr bwMode="auto">
                           <a:xfrm>
                             <a:off x="0" y="0"/>
-                            <a:ext cx="955040" cy="955040"/>
+                            <a:ext cx="952500" cy="952500"/>
                           </a:xfrm>
                           <a:prstGeom prst="rect">
                             <a:avLst/>
@@ -4992,13 +5005,15 @@
               <w:rPr>
                 <w:rFonts w:ascii="Verdana" w:hAnsi="Verdana" w:cs="Arial"/>
                 <w:noProof/>
+                <w:sz w:val="24"/>
+                <w:szCs w:val="24"/>
                 <w:lang w:eastAsia="en-CA"/>
               </w:rPr>
               <w:drawing>
-                <wp:inline distT="0" distB="0" distL="0" distR="0" wp14:anchorId="46C48C2F" wp14:editId="7D42B60C">
-                  <wp:extent cx="955040" cy="955040"/>
+                <wp:inline distT="0" distB="0" distL="0" distR="0">
+                  <wp:extent cx="952500" cy="952500"/>
                   <wp:effectExtent l="0" t="0" r="0" b="0"/>
-                  <wp:docPr id="37" name="Picture 37" descr="http://cube.crider.co.uk/visualcube.php?fmt=gif&amp;size=100&amp;fc=dddddddddddddodoodddddgddggwwwwwwwwwddddddddddddd&amp;alg=F'UF"/>
+                  <wp:docPr id="4" name="Picture 4" descr="C:\Users\Sarah\Pictures\step-2-case-2.gif"/>
                   <wp:cNvGraphicFramePr>
                     <a:graphicFrameLocks xmlns:a="http://schemas.openxmlformats.org/drawingml/2006/main" noChangeAspect="1"/>
                   </wp:cNvGraphicFramePr>
@@ -5006,7 +5021,7 @@
                     <a:graphicData uri="http://schemas.openxmlformats.org/drawingml/2006/picture">
                       <pic:pic xmlns:pic="http://schemas.openxmlformats.org/drawingml/2006/picture">
                         <pic:nvPicPr>
-                          <pic:cNvPr id="0" name="Picture 73" descr="http://cube.crider.co.uk/visualcube.php?fmt=gif&amp;size=100&amp;fc=dddddddddddddodoodddddgddggwwwwwwwwwddddddddddddd&amp;alg=F'UF"/>
+                          <pic:cNvPr id="0" name="Picture 2" descr="C:\Users\Sarah\Pictures\step-2-case-2.gif"/>
                           <pic:cNvPicPr>
                             <a:picLocks noChangeAspect="1" noChangeArrowheads="1"/>
                           </pic:cNvPicPr>
@@ -5027,7 +5042,7 @@
                         <pic:spPr bwMode="auto">
                           <a:xfrm>
                             <a:off x="0" y="0"/>
-                            <a:ext cx="955040" cy="955040"/>
+                            <a:ext cx="952500" cy="952500"/>
                           </a:xfrm>
                           <a:prstGeom prst="rect">
                             <a:avLst/>
@@ -5131,13 +5146,15 @@
               <w:rPr>
                 <w:rFonts w:ascii="Verdana" w:hAnsi="Verdana" w:cs="Arial"/>
                 <w:noProof/>
+                <w:sz w:val="24"/>
+                <w:szCs w:val="24"/>
                 <w:lang w:eastAsia="en-CA"/>
               </w:rPr>
               <w:drawing>
-                <wp:inline distT="0" distB="0" distL="0" distR="0" wp14:anchorId="034ED570" wp14:editId="025ECC89">
-                  <wp:extent cx="955040" cy="955040"/>
+                <wp:inline distT="0" distB="0" distL="0" distR="0">
+                  <wp:extent cx="952500" cy="952500"/>
                   <wp:effectExtent l="0" t="0" r="0" b="0"/>
-                  <wp:docPr id="38" name="Picture 38" descr="http://cube.crider.co.uk/visualcube.php?fmt=gif&amp;size=100&amp;fc=dddddddddddddodoodddddgddggwwwwwwwwwddddddddddddd&amp;alg=RUR'U'RUR'U'RUR'U'"/>
+                  <wp:docPr id="5" name="Picture 5" descr="C:\Users\Sarah\Pictures\step-2-case-3.gif"/>
                   <wp:cNvGraphicFramePr>
                     <a:graphicFrameLocks xmlns:a="http://schemas.openxmlformats.org/drawingml/2006/main" noChangeAspect="1"/>
                   </wp:cNvGraphicFramePr>
@@ -5145,7 +5162,7 @@
                     <a:graphicData uri="http://schemas.openxmlformats.org/drawingml/2006/picture">
                       <pic:pic xmlns:pic="http://schemas.openxmlformats.org/drawingml/2006/picture">
                         <pic:nvPicPr>
-                          <pic:cNvPr id="0" name="Picture 75" descr="http://cube.crider.co.uk/visualcube.php?fmt=gif&amp;size=100&amp;fc=dddddddddddddodoodddddgddggwwwwwwwwwddddddddddddd&amp;alg=RUR'U'RUR'U'RUR'U'"/>
+                          <pic:cNvPr id="0" name="Picture 3" descr="C:\Users\Sarah\Pictures\step-2-case-3.gif"/>
                           <pic:cNvPicPr>
                             <a:picLocks noChangeAspect="1" noChangeArrowheads="1"/>
                           </pic:cNvPicPr>
@@ -5166,7 +5183,7 @@
                         <pic:spPr bwMode="auto">
                           <a:xfrm>
                             <a:off x="0" y="0"/>
-                            <a:ext cx="955040" cy="955040"/>
+                            <a:ext cx="952500" cy="952500"/>
                           </a:xfrm>
                           <a:prstGeom prst="rect">
                             <a:avLst/>
@@ -6002,6 +6019,16 @@
     <w:p>
       <w:pPr>
         <w:pStyle w:val="NoSpacing"/>
+        <w:rPr>
+          <w:rFonts w:ascii="Verdana" w:hAnsi="Verdana" w:cs="Arial"/>
+          <w:sz w:val="24"/>
+          <w:szCs w:val="24"/>
+        </w:rPr>
+      </w:pPr>
+    </w:p>
+    <w:p>
+      <w:pPr>
+        <w:pStyle w:val="NoSpacing"/>
         <w:jc w:val="center"/>
         <w:rPr>
           <w:rFonts w:ascii="Verdana" w:hAnsi="Verdana" w:cs="Arial"/>
@@ -6243,7 +6270,128 @@
                 <w:lang w:eastAsia="en-CA"/>
               </w:rPr>
               <w:drawing>
-                <wp:inline distT="0" distB="0" distL="0" distR="0" wp14:anchorId="1DABC4D6" wp14:editId="61AB10B5">
+                <wp:inline distT="0" distB="0" distL="0" distR="0" wp14:anchorId="20C0BE7D" wp14:editId="1D587D0E">
+                  <wp:extent cx="955040" cy="955040"/>
+                  <wp:effectExtent l="0" t="0" r="0" b="0"/>
+                  <wp:docPr id="41" name="Picture 41" descr="http://cube.crider.co.uk/visualcube.php?fmt=gif&amp;size=100&amp;view=plan&amp;fc=dydyyydydddddddddddddddddddddddddddddddddddddddddd"/>
+                  <wp:cNvGraphicFramePr>
+                    <a:graphicFrameLocks xmlns:a="http://schemas.openxmlformats.org/drawingml/2006/main" noChangeAspect="1"/>
+                  </wp:cNvGraphicFramePr>
+                  <a:graphic xmlns:a="http://schemas.openxmlformats.org/drawingml/2006/main">
+                    <a:graphicData uri="http://schemas.openxmlformats.org/drawingml/2006/picture">
+                      <pic:pic xmlns:pic="http://schemas.openxmlformats.org/drawingml/2006/picture">
+                        <pic:nvPicPr>
+                          <pic:cNvPr id="0" name="Picture 81" descr="http://cube.crider.co.uk/visualcube.php?fmt=gif&amp;size=100&amp;view=plan&amp;fc=dydyyydydddddddddddddddddddddddddddddddddddddddddd"/>
+                          <pic:cNvPicPr>
+                            <a:picLocks noChangeAspect="1" noChangeArrowheads="1"/>
+                          </pic:cNvPicPr>
+                        </pic:nvPicPr>
+                        <pic:blipFill>
+                          <a:blip r:embed="rId46">
+                            <a:extLst>
+                              <a:ext uri="{28A0092B-C50C-407E-A947-70E740481C1C}">
+                                <a14:useLocalDpi xmlns:a14="http://schemas.microsoft.com/office/drawing/2010/main" val="0"/>
+                              </a:ext>
+                            </a:extLst>
+                          </a:blip>
+                          <a:srcRect/>
+                          <a:stretch>
+                            <a:fillRect/>
+                          </a:stretch>
+                        </pic:blipFill>
+                        <pic:spPr bwMode="auto">
+                          <a:xfrm>
+                            <a:off x="0" y="0"/>
+                            <a:ext cx="955040" cy="955040"/>
+                          </a:xfrm>
+                          <a:prstGeom prst="rect">
+                            <a:avLst/>
+                          </a:prstGeom>
+                          <a:noFill/>
+                          <a:ln>
+                            <a:noFill/>
+                          </a:ln>
+                        </pic:spPr>
+                      </pic:pic>
+                    </a:graphicData>
+                  </a:graphic>
+                </wp:inline>
+              </w:drawing>
+            </w:r>
+          </w:p>
+          <w:p>
+            <w:pPr>
+              <w:pStyle w:val="NoSpacing"/>
+              <w:jc w:val="center"/>
+              <w:rPr>
+                <w:rFonts w:ascii="Verdana" w:hAnsi="Verdana" w:cs="Arial"/>
+                <w:sz w:val="24"/>
+                <w:szCs w:val="24"/>
+              </w:rPr>
+            </w:pPr>
+          </w:p>
+          <w:p>
+            <w:pPr>
+              <w:pStyle w:val="NoSpacing"/>
+              <w:jc w:val="center"/>
+              <w:rPr>
+                <w:rFonts w:ascii="Verdana" w:hAnsi="Verdana" w:cs="Arial"/>
+                <w:sz w:val="24"/>
+                <w:szCs w:val="24"/>
+              </w:rPr>
+            </w:pPr>
+          </w:p>
+          <w:p>
+            <w:pPr>
+              <w:pStyle w:val="NoSpacing"/>
+              <w:jc w:val="center"/>
+              <w:rPr>
+                <w:rFonts w:ascii="Verdana" w:hAnsi="Verdana" w:cs="Arial"/>
+                <w:sz w:val="24"/>
+                <w:szCs w:val="24"/>
+              </w:rPr>
+            </w:pPr>
+          </w:p>
+          <w:p>
+            <w:pPr>
+              <w:pStyle w:val="NoSpacing"/>
+              <w:jc w:val="center"/>
+              <w:rPr>
+                <w:rFonts w:ascii="Verdana" w:hAnsi="Verdana" w:cs="Arial"/>
+                <w:sz w:val="24"/>
+                <w:szCs w:val="24"/>
+              </w:rPr>
+            </w:pPr>
+          </w:p>
+          <w:p>
+            <w:pPr>
+              <w:pStyle w:val="NoSpacing"/>
+              <w:jc w:val="center"/>
+              <w:rPr>
+                <w:rFonts w:ascii="Verdana" w:hAnsi="Verdana" w:cs="Arial"/>
+                <w:sz w:val="24"/>
+                <w:szCs w:val="24"/>
+              </w:rPr>
+            </w:pPr>
+          </w:p>
+          <w:p>
+            <w:pPr>
+              <w:pStyle w:val="NoSpacing"/>
+              <w:jc w:val="center"/>
+              <w:rPr>
+                <w:rFonts w:ascii="Verdana" w:hAnsi="Verdana" w:cs="Arial"/>
+                <w:sz w:val="24"/>
+                <w:szCs w:val="24"/>
+              </w:rPr>
+            </w:pPr>
+            <w:r>
+              <w:rPr>
+                <w:rFonts w:ascii="Verdana" w:hAnsi="Verdana" w:cs="Arial"/>
+                <w:noProof/>
+                <w:lang w:eastAsia="en-CA"/>
+              </w:rPr>
+              <w:drawing>
+                <wp:inline distT="0" distB="0" distL="0" distR="0" wp14:anchorId="2689C910" wp14:editId="0EF32D34">
                   <wp:extent cx="956945" cy="956945"/>
                   <wp:effectExtent l="0" t="0" r="0" b="0"/>
                   <wp:docPr id="58" name="Picture 58" descr="http://cube.crider.co.uk/visualcube.php?fmt=gif&amp;size=100&amp;fc=dydyyydyddddoooooodddggggggwwwwwwwwwrrrrrrrrrbbbbbbbbb&amp;ac=p"/>
@@ -6292,71 +6440,29 @@
               </w:drawing>
             </w:r>
           </w:p>
-          <w:p>
-            <w:pPr>
-              <w:pStyle w:val="NoSpacing"/>
-              <w:jc w:val="center"/>
-              <w:rPr>
-                <w:rFonts w:ascii="Verdana" w:hAnsi="Verdana" w:cs="Arial"/>
-                <w:sz w:val="24"/>
-                <w:szCs w:val="24"/>
-              </w:rPr>
-            </w:pPr>
-          </w:p>
-          <w:p>
-            <w:pPr>
-              <w:pStyle w:val="NoSpacing"/>
-              <w:jc w:val="center"/>
-              <w:rPr>
-                <w:rFonts w:ascii="Verdana" w:hAnsi="Verdana" w:cs="Arial"/>
-                <w:sz w:val="24"/>
-                <w:szCs w:val="24"/>
-              </w:rPr>
-            </w:pPr>
-          </w:p>
-          <w:p>
-            <w:pPr>
-              <w:pStyle w:val="NoSpacing"/>
-              <w:jc w:val="center"/>
-              <w:rPr>
-                <w:rFonts w:ascii="Verdana" w:hAnsi="Verdana" w:cs="Arial"/>
-                <w:sz w:val="24"/>
-                <w:szCs w:val="24"/>
-              </w:rPr>
-            </w:pPr>
-          </w:p>
-          <w:p>
-            <w:pPr>
-              <w:pStyle w:val="NoSpacing"/>
-              <w:jc w:val="center"/>
-              <w:rPr>
-                <w:rFonts w:ascii="Verdana" w:hAnsi="Verdana" w:cs="Arial"/>
-                <w:sz w:val="24"/>
-                <w:szCs w:val="24"/>
-              </w:rPr>
-            </w:pPr>
-          </w:p>
-          <w:p>
-            <w:pPr>
-              <w:pStyle w:val="NoSpacing"/>
-              <w:jc w:val="center"/>
-              <w:rPr>
-                <w:rFonts w:ascii="Verdana" w:hAnsi="Verdana" w:cs="Arial"/>
-                <w:sz w:val="24"/>
-                <w:szCs w:val="24"/>
-              </w:rPr>
-            </w:pPr>
-          </w:p>
-          <w:p>
-            <w:pPr>
-              <w:pStyle w:val="NoSpacing"/>
-              <w:jc w:val="center"/>
-              <w:rPr>
-                <w:rFonts w:ascii="Verdana" w:hAnsi="Verdana" w:cs="Arial"/>
-                <w:sz w:val="24"/>
-                <w:szCs w:val="24"/>
-              </w:rPr>
-            </w:pPr>
+        </w:tc>
+        <w:tc>
+          <w:tcPr>
+            <w:tcW w:w="2754" w:type="dxa"/>
+          </w:tcPr>
+          <w:p>
+            <w:pPr>
+              <w:pStyle w:val="NoSpacing"/>
+              <w:jc w:val="center"/>
+              <w:rPr>
+                <w:rFonts w:ascii="Verdana" w:hAnsi="Verdana" w:cs="Arial"/>
+                <w:sz w:val="24"/>
+                <w:szCs w:val="24"/>
+              </w:rPr>
+            </w:pPr>
+            <w:r>
+              <w:rPr>
+                <w:rFonts w:ascii="Verdana" w:hAnsi="Verdana" w:cs="Arial"/>
+                <w:sz w:val="24"/>
+                <w:szCs w:val="24"/>
+              </w:rPr>
+              <w:t>Case 1:</w:t>
+            </w:r>
           </w:p>
           <w:p>
             <w:pPr>
@@ -6375,10 +6481,10 @@
                 <w:lang w:eastAsia="en-CA"/>
               </w:rPr>
               <w:drawing>
-                <wp:inline distT="0" distB="0" distL="0" distR="0" wp14:anchorId="7AACD278" wp14:editId="53133E87">
+                <wp:inline distT="0" distB="0" distL="0" distR="0" wp14:anchorId="59F624CB" wp14:editId="52EE55B0">
                   <wp:extent cx="955040" cy="955040"/>
                   <wp:effectExtent l="0" t="0" r="0" b="0"/>
-                  <wp:docPr id="41" name="Picture 41" descr="http://cube.crider.co.uk/visualcube.php?fmt=gif&amp;size=100&amp;view=plan&amp;fc=dydyyydydddddddddddddddddddddddddddddddddddddddddd"/>
+                  <wp:docPr id="42" name="Picture 42" descr="http://cube.crider.co.uk/visualcube.php?fmt=gif&amp;size=100&amp;view=plan&amp;fc=dydyydddddyddddddddydddddddddddddddddddddddddddddd"/>
                   <wp:cNvGraphicFramePr>
                     <a:graphicFrameLocks xmlns:a="http://schemas.openxmlformats.org/drawingml/2006/main" noChangeAspect="1"/>
                   </wp:cNvGraphicFramePr>
@@ -6386,13 +6492,13 @@
                     <a:graphicData uri="http://schemas.openxmlformats.org/drawingml/2006/picture">
                       <pic:pic xmlns:pic="http://schemas.openxmlformats.org/drawingml/2006/picture">
                         <pic:nvPicPr>
-                          <pic:cNvPr id="0" name="Picture 81" descr="http://cube.crider.co.uk/visualcube.php?fmt=gif&amp;size=100&amp;view=plan&amp;fc=dydyyydydddddddddddddddddddddddddddddddddddddddddd"/>
+                          <pic:cNvPr id="0" name="Picture 83" descr="http://cube.crider.co.uk/visualcube.php?fmt=gif&amp;size=100&amp;view=plan&amp;fc=dydyydddddyddddddddydddddddddddddddddddddddddddddd"/>
                           <pic:cNvPicPr>
                             <a:picLocks noChangeAspect="1" noChangeArrowheads="1"/>
                           </pic:cNvPicPr>
                         </pic:nvPicPr>
                         <pic:blipFill>
-                          <a:blip r:embed="rId46">
+                          <a:blip r:embed="rId47">
                             <a:extLst>
                               <a:ext uri="{28A0092B-C50C-407E-A947-70E740481C1C}">
                                 <a14:useLocalDpi xmlns:a14="http://schemas.microsoft.com/office/drawing/2010/main" val="0"/>
@@ -6424,36 +6530,127 @@
               </w:drawing>
             </w:r>
           </w:p>
-        </w:tc>
-        <w:tc>
-          <w:tcPr>
-            <w:tcW w:w="2754" w:type="dxa"/>
-          </w:tcPr>
-          <w:p>
-            <w:pPr>
-              <w:pStyle w:val="NoSpacing"/>
-              <w:jc w:val="center"/>
-              <w:rPr>
-                <w:rFonts w:ascii="Verdana" w:hAnsi="Verdana" w:cs="Arial"/>
-                <w:sz w:val="24"/>
-                <w:szCs w:val="24"/>
-              </w:rPr>
-            </w:pPr>
-            <w:r>
-              <w:rPr>
-                <w:rFonts w:ascii="Verdana" w:hAnsi="Verdana" w:cs="Arial"/>
-                <w:sz w:val="24"/>
-                <w:szCs w:val="24"/>
-              </w:rPr>
-              <w:t>Case 1:</w:t>
-            </w:r>
-          </w:p>
-          <w:p>
-            <w:pPr>
-              <w:pStyle w:val="NoSpacing"/>
-              <w:jc w:val="center"/>
-              <w:rPr>
-                <w:rFonts w:ascii="Verdana" w:hAnsi="Verdana" w:cs="Arial"/>
+          <w:p>
+            <w:pPr>
+              <w:pStyle w:val="NoSpacing"/>
+              <w:jc w:val="center"/>
+              <w:rPr>
+                <w:rFonts w:ascii="Verdana" w:hAnsi="Verdana" w:cs="Arial"/>
+                <w:i/>
+                <w:sz w:val="24"/>
+                <w:szCs w:val="24"/>
+              </w:rPr>
+            </w:pPr>
+            <w:r>
+              <w:rPr>
+                <w:rFonts w:ascii="Verdana" w:hAnsi="Verdana" w:cs="Arial"/>
+                <w:i/>
+                <w:sz w:val="24"/>
+                <w:szCs w:val="24"/>
+              </w:rPr>
+              <w:t>F U R U</w:t>
+            </w:r>
+            <w:r>
+              <w:rPr>
+                <w:rFonts w:ascii="Verdana" w:hAnsi="Verdana" w:cs="Arial"/>
+                <w:i/>
+                <w:sz w:val="24"/>
+                <w:szCs w:val="24"/>
+              </w:rPr>
+              <w:t>'</w:t>
+            </w:r>
+            <w:r>
+              <w:rPr>
+                <w:rFonts w:ascii="Verdana" w:hAnsi="Verdana" w:cs="Arial"/>
+                <w:i/>
+                <w:sz w:val="24"/>
+                <w:szCs w:val="24"/>
+              </w:rPr>
+              <w:t xml:space="preserve"> R</w:t>
+            </w:r>
+            <w:r>
+              <w:rPr>
+                <w:rFonts w:ascii="Verdana" w:hAnsi="Verdana" w:cs="Arial"/>
+                <w:i/>
+                <w:sz w:val="24"/>
+                <w:szCs w:val="24"/>
+              </w:rPr>
+              <w:t>'</w:t>
+            </w:r>
+            <w:r>
+              <w:rPr>
+                <w:rFonts w:ascii="Verdana" w:hAnsi="Verdana" w:cs="Arial"/>
+                <w:i/>
+                <w:sz w:val="24"/>
+                <w:szCs w:val="24"/>
+              </w:rPr>
+              <w:t xml:space="preserve"> F</w:t>
+            </w:r>
+            <w:r>
+              <w:rPr>
+                <w:rFonts w:ascii="Verdana" w:hAnsi="Verdana" w:cs="Arial"/>
+                <w:i/>
+                <w:sz w:val="24"/>
+                <w:szCs w:val="24"/>
+              </w:rPr>
+              <w:t>'</w:t>
+            </w:r>
+          </w:p>
+          <w:p>
+            <w:pPr>
+              <w:pStyle w:val="NoSpacing"/>
+              <w:jc w:val="center"/>
+              <w:rPr>
+                <w:rFonts w:ascii="Verdana" w:hAnsi="Verdana" w:cs="Arial"/>
+                <w:i/>
+                <w:sz w:val="24"/>
+                <w:szCs w:val="24"/>
+              </w:rPr>
+            </w:pPr>
+          </w:p>
+          <w:p>
+            <w:pPr>
+              <w:pStyle w:val="NoSpacing"/>
+              <w:jc w:val="center"/>
+              <w:rPr>
+                <w:rFonts w:ascii="Verdana" w:hAnsi="Verdana" w:cs="Arial"/>
+                <w:i/>
+                <w:sz w:val="24"/>
+                <w:szCs w:val="24"/>
+              </w:rPr>
+            </w:pPr>
+          </w:p>
+          <w:p>
+            <w:pPr>
+              <w:pStyle w:val="NoSpacing"/>
+              <w:jc w:val="center"/>
+              <w:rPr>
+                <w:rFonts w:ascii="Verdana" w:hAnsi="Verdana" w:cs="Arial"/>
+                <w:i/>
+                <w:sz w:val="24"/>
+                <w:szCs w:val="24"/>
+              </w:rPr>
+            </w:pPr>
+          </w:p>
+          <w:p>
+            <w:pPr>
+              <w:pStyle w:val="NoSpacing"/>
+              <w:jc w:val="center"/>
+              <w:rPr>
+                <w:rFonts w:ascii="Verdana" w:hAnsi="Verdana" w:cs="Arial"/>
+                <w:i/>
+                <w:sz w:val="24"/>
+                <w:szCs w:val="24"/>
+              </w:rPr>
+            </w:pPr>
+          </w:p>
+          <w:p>
+            <w:pPr>
+              <w:pStyle w:val="NoSpacing"/>
+              <w:jc w:val="center"/>
+              <w:rPr>
+                <w:rFonts w:ascii="Verdana" w:hAnsi="Verdana" w:cs="Arial"/>
+                <w:i/>
                 <w:sz w:val="24"/>
                 <w:szCs w:val="24"/>
               </w:rPr>
@@ -6465,7 +6662,7 @@
                 <w:lang w:eastAsia="en-CA"/>
               </w:rPr>
               <w:drawing>
-                <wp:inline distT="0" distB="0" distL="0" distR="0" wp14:anchorId="2452A17A" wp14:editId="11099665">
+                <wp:inline distT="0" distB="0" distL="0" distR="0" wp14:anchorId="40B61D8C" wp14:editId="25985336">
                   <wp:extent cx="956945" cy="956945"/>
                   <wp:effectExtent l="0" t="0" r="0" b="0"/>
                   <wp:docPr id="61" name="Picture 61" descr="http://cube.crider.co.uk/visualcube.php?fmt=gif&amp;size=100&amp;fc=dydyydddddydoooooodydggggggwwwwwwwwwrrrrrrrrrbbbbbbbbb&amp;ac=p"/>
@@ -6482,7 +6679,7 @@
                           </pic:cNvPicPr>
                         </pic:nvPicPr>
                         <pic:blipFill>
-                          <a:blip r:embed="rId47">
+                          <a:blip r:embed="rId48">
                             <a:extLst>
                               <a:ext uri="{28A0092B-C50C-407E-A947-70E740481C1C}">
                                 <a14:useLocalDpi xmlns:a14="http://schemas.microsoft.com/office/drawing/2010/main" val="0"/>
@@ -6520,124 +6717,56 @@
               <w:jc w:val="center"/>
               <w:rPr>
                 <w:rFonts w:ascii="Verdana" w:hAnsi="Verdana" w:cs="Arial"/>
-                <w:i/>
-                <w:sz w:val="24"/>
-                <w:szCs w:val="24"/>
-              </w:rPr>
-            </w:pPr>
-            <w:r>
-              <w:rPr>
-                <w:rFonts w:ascii="Verdana" w:hAnsi="Verdana" w:cs="Arial"/>
-                <w:i/>
-                <w:sz w:val="24"/>
-                <w:szCs w:val="24"/>
-              </w:rPr>
-              <w:t>F U R U</w:t>
-            </w:r>
-            <w:r>
-              <w:rPr>
-                <w:rFonts w:ascii="Verdana" w:hAnsi="Verdana" w:cs="Arial"/>
-                <w:i/>
-                <w:sz w:val="24"/>
-                <w:szCs w:val="24"/>
-              </w:rPr>
-              <w:t>'</w:t>
-            </w:r>
-            <w:r>
-              <w:rPr>
-                <w:rFonts w:ascii="Verdana" w:hAnsi="Verdana" w:cs="Arial"/>
-                <w:i/>
-                <w:sz w:val="24"/>
-                <w:szCs w:val="24"/>
-              </w:rPr>
-              <w:t xml:space="preserve"> R</w:t>
-            </w:r>
-            <w:r>
-              <w:rPr>
-                <w:rFonts w:ascii="Verdana" w:hAnsi="Verdana" w:cs="Arial"/>
-                <w:i/>
-                <w:sz w:val="24"/>
-                <w:szCs w:val="24"/>
-              </w:rPr>
-              <w:t>'</w:t>
-            </w:r>
-            <w:r>
-              <w:rPr>
-                <w:rFonts w:ascii="Verdana" w:hAnsi="Verdana" w:cs="Arial"/>
-                <w:i/>
-                <w:sz w:val="24"/>
-                <w:szCs w:val="24"/>
-              </w:rPr>
-              <w:t xml:space="preserve"> F</w:t>
-            </w:r>
-            <w:r>
-              <w:rPr>
-                <w:rFonts w:ascii="Verdana" w:hAnsi="Verdana" w:cs="Arial"/>
-                <w:i/>
-                <w:sz w:val="24"/>
-                <w:szCs w:val="24"/>
-              </w:rPr>
-              <w:t>'</w:t>
-            </w:r>
-          </w:p>
-          <w:p>
-            <w:pPr>
-              <w:pStyle w:val="NoSpacing"/>
-              <w:jc w:val="center"/>
-              <w:rPr>
-                <w:rFonts w:ascii="Verdana" w:hAnsi="Verdana" w:cs="Arial"/>
-                <w:i/>
-                <w:sz w:val="24"/>
-                <w:szCs w:val="24"/>
-              </w:rPr>
-            </w:pPr>
-          </w:p>
-          <w:p>
-            <w:pPr>
-              <w:pStyle w:val="NoSpacing"/>
-              <w:jc w:val="center"/>
-              <w:rPr>
-                <w:rFonts w:ascii="Verdana" w:hAnsi="Verdana" w:cs="Arial"/>
-                <w:i/>
-                <w:sz w:val="24"/>
-                <w:szCs w:val="24"/>
-              </w:rPr>
-            </w:pPr>
-          </w:p>
-          <w:p>
-            <w:pPr>
-              <w:pStyle w:val="NoSpacing"/>
-              <w:jc w:val="center"/>
-              <w:rPr>
-                <w:rFonts w:ascii="Verdana" w:hAnsi="Verdana" w:cs="Arial"/>
-                <w:i/>
-                <w:sz w:val="24"/>
-                <w:szCs w:val="24"/>
-              </w:rPr>
-            </w:pPr>
-          </w:p>
-          <w:p>
-            <w:pPr>
-              <w:pStyle w:val="NoSpacing"/>
-              <w:jc w:val="center"/>
-              <w:rPr>
-                <w:rFonts w:ascii="Verdana" w:hAnsi="Verdana" w:cs="Arial"/>
-                <w:i/>
-                <w:sz w:val="24"/>
-                <w:szCs w:val="24"/>
-              </w:rPr>
-            </w:pPr>
-          </w:p>
-          <w:p>
-            <w:pPr>
-              <w:pStyle w:val="NoSpacing"/>
-              <w:jc w:val="center"/>
-              <w:rPr>
-                <w:rFonts w:ascii="Verdana" w:hAnsi="Verdana" w:cs="Arial"/>
-                <w:sz w:val="24"/>
-                <w:szCs w:val="24"/>
-              </w:rPr>
-            </w:pPr>
+                <w:sz w:val="24"/>
+                <w:szCs w:val="24"/>
+              </w:rPr>
+            </w:pPr>
+          </w:p>
+          <w:p>
+            <w:pPr>
+              <w:pStyle w:val="NoSpacing"/>
+              <w:jc w:val="center"/>
+              <w:rPr>
+                <w:rFonts w:ascii="Verdana" w:hAnsi="Verdana" w:cs="Arial"/>
+                <w:sz w:val="24"/>
+                <w:szCs w:val="24"/>
+              </w:rPr>
+            </w:pPr>
+          </w:p>
+          <w:p>
+            <w:pPr>
+              <w:pStyle w:val="NoSpacing"/>
+              <w:jc w:val="center"/>
+              <w:rPr>
+                <w:rFonts w:ascii="Verdana" w:hAnsi="Verdana" w:cs="Arial"/>
+                <w:sz w:val="24"/>
+                <w:szCs w:val="24"/>
+              </w:rPr>
+            </w:pPr>
+          </w:p>
+        </w:tc>
+        <w:tc>
+          <w:tcPr>
+            <w:tcW w:w="2754" w:type="dxa"/>
+          </w:tcPr>
+          <w:p>
+            <w:pPr>
+              <w:pStyle w:val="NoSpacing"/>
+              <w:jc w:val="center"/>
+              <w:rPr>
+                <w:rFonts w:ascii="Verdana" w:hAnsi="Verdana" w:cs="Arial"/>
+                <w:sz w:val="24"/>
+                <w:szCs w:val="24"/>
+              </w:rPr>
+            </w:pPr>
+            <w:r>
+              <w:rPr>
+                <w:rFonts w:ascii="Verdana" w:hAnsi="Verdana" w:cs="Arial"/>
+                <w:sz w:val="24"/>
+                <w:szCs w:val="24"/>
+              </w:rPr>
+              <w:t>Case 2:</w:t>
+            </w:r>
           </w:p>
           <w:p>
             <w:pPr>
@@ -6656,10 +6785,10 @@
                 <w:lang w:eastAsia="en-CA"/>
               </w:rPr>
               <w:drawing>
-                <wp:inline distT="0" distB="0" distL="0" distR="0" wp14:anchorId="37DB68B3" wp14:editId="774C63DB">
+                <wp:inline distT="0" distB="0" distL="0" distR="0" wp14:anchorId="6CA7BC5D" wp14:editId="79F223C8">
                   <wp:extent cx="955040" cy="955040"/>
                   <wp:effectExtent l="0" t="0" r="0" b="0"/>
-                  <wp:docPr id="42" name="Picture 42" descr="http://cube.crider.co.uk/visualcube.php?fmt=gif&amp;size=100&amp;view=plan&amp;fc=dydyydddddyddddddddydddddddddddddddddddddddddddddd"/>
+                  <wp:docPr id="43" name="Picture 43" descr="http://cube.crider.co.uk/visualcube.php?fmt=gif&amp;size=100&amp;view=plan&amp;fc=dddyyydddddddddddddyddddddddddddddddddddddddddyddd"/>
                   <wp:cNvGraphicFramePr>
                     <a:graphicFrameLocks xmlns:a="http://schemas.openxmlformats.org/drawingml/2006/main" noChangeAspect="1"/>
                   </wp:cNvGraphicFramePr>
@@ -6667,13 +6796,13 @@
                     <a:graphicData uri="http://schemas.openxmlformats.org/drawingml/2006/picture">
                       <pic:pic xmlns:pic="http://schemas.openxmlformats.org/drawingml/2006/picture">
                         <pic:nvPicPr>
-                          <pic:cNvPr id="0" name="Picture 83" descr="http://cube.crider.co.uk/visualcube.php?fmt=gif&amp;size=100&amp;view=plan&amp;fc=dydyydddddyddddddddydddddddddddddddddddddddddddddd"/>
+                          <pic:cNvPr id="0" name="Picture 85" descr="http://cube.crider.co.uk/visualcube.php?fmt=gif&amp;size=100&amp;view=plan&amp;fc=dddyyydddddddddddddyddddddddddddddddddddddddddyddd"/>
                           <pic:cNvPicPr>
                             <a:picLocks noChangeAspect="1" noChangeArrowheads="1"/>
                           </pic:cNvPicPr>
                         </pic:nvPicPr>
                         <pic:blipFill>
-                          <a:blip r:embed="rId48">
+                          <a:blip r:embed="rId49">
                             <a:extLst>
                               <a:ext uri="{28A0092B-C50C-407E-A947-70E740481C1C}">
                                 <a14:useLocalDpi xmlns:a14="http://schemas.microsoft.com/office/drawing/2010/main" val="0"/>
@@ -6711,34 +6840,113 @@
               <w:jc w:val="center"/>
               <w:rPr>
                 <w:rFonts w:ascii="Verdana" w:hAnsi="Verdana" w:cs="Arial"/>
-                <w:sz w:val="24"/>
-                <w:szCs w:val="24"/>
-              </w:rPr>
-            </w:pPr>
-          </w:p>
-        </w:tc>
-        <w:tc>
-          <w:tcPr>
-            <w:tcW w:w="2754" w:type="dxa"/>
-          </w:tcPr>
-          <w:p>
-            <w:pPr>
-              <w:pStyle w:val="NoSpacing"/>
-              <w:jc w:val="center"/>
-              <w:rPr>
-                <w:rFonts w:ascii="Verdana" w:hAnsi="Verdana" w:cs="Arial"/>
-                <w:sz w:val="24"/>
-                <w:szCs w:val="24"/>
-              </w:rPr>
-            </w:pPr>
-            <w:r>
-              <w:rPr>
-                <w:rFonts w:ascii="Verdana" w:hAnsi="Verdana" w:cs="Arial"/>
-                <w:sz w:val="24"/>
-                <w:szCs w:val="24"/>
-              </w:rPr>
-              <w:t>Case 2:</w:t>
-            </w:r>
+                <w:i/>
+                <w:sz w:val="24"/>
+                <w:szCs w:val="24"/>
+              </w:rPr>
+            </w:pPr>
+            <w:r>
+              <w:rPr>
+                <w:rFonts w:ascii="Verdana" w:hAnsi="Verdana" w:cs="Arial"/>
+                <w:i/>
+                <w:sz w:val="24"/>
+                <w:szCs w:val="24"/>
+              </w:rPr>
+              <w:t>F R U R</w:t>
+            </w:r>
+            <w:r>
+              <w:rPr>
+                <w:rFonts w:ascii="Verdana" w:hAnsi="Verdana" w:cs="Arial"/>
+                <w:i/>
+                <w:sz w:val="24"/>
+                <w:szCs w:val="24"/>
+              </w:rPr>
+              <w:t>'</w:t>
+            </w:r>
+            <w:r>
+              <w:rPr>
+                <w:rFonts w:ascii="Verdana" w:hAnsi="Verdana" w:cs="Arial"/>
+                <w:i/>
+                <w:sz w:val="24"/>
+                <w:szCs w:val="24"/>
+              </w:rPr>
+              <w:t xml:space="preserve"> U</w:t>
+            </w:r>
+            <w:r>
+              <w:rPr>
+                <w:rFonts w:ascii="Verdana" w:hAnsi="Verdana" w:cs="Arial"/>
+                <w:i/>
+                <w:sz w:val="24"/>
+                <w:szCs w:val="24"/>
+              </w:rPr>
+              <w:t>'</w:t>
+            </w:r>
+            <w:r>
+              <w:rPr>
+                <w:rFonts w:ascii="Verdana" w:hAnsi="Verdana" w:cs="Arial"/>
+                <w:i/>
+                <w:sz w:val="24"/>
+                <w:szCs w:val="24"/>
+              </w:rPr>
+              <w:t xml:space="preserve"> F</w:t>
+            </w:r>
+            <w:r>
+              <w:rPr>
+                <w:rFonts w:ascii="Verdana" w:hAnsi="Verdana" w:cs="Arial"/>
+                <w:i/>
+                <w:sz w:val="24"/>
+                <w:szCs w:val="24"/>
+              </w:rPr>
+              <w:t>'</w:t>
+            </w:r>
+          </w:p>
+          <w:p>
+            <w:pPr>
+              <w:pStyle w:val="NoSpacing"/>
+              <w:jc w:val="center"/>
+              <w:rPr>
+                <w:rFonts w:ascii="Verdana" w:hAnsi="Verdana" w:cs="Arial"/>
+                <w:i/>
+                <w:sz w:val="24"/>
+                <w:szCs w:val="24"/>
+              </w:rPr>
+            </w:pPr>
+          </w:p>
+          <w:p>
+            <w:pPr>
+              <w:pStyle w:val="NoSpacing"/>
+              <w:jc w:val="center"/>
+              <w:rPr>
+                <w:rFonts w:ascii="Verdana" w:hAnsi="Verdana" w:cs="Arial"/>
+                <w:i/>
+                <w:sz w:val="24"/>
+                <w:szCs w:val="24"/>
+              </w:rPr>
+            </w:pPr>
+          </w:p>
+          <w:p>
+            <w:pPr>
+              <w:pStyle w:val="NoSpacing"/>
+              <w:jc w:val="center"/>
+              <w:rPr>
+                <w:rFonts w:ascii="Verdana" w:hAnsi="Verdana" w:cs="Arial"/>
+                <w:i/>
+                <w:sz w:val="24"/>
+                <w:szCs w:val="24"/>
+              </w:rPr>
+            </w:pPr>
+          </w:p>
+          <w:p>
+            <w:pPr>
+              <w:pStyle w:val="NoSpacing"/>
+              <w:jc w:val="center"/>
+              <w:rPr>
+                <w:rFonts w:ascii="Verdana" w:hAnsi="Verdana" w:cs="Arial"/>
+                <w:i/>
+                <w:sz w:val="24"/>
+                <w:szCs w:val="24"/>
+              </w:rPr>
+            </w:pPr>
           </w:p>
           <w:p>
             <w:pPr>
@@ -6757,7 +6965,7 @@
                 <w:lang w:eastAsia="en-CA"/>
               </w:rPr>
               <w:drawing>
-                <wp:inline distT="0" distB="0" distL="0" distR="0" wp14:anchorId="489FB7AD" wp14:editId="32565013">
+                <wp:inline distT="0" distB="0" distL="0" distR="0" wp14:anchorId="6F25D477" wp14:editId="1954C894">
                   <wp:extent cx="956945" cy="956945"/>
                   <wp:effectExtent l="0" t="0" r="0" b="0"/>
                   <wp:docPr id="62" name="Picture 62" descr="http://cube.crider.co.uk/visualcube.php?fmt=gif&amp;size=100&amp;fc=dddyyyddddddoooooodydggggggwwwwwwwwwrrrrrrrrrbbbbbbbbb&amp;ac=p"/>
@@ -6774,7 +6982,7 @@
                           </pic:cNvPicPr>
                         </pic:nvPicPr>
                         <pic:blipFill>
-                          <a:blip r:embed="rId49">
+                          <a:blip r:embed="rId50">
                             <a:extLst>
                               <a:ext uri="{28A0092B-C50C-407E-A947-70E740481C1C}">
                                 <a14:useLocalDpi xmlns:a14="http://schemas.microsoft.com/office/drawing/2010/main" val="0"/>
@@ -6812,124 +7020,34 @@
               <w:jc w:val="center"/>
               <w:rPr>
                 <w:rFonts w:ascii="Verdana" w:hAnsi="Verdana" w:cs="Arial"/>
-                <w:i/>
-                <w:sz w:val="24"/>
-                <w:szCs w:val="24"/>
-              </w:rPr>
-            </w:pPr>
-            <w:r>
-              <w:rPr>
-                <w:rFonts w:ascii="Verdana" w:hAnsi="Verdana" w:cs="Arial"/>
-                <w:i/>
-                <w:sz w:val="24"/>
-                <w:szCs w:val="24"/>
-              </w:rPr>
-              <w:t>F R U R</w:t>
-            </w:r>
-            <w:r>
-              <w:rPr>
-                <w:rFonts w:ascii="Verdana" w:hAnsi="Verdana" w:cs="Arial"/>
-                <w:i/>
-                <w:sz w:val="24"/>
-                <w:szCs w:val="24"/>
-              </w:rPr>
-              <w:t>'</w:t>
-            </w:r>
-            <w:r>
-              <w:rPr>
-                <w:rFonts w:ascii="Verdana" w:hAnsi="Verdana" w:cs="Arial"/>
-                <w:i/>
-                <w:sz w:val="24"/>
-                <w:szCs w:val="24"/>
-              </w:rPr>
-              <w:t xml:space="preserve"> U</w:t>
-            </w:r>
-            <w:r>
-              <w:rPr>
-                <w:rFonts w:ascii="Verdana" w:hAnsi="Verdana" w:cs="Arial"/>
-                <w:i/>
-                <w:sz w:val="24"/>
-                <w:szCs w:val="24"/>
-              </w:rPr>
-              <w:t>'</w:t>
-            </w:r>
-            <w:r>
-              <w:rPr>
-                <w:rFonts w:ascii="Verdana" w:hAnsi="Verdana" w:cs="Arial"/>
-                <w:i/>
-                <w:sz w:val="24"/>
-                <w:szCs w:val="24"/>
-              </w:rPr>
-              <w:t xml:space="preserve"> F</w:t>
-            </w:r>
-            <w:r>
-              <w:rPr>
-                <w:rFonts w:ascii="Verdana" w:hAnsi="Verdana" w:cs="Arial"/>
-                <w:i/>
-                <w:sz w:val="24"/>
-                <w:szCs w:val="24"/>
-              </w:rPr>
-              <w:t>'</w:t>
-            </w:r>
-          </w:p>
-          <w:p>
-            <w:pPr>
-              <w:pStyle w:val="NoSpacing"/>
-              <w:jc w:val="center"/>
-              <w:rPr>
-                <w:rFonts w:ascii="Verdana" w:hAnsi="Verdana" w:cs="Arial"/>
-                <w:i/>
-                <w:sz w:val="24"/>
-                <w:szCs w:val="24"/>
-              </w:rPr>
-            </w:pPr>
-          </w:p>
-          <w:p>
-            <w:pPr>
-              <w:pStyle w:val="NoSpacing"/>
-              <w:jc w:val="center"/>
-              <w:rPr>
-                <w:rFonts w:ascii="Verdana" w:hAnsi="Verdana" w:cs="Arial"/>
-                <w:i/>
-                <w:sz w:val="24"/>
-                <w:szCs w:val="24"/>
-              </w:rPr>
-            </w:pPr>
-          </w:p>
-          <w:p>
-            <w:pPr>
-              <w:pStyle w:val="NoSpacing"/>
-              <w:jc w:val="center"/>
-              <w:rPr>
-                <w:rFonts w:ascii="Verdana" w:hAnsi="Verdana" w:cs="Arial"/>
-                <w:i/>
-                <w:sz w:val="24"/>
-                <w:szCs w:val="24"/>
-              </w:rPr>
-            </w:pPr>
-          </w:p>
-          <w:p>
-            <w:pPr>
-              <w:pStyle w:val="NoSpacing"/>
-              <w:jc w:val="center"/>
-              <w:rPr>
-                <w:rFonts w:ascii="Verdana" w:hAnsi="Verdana" w:cs="Arial"/>
-                <w:i/>
-                <w:sz w:val="24"/>
-                <w:szCs w:val="24"/>
-              </w:rPr>
-            </w:pPr>
-          </w:p>
-          <w:p>
-            <w:pPr>
-              <w:pStyle w:val="NoSpacing"/>
-              <w:jc w:val="center"/>
-              <w:rPr>
-                <w:rFonts w:ascii="Verdana" w:hAnsi="Verdana" w:cs="Arial"/>
-                <w:sz w:val="24"/>
-                <w:szCs w:val="24"/>
-              </w:rPr>
-            </w:pPr>
+                <w:sz w:val="24"/>
+                <w:szCs w:val="24"/>
+              </w:rPr>
+            </w:pPr>
+          </w:p>
+        </w:tc>
+        <w:tc>
+          <w:tcPr>
+            <w:tcW w:w="2754" w:type="dxa"/>
+          </w:tcPr>
+          <w:p>
+            <w:pPr>
+              <w:pStyle w:val="NoSpacing"/>
+              <w:jc w:val="center"/>
+              <w:rPr>
+                <w:rFonts w:ascii="Verdana" w:hAnsi="Verdana" w:cs="Arial"/>
+                <w:sz w:val="24"/>
+                <w:szCs w:val="24"/>
+              </w:rPr>
+            </w:pPr>
+            <w:r>
+              <w:rPr>
+                <w:rFonts w:ascii="Verdana" w:hAnsi="Verdana" w:cs="Arial"/>
+                <w:sz w:val="24"/>
+                <w:szCs w:val="24"/>
+              </w:rPr>
+              <w:t>Case 3:</w:t>
+            </w:r>
           </w:p>
           <w:p>
             <w:pPr>
@@ -6948,10 +7066,10 @@
                 <w:lang w:eastAsia="en-CA"/>
               </w:rPr>
               <w:drawing>
-                <wp:inline distT="0" distB="0" distL="0" distR="0" wp14:anchorId="344AB5C8" wp14:editId="312C7B12">
+                <wp:inline distT="0" distB="0" distL="0" distR="0" wp14:anchorId="11920950" wp14:editId="2A7BF4CA">
                   <wp:extent cx="955040" cy="955040"/>
                   <wp:effectExtent l="0" t="0" r="0" b="0"/>
-                  <wp:docPr id="43" name="Picture 43" descr="http://cube.crider.co.uk/visualcube.php?fmt=gif&amp;size=100&amp;view=plan&amp;fc=dddyyydddddddddddddyddddddddddddddddddddddddddyddd"/>
+                  <wp:docPr id="44" name="Picture 44" descr="http://cube.crider.co.uk/visualcube.php?fmt=gif&amp;size=100&amp;view=plan&amp;fc=ddddydddddyddddddddydddddddddddddddddyddddddddyddd"/>
                   <wp:cNvGraphicFramePr>
                     <a:graphicFrameLocks xmlns:a="http://schemas.openxmlformats.org/drawingml/2006/main" noChangeAspect="1"/>
                   </wp:cNvGraphicFramePr>
@@ -6959,13 +7077,13 @@
                     <a:graphicData uri="http://schemas.openxmlformats.org/drawingml/2006/picture">
                       <pic:pic xmlns:pic="http://schemas.openxmlformats.org/drawingml/2006/picture">
                         <pic:nvPicPr>
-                          <pic:cNvPr id="0" name="Picture 85" descr="http://cube.crider.co.uk/visualcube.php?fmt=gif&amp;size=100&amp;view=plan&amp;fc=dddyyydddddddddddddyddddddddddddddddddddddddddyddd"/>
+                          <pic:cNvPr id="0" name="Picture 87" descr="http://cube.crider.co.uk/visualcube.php?fmt=gif&amp;size=100&amp;view=plan&amp;fc=ddddydddddyddddddddydddddddddddddddddyddddddddyddd"/>
                           <pic:cNvPicPr>
                             <a:picLocks noChangeAspect="1" noChangeArrowheads="1"/>
                           </pic:cNvPicPr>
                         </pic:nvPicPr>
                         <pic:blipFill>
-                          <a:blip r:embed="rId50">
+                          <a:blip r:embed="rId51">
                             <a:extLst>
                               <a:ext uri="{28A0092B-C50C-407E-A947-70E740481C1C}">
                                 <a14:useLocalDpi xmlns:a14="http://schemas.microsoft.com/office/drawing/2010/main" val="0"/>
@@ -6997,28 +7115,79 @@
               </w:drawing>
             </w:r>
           </w:p>
-        </w:tc>
-        <w:tc>
-          <w:tcPr>
-            <w:tcW w:w="2754" w:type="dxa"/>
-          </w:tcPr>
-          <w:p>
-            <w:pPr>
-              <w:pStyle w:val="NoSpacing"/>
-              <w:jc w:val="center"/>
-              <w:rPr>
-                <w:rFonts w:ascii="Verdana" w:hAnsi="Verdana" w:cs="Arial"/>
-                <w:sz w:val="24"/>
-                <w:szCs w:val="24"/>
-              </w:rPr>
-            </w:pPr>
-            <w:r>
-              <w:rPr>
-                <w:rFonts w:ascii="Verdana" w:hAnsi="Verdana" w:cs="Arial"/>
-                <w:sz w:val="24"/>
-                <w:szCs w:val="24"/>
-              </w:rPr>
-              <w:t>Case 3:</w:t>
+          <w:p>
+            <w:pPr>
+              <w:pStyle w:val="NoSpacing"/>
+              <w:jc w:val="center"/>
+              <w:rPr>
+                <w:rFonts w:ascii="Verdana" w:hAnsi="Verdana" w:cs="Arial"/>
+                <w:sz w:val="24"/>
+                <w:szCs w:val="24"/>
+              </w:rPr>
+            </w:pPr>
+            <w:r>
+              <w:rPr>
+                <w:rFonts w:ascii="Verdana" w:hAnsi="Verdana" w:cs="Arial"/>
+                <w:sz w:val="24"/>
+                <w:szCs w:val="24"/>
+              </w:rPr>
+              <w:t>Do</w:t>
+            </w:r>
+            <w:r>
+              <w:rPr>
+                <w:rFonts w:ascii="Verdana" w:hAnsi="Verdana" w:cs="Arial"/>
+                <w:sz w:val="24"/>
+                <w:szCs w:val="24"/>
+              </w:rPr>
+              <w:t xml:space="preserve"> either </w:t>
+            </w:r>
+            <w:r>
+              <w:rPr>
+                <w:rFonts w:ascii="Verdana" w:hAnsi="Verdana" w:cs="Arial"/>
+                <w:sz w:val="24"/>
+                <w:szCs w:val="24"/>
+              </w:rPr>
+              <w:t xml:space="preserve">the </w:t>
+            </w:r>
+            <w:r>
+              <w:rPr>
+                <w:rFonts w:ascii="Verdana" w:hAnsi="Verdana" w:cs="Arial"/>
+                <w:sz w:val="24"/>
+                <w:szCs w:val="24"/>
+              </w:rPr>
+              <w:t xml:space="preserve">case </w:t>
+            </w:r>
+            <w:r>
+              <w:rPr>
+                <w:rFonts w:ascii="Verdana" w:hAnsi="Verdana" w:cs="Arial"/>
+                <w:sz w:val="24"/>
+                <w:szCs w:val="24"/>
+              </w:rPr>
+              <w:t>1 or 2 algorithm</w:t>
+            </w:r>
+            <w:r>
+              <w:rPr>
+                <w:rFonts w:ascii="Verdana" w:hAnsi="Verdana" w:cs="Arial"/>
+                <w:sz w:val="24"/>
+                <w:szCs w:val="24"/>
+              </w:rPr>
+              <w:t>, then</w:t>
+            </w:r>
+            <w:r>
+              <w:rPr>
+                <w:rFonts w:ascii="Verdana" w:hAnsi="Verdana" w:cs="Arial"/>
+                <w:sz w:val="24"/>
+                <w:szCs w:val="24"/>
+              </w:rPr>
+              <w:t xml:space="preserve"> it will reduce to case 1 or 2</w:t>
+            </w:r>
+            <w:r>
+              <w:rPr>
+                <w:rFonts w:ascii="Verdana" w:hAnsi="Verdana" w:cs="Arial"/>
+                <w:sz w:val="24"/>
+                <w:szCs w:val="24"/>
+              </w:rPr>
+              <w:t>.</w:t>
             </w:r>
           </w:p>
           <w:p>
@@ -7038,7 +7207,7 @@
                 <w:lang w:eastAsia="en-CA"/>
               </w:rPr>
               <w:drawing>
-                <wp:inline distT="0" distB="0" distL="0" distR="0" wp14:anchorId="127A2AF9" wp14:editId="73CF463B">
+                <wp:inline distT="0" distB="0" distL="0" distR="0" wp14:anchorId="1C5D8DBB" wp14:editId="4C13024B">
                   <wp:extent cx="956945" cy="956945"/>
                   <wp:effectExtent l="0" t="0" r="0" b="0"/>
                   <wp:docPr id="63" name="Picture 63" descr="http://cube.crider.co.uk/visualcube.php?fmt=gif&amp;size=100&amp;fc=ddddydddddydoooooodydggggggwwwwwwwwwrrrrrrrrrbbbbbbbbb&amp;ac=p"/>
@@ -7055,7 +7224,7 @@
                           </pic:cNvPicPr>
                         </pic:nvPicPr>
                         <pic:blipFill>
-                          <a:blip r:embed="rId51">
+                          <a:blip r:embed="rId52">
                             <a:extLst>
                               <a:ext uri="{28A0092B-C50C-407E-A947-70E740481C1C}">
                                 <a14:useLocalDpi xmlns:a14="http://schemas.microsoft.com/office/drawing/2010/main" val="0"/>
@@ -7097,107 +7266,6 @@
                 <w:szCs w:val="24"/>
               </w:rPr>
             </w:pPr>
-            <w:r>
-              <w:rPr>
-                <w:rFonts w:ascii="Verdana" w:hAnsi="Verdana" w:cs="Arial"/>
-                <w:sz w:val="24"/>
-                <w:szCs w:val="24"/>
-              </w:rPr>
-              <w:t>Choose an algorithm from either case one or two, then it</w:t>
-            </w:r>
-            <w:r>
-              <w:rPr>
-                <w:rFonts w:ascii="Verdana" w:hAnsi="Verdana" w:cs="Arial"/>
-                <w:sz w:val="24"/>
-                <w:szCs w:val="24"/>
-              </w:rPr>
-              <w:t>'</w:t>
-            </w:r>
-            <w:r>
-              <w:rPr>
-                <w:rFonts w:ascii="Verdana" w:hAnsi="Verdana" w:cs="Arial"/>
-                <w:sz w:val="24"/>
-                <w:szCs w:val="24"/>
-              </w:rPr>
-              <w:t>ll turn into one of those cases.</w:t>
-            </w:r>
-          </w:p>
-          <w:p>
-            <w:pPr>
-              <w:pStyle w:val="NoSpacing"/>
-              <w:jc w:val="center"/>
-              <w:rPr>
-                <w:rFonts w:ascii="Verdana" w:hAnsi="Verdana" w:cs="Arial"/>
-                <w:sz w:val="24"/>
-                <w:szCs w:val="24"/>
-              </w:rPr>
-            </w:pPr>
-          </w:p>
-          <w:p>
-            <w:pPr>
-              <w:pStyle w:val="NoSpacing"/>
-              <w:jc w:val="center"/>
-              <w:rPr>
-                <w:rFonts w:ascii="Verdana" w:hAnsi="Verdana" w:cs="Arial"/>
-                <w:sz w:val="24"/>
-                <w:szCs w:val="24"/>
-              </w:rPr>
-            </w:pPr>
-            <w:r>
-              <w:rPr>
-                <w:rFonts w:ascii="Verdana" w:hAnsi="Verdana" w:cs="Arial"/>
-                <w:noProof/>
-                <w:lang w:eastAsia="en-CA"/>
-              </w:rPr>
-              <w:drawing>
-                <wp:inline distT="0" distB="0" distL="0" distR="0" wp14:anchorId="71C632FA" wp14:editId="5B9E903D">
-                  <wp:extent cx="955040" cy="955040"/>
-                  <wp:effectExtent l="0" t="0" r="0" b="0"/>
-                  <wp:docPr id="44" name="Picture 44" descr="http://cube.crider.co.uk/visualcube.php?fmt=gif&amp;size=100&amp;view=plan&amp;fc=ddddydddddyddddddddydddddddddddddddddyddddddddyddd"/>
-                  <wp:cNvGraphicFramePr>
-                    <a:graphicFrameLocks xmlns:a="http://schemas.openxmlformats.org/drawingml/2006/main" noChangeAspect="1"/>
-                  </wp:cNvGraphicFramePr>
-                  <a:graphic xmlns:a="http://schemas.openxmlformats.org/drawingml/2006/main">
-                    <a:graphicData uri="http://schemas.openxmlformats.org/drawingml/2006/picture">
-                      <pic:pic xmlns:pic="http://schemas.openxmlformats.org/drawingml/2006/picture">
-                        <pic:nvPicPr>
-                          <pic:cNvPr id="0" name="Picture 87" descr="http://cube.crider.co.uk/visualcube.php?fmt=gif&amp;size=100&amp;view=plan&amp;fc=ddddydddddyddddddddydddddddddddddddddyddddddddyddd"/>
-                          <pic:cNvPicPr>
-                            <a:picLocks noChangeAspect="1" noChangeArrowheads="1"/>
-                          </pic:cNvPicPr>
-                        </pic:nvPicPr>
-                        <pic:blipFill>
-                          <a:blip r:embed="rId52">
-                            <a:extLst>
-                              <a:ext uri="{28A0092B-C50C-407E-A947-70E740481C1C}">
-                                <a14:useLocalDpi xmlns:a14="http://schemas.microsoft.com/office/drawing/2010/main" val="0"/>
-                              </a:ext>
-                            </a:extLst>
-                          </a:blip>
-                          <a:srcRect/>
-                          <a:stretch>
-                            <a:fillRect/>
-                          </a:stretch>
-                        </pic:blipFill>
-                        <pic:spPr bwMode="auto">
-                          <a:xfrm>
-                            <a:off x="0" y="0"/>
-                            <a:ext cx="955040" cy="955040"/>
-                          </a:xfrm>
-                          <a:prstGeom prst="rect">
-                            <a:avLst/>
-                          </a:prstGeom>
-                          <a:noFill/>
-                          <a:ln>
-                            <a:noFill/>
-                          </a:ln>
-                        </pic:spPr>
-                      </pic:pic>
-                    </a:graphicData>
-                  </a:graphic>
-                </wp:inline>
-              </w:drawing>
-            </w:r>
           </w:p>
           <w:p>
             <w:pPr>
@@ -7213,18 +7281,6 @@
         </w:tc>
       </w:tr>
     </w:tbl>
-    <w:p>
-      <w:pPr>
-        <w:pStyle w:val="NoSpacing"/>
-        <w:jc w:val="center"/>
-        <w:rPr>
-          <w:rFonts w:ascii="Verdana" w:hAnsi="Verdana" w:cs="Arial"/>
-          <w:b/>
-          <w:sz w:val="28"/>
-          <w:szCs w:val="28"/>
-        </w:rPr>
-      </w:pPr>
-    </w:p>
     <w:p>
       <w:pPr>
         <w:pStyle w:val="NoSpacing"/>
@@ -7582,13 +7638,47 @@
           <w:u w:val="single"/>
         </w:rPr>
       </w:pPr>
-      <w:r>
+    </w:p>
+    <w:p>
+      <w:pPr>
+        <w:pStyle w:val="NoSpacing"/>
         <w:rPr>
           <w:rFonts w:ascii="Verdana" w:hAnsi="Verdana" w:cs="Arial"/>
           <w:sz w:val="26"/>
           <w:szCs w:val="26"/>
           <w:u w:val="single"/>
         </w:rPr>
+      </w:pPr>
+    </w:p>
+    <w:p>
+      <w:pPr>
+        <w:pStyle w:val="NoSpacing"/>
+        <w:rPr>
+          <w:rFonts w:ascii="Verdana" w:hAnsi="Verdana" w:cs="Arial"/>
+          <w:sz w:val="26"/>
+          <w:szCs w:val="26"/>
+          <w:u w:val="single"/>
+        </w:rPr>
+      </w:pPr>
+    </w:p>
+    <w:p>
+      <w:pPr>
+        <w:pStyle w:val="NoSpacing"/>
+        <w:rPr>
+          <w:rFonts w:ascii="Verdana" w:hAnsi="Verdana" w:cs="Arial"/>
+          <w:sz w:val="26"/>
+          <w:szCs w:val="26"/>
+          <w:u w:val="single"/>
+        </w:rPr>
+      </w:pPr>
+      <w:r>
+        <w:rPr>
+          <w:rFonts w:ascii="Verdana" w:hAnsi="Verdana" w:cs="Arial"/>
+          <w:sz w:val="26"/>
+          <w:szCs w:val="26"/>
+          <w:u w:val="single"/>
+        </w:rPr>
+        <w:lastRenderedPageBreak/>
         <w:t>Case 1: One Corner O</w:t>
       </w:r>
       <w:r>
@@ -7650,7 +7740,6 @@
                 <w:sz w:val="24"/>
                 <w:szCs w:val="24"/>
               </w:rPr>
-              <w:lastRenderedPageBreak/>
               <w:t>"</w:t>
             </w:r>
             <w:proofErr w:type="spellStart"/>
@@ -8963,7 +9052,7 @@
           <w:lang w:eastAsia="en-CA"/>
         </w:rPr>
         <w:drawing>
-          <wp:inline distT="0" distB="0" distL="0" distR="0" wp14:anchorId="5AEBAFEE" wp14:editId="1EC926BD">
+          <wp:inline distT="0" distB="0" distL="0" distR="0" wp14:anchorId="76151EDE" wp14:editId="234E2622">
             <wp:extent cx="669925" cy="669925"/>
             <wp:effectExtent l="0" t="0" r="0" b="0"/>
             <wp:docPr id="75" name="Picture 75" descr="http://cube.crider.co.uk/visualcube.php?fmt=gif&amp;size=70&amp;view=plan&amp;fc=dydyyydyddddoooooodddggggggwwwwwwwwwddyrrrrrrdddbbbbbb"/>
@@ -9438,18 +9527,8 @@
           <w:szCs w:val="28"/>
         </w:rPr>
       </w:pPr>
-    </w:p>
-    <w:p>
-      <w:pPr>
-        <w:pStyle w:val="NoSpacing"/>
-        <w:jc w:val="center"/>
-        <w:rPr>
-          <w:rFonts w:ascii="Verdana" w:hAnsi="Verdana" w:cs="Arial"/>
-          <w:b/>
-          <w:sz w:val="28"/>
-          <w:szCs w:val="28"/>
-        </w:rPr>
-      </w:pPr>
+      <w:bookmarkStart w:id="0" w:name="_GoBack"/>
+      <w:bookmarkEnd w:id="0"/>
       <w:r>
         <w:rPr>
           <w:rFonts w:ascii="Verdana" w:hAnsi="Verdana" w:cs="Arial"/>
@@ -11279,9 +11358,7 @@
           <w:szCs w:val="24"/>
         </w:rPr>
       </w:pPr>
-      <w:bookmarkStart w:id="0" w:name="_GoBack"/>
     </w:p>
-    <w:bookmarkEnd w:id="0"/>
     <w:p>
       <w:pPr>
         <w:pStyle w:val="NoSpacing"/>
@@ -11294,7 +11371,7 @@
     </w:p>
     <w:sectPr>
       <w:pgSz w:w="12240" w:h="15840"/>
-      <w:pgMar w:top="720" w:right="720" w:bottom="720" w:left="720" w:header="708" w:footer="708" w:gutter="0"/>
+      <w:pgMar w:top="567" w:right="720" w:bottom="567" w:left="720" w:header="709" w:footer="709" w:gutter="0"/>
       <w:cols w:space="708"/>
       <w:docGrid w:linePitch="360"/>
     </w:sectPr>
@@ -11304,7 +11381,7 @@
 
 <file path=word/numbering.xml><?xml version="1.0" encoding="utf-8"?>
 <w:numbering xmlns:wpc="http://schemas.microsoft.com/office/word/2010/wordprocessingCanvas" xmlns:mc="http://schemas.openxmlformats.org/markup-compatibility/2006" xmlns:o="urn:schemas-microsoft-com:office:office" xmlns:r="http://schemas.openxmlformats.org/officeDocument/2006/relationships" xmlns:m="http://schemas.openxmlformats.org/officeDocument/2006/math" xmlns:v="urn:schemas-microsoft-com:vml" xmlns:wp14="http://schemas.microsoft.com/office/word/2010/wordprocessingDrawing" xmlns:wp="http://schemas.openxmlformats.org/drawingml/2006/wordprocessingDrawing" xmlns:w10="urn:schemas-microsoft-com:office:word" xmlns:w="http://schemas.openxmlformats.org/wordprocessingml/2006/main" xmlns:w14="http://schemas.microsoft.com/office/word/2010/wordml" xmlns:w15="http://schemas.microsoft.com/office/word/2012/wordml" xmlns:wpg="http://schemas.microsoft.com/office/word/2010/wordprocessingGroup" xmlns:wpi="http://schemas.microsoft.com/office/word/2010/wordprocessingInk" xmlns:wne="http://schemas.microsoft.com/office/word/2006/wordml" xmlns:wps="http://schemas.microsoft.com/office/word/2010/wordprocessingShape" mc:Ignorable="w14 w15 wp14">
-  <w:abstractNum w:abstractNumId="0">
+  <w:abstractNum w:abstractNumId="0" w15:restartNumberingAfterBreak="0">
     <w:nsid w:val="04876ECD"/>
     <w:multiLevelType w:val="hybridMultilevel"/>
     <w:tmpl w:val="E8105092"/>
@@ -11393,7 +11470,7 @@
       </w:pPr>
     </w:lvl>
   </w:abstractNum>
-  <w:abstractNum w:abstractNumId="1">
+  <w:abstractNum w:abstractNumId="1" w15:restartNumberingAfterBreak="0">
     <w:nsid w:val="28212AC9"/>
     <w:multiLevelType w:val="hybridMultilevel"/>
     <w:tmpl w:val="C3423544"/>
@@ -11482,7 +11559,7 @@
       </w:pPr>
     </w:lvl>
   </w:abstractNum>
-  <w:abstractNum w:abstractNumId="2">
+  <w:abstractNum w:abstractNumId="2" w15:restartNumberingAfterBreak="0">
     <w:nsid w:val="309915D0"/>
     <w:multiLevelType w:val="hybridMultilevel"/>
     <w:tmpl w:val="BC34CE3A"/>
@@ -11571,7 +11648,7 @@
       </w:pPr>
     </w:lvl>
   </w:abstractNum>
-  <w:abstractNum w:abstractNumId="3">
+  <w:abstractNum w:abstractNumId="3" w15:restartNumberingAfterBreak="0">
     <w:nsid w:val="579F3BB5"/>
     <w:multiLevelType w:val="hybridMultilevel"/>
     <w:tmpl w:val="AE48B452"/>
@@ -11660,7 +11737,7 @@
       </w:pPr>
     </w:lvl>
   </w:abstractNum>
-  <w:abstractNum w:abstractNumId="4">
+  <w:abstractNum w:abstractNumId="4" w15:restartNumberingAfterBreak="0">
     <w:nsid w:val="79C12DE9"/>
     <w:multiLevelType w:val="hybridMultilevel"/>
     <w:tmpl w:val="B674FF62"/>
@@ -12227,7 +12304,6 @@
       <w:spacing w:after="0" w:line="240" w:lineRule="auto"/>
     </w:pPr>
     <w:tblPr>
-      <w:tblInd w:w="0" w:type="dxa"/>
       <w:tblBorders>
         <w:top w:val="single" w:sz="4" w:space="0" w:color="auto"/>
         <w:left w:val="single" w:sz="4" w:space="0" w:color="auto"/>
@@ -12236,12 +12312,6 @@
         <w:insideH w:val="single" w:sz="4" w:space="0" w:color="auto"/>
         <w:insideV w:val="single" w:sz="4" w:space="0" w:color="auto"/>
       </w:tblBorders>
-      <w:tblCellMar>
-        <w:top w:w="0" w:type="dxa"/>
-        <w:left w:w="108" w:type="dxa"/>
-        <w:bottom w:w="0" w:type="dxa"/>
-        <w:right w:w="108" w:type="dxa"/>
-      </w:tblCellMar>
     </w:tblPr>
   </w:style>
   <w:style w:type="paragraph" w:styleId="NoSpacing">

</xml_diff>

<commit_message>
Updated beginners' page images
</commit_message>
<xml_diff>
--- a/3x3x3/beginners-method.docx
+++ b/3x3x3/beginners-method.docx
@@ -1075,14 +1075,17 @@
             <w:r>
               <w:rPr>
                 <w:rFonts w:ascii="Verdana" w:hAnsi="Verdana" w:cs="Arial"/>
+                <w:b/>
                 <w:noProof/>
+                <w:sz w:val="24"/>
+                <w:szCs w:val="24"/>
                 <w:lang w:eastAsia="en-CA"/>
               </w:rPr>
               <w:drawing>
-                <wp:inline distT="0" distB="0" distL="0" distR="0" wp14:anchorId="157C86BA" wp14:editId="65493F8C">
-                  <wp:extent cx="952500" cy="952500"/>
-                  <wp:effectExtent l="0" t="0" r="0" b="0"/>
-                  <wp:docPr id="91" name="Picture 91" descr="http://cube.crider.co.uk/visualcube.php?fmt=gif&amp;size=100&amp;alg=y2U&amp;arw=F2F0&amp;ac=n"/>
+                <wp:inline distT="0" distB="0" distL="0" distR="0">
+                  <wp:extent cx="949960" cy="949960"/>
+                  <wp:effectExtent l="0" t="0" r="2540" b="2540"/>
+                  <wp:docPr id="39" name="Picture 39" descr="C:\Users\Sarah\Documents\GitHub\sa967st.github.io\images\beginners-method\move-U.png"/>
                   <wp:cNvGraphicFramePr>
                     <a:graphicFrameLocks xmlns:a="http://schemas.openxmlformats.org/drawingml/2006/main" noChangeAspect="1"/>
                   </wp:cNvGraphicFramePr>
@@ -1090,7 +1093,7 @@
                     <a:graphicData uri="http://schemas.openxmlformats.org/drawingml/2006/picture">
                       <pic:pic xmlns:pic="http://schemas.openxmlformats.org/drawingml/2006/picture">
                         <pic:nvPicPr>
-                          <pic:cNvPr id="0" name="Picture 74" descr="http://cube.crider.co.uk/visualcube.php?fmt=gif&amp;size=100&amp;alg=y2U&amp;arw=F2F0&amp;ac=n"/>
+                          <pic:cNvPr id="0" name="Picture 19" descr="C:\Users\Sarah\Documents\GitHub\sa967st.github.io\images\beginners-method\move-U.png"/>
                           <pic:cNvPicPr>
                             <a:picLocks noChangeAspect="1" noChangeArrowheads="1"/>
                           </pic:cNvPicPr>
@@ -1111,7 +1114,7 @@
                         <pic:spPr bwMode="auto">
                           <a:xfrm>
                             <a:off x="0" y="0"/>
-                            <a:ext cx="952500" cy="952500"/>
+                            <a:ext cx="949960" cy="949960"/>
                           </a:xfrm>
                           <a:prstGeom prst="rect">
                             <a:avLst/>
@@ -1147,14 +1150,17 @@
             <w:r>
               <w:rPr>
                 <w:rFonts w:ascii="Verdana" w:hAnsi="Verdana" w:cs="Arial"/>
+                <w:b/>
                 <w:noProof/>
+                <w:sz w:val="24"/>
+                <w:szCs w:val="24"/>
                 <w:lang w:eastAsia="en-CA"/>
               </w:rPr>
               <w:drawing>
-                <wp:inline distT="0" distB="0" distL="0" distR="0" wp14:anchorId="4617BD9E" wp14:editId="17D2357C">
-                  <wp:extent cx="952500" cy="952500"/>
-                  <wp:effectExtent l="0" t="0" r="0" b="0"/>
-                  <wp:docPr id="89" name="Picture 89" descr="http://cube.crider.co.uk/visualcube.php?fmt=gif&amp;size=100&amp;alg=y2U'&amp;arw=F0F2&amp;ac=n"/>
+                <wp:inline distT="0" distB="0" distL="0" distR="0">
+                  <wp:extent cx="949960" cy="949960"/>
+                  <wp:effectExtent l="0" t="0" r="2540" b="2540"/>
+                  <wp:docPr id="46" name="Picture 46" descr="C:\Users\Sarah\Documents\GitHub\sa967st.github.io\images\beginners-method\move-Uprime.png"/>
                   <wp:cNvGraphicFramePr>
                     <a:graphicFrameLocks xmlns:a="http://schemas.openxmlformats.org/drawingml/2006/main" noChangeAspect="1"/>
                   </wp:cNvGraphicFramePr>
@@ -1162,7 +1168,7 @@
                     <a:graphicData uri="http://schemas.openxmlformats.org/drawingml/2006/picture">
                       <pic:pic xmlns:pic="http://schemas.openxmlformats.org/drawingml/2006/picture">
                         <pic:nvPicPr>
-                          <pic:cNvPr id="0" name="Picture 70" descr="http://cube.crider.co.uk/visualcube.php?fmt=gif&amp;size=100&amp;alg=y2U'&amp;arw=F0F2&amp;ac=n"/>
+                          <pic:cNvPr id="0" name="Picture 21" descr="C:\Users\Sarah\Documents\GitHub\sa967st.github.io\images\beginners-method\move-Uprime.png"/>
                           <pic:cNvPicPr>
                             <a:picLocks noChangeAspect="1" noChangeArrowheads="1"/>
                           </pic:cNvPicPr>
@@ -1183,7 +1189,7 @@
                         <pic:spPr bwMode="auto">
                           <a:xfrm>
                             <a:off x="0" y="0"/>
-                            <a:ext cx="952500" cy="952500"/>
+                            <a:ext cx="949960" cy="949960"/>
                           </a:xfrm>
                           <a:prstGeom prst="rect">
                             <a:avLst/>
@@ -1219,14 +1225,17 @@
             <w:r>
               <w:rPr>
                 <w:rFonts w:ascii="Verdana" w:hAnsi="Verdana" w:cs="Arial"/>
+                <w:b/>
                 <w:noProof/>
+                <w:sz w:val="24"/>
+                <w:szCs w:val="24"/>
                 <w:lang w:eastAsia="en-CA"/>
               </w:rPr>
               <w:drawing>
-                <wp:inline distT="0" distB="0" distL="0" distR="0" wp14:anchorId="765A9CC7" wp14:editId="0D3D6A1E">
-                  <wp:extent cx="952500" cy="952500"/>
-                  <wp:effectExtent l="0" t="0" r="0" b="0"/>
-                  <wp:docPr id="90" name="Picture 90" descr="http://cube.crider.co.uk/visualcube.php?fmt=gif&amp;size=100&amp;alg=y2U2&amp;arw=F2F0&amp;ac=p"/>
+                <wp:inline distT="0" distB="0" distL="0" distR="0">
+                  <wp:extent cx="949960" cy="949960"/>
+                  <wp:effectExtent l="0" t="0" r="2540" b="2540"/>
+                  <wp:docPr id="40" name="Picture 40" descr="C:\Users\Sarah\Documents\GitHub\sa967st.github.io\images\beginners-method\move-U2.png"/>
                   <wp:cNvGraphicFramePr>
                     <a:graphicFrameLocks xmlns:a="http://schemas.openxmlformats.org/drawingml/2006/main" noChangeAspect="1"/>
                   </wp:cNvGraphicFramePr>
@@ -1234,7 +1243,7 @@
                     <a:graphicData uri="http://schemas.openxmlformats.org/drawingml/2006/picture">
                       <pic:pic xmlns:pic="http://schemas.openxmlformats.org/drawingml/2006/picture">
                         <pic:nvPicPr>
-                          <pic:cNvPr id="0" name="Picture 72" descr="http://cube.crider.co.uk/visualcube.php?fmt=gif&amp;size=100&amp;alg=y2U2&amp;arw=F2F0&amp;ac=p"/>
+                          <pic:cNvPr id="0" name="Picture 20" descr="C:\Users\Sarah\Documents\GitHub\sa967st.github.io\images\beginners-method\move-U2.png"/>
                           <pic:cNvPicPr>
                             <a:picLocks noChangeAspect="1" noChangeArrowheads="1"/>
                           </pic:cNvPicPr>
@@ -1255,7 +1264,7 @@
                         <pic:spPr bwMode="auto">
                           <a:xfrm>
                             <a:off x="0" y="0"/>
-                            <a:ext cx="952500" cy="952500"/>
+                            <a:ext cx="949960" cy="949960"/>
                           </a:xfrm>
                           <a:prstGeom prst="rect">
                             <a:avLst/>
@@ -1291,14 +1300,17 @@
             <w:r>
               <w:rPr>
                 <w:rFonts w:ascii="Verdana" w:hAnsi="Verdana" w:cs="Arial"/>
+                <w:b/>
                 <w:noProof/>
+                <w:sz w:val="24"/>
+                <w:szCs w:val="24"/>
                 <w:lang w:eastAsia="en-CA"/>
               </w:rPr>
               <w:drawing>
-                <wp:inline distT="0" distB="0" distL="0" distR="0" wp14:anchorId="081CC310" wp14:editId="5273FF33">
-                  <wp:extent cx="952500" cy="952500"/>
-                  <wp:effectExtent l="0" t="0" r="0" b="0"/>
-                  <wp:docPr id="92" name="Picture 92" descr="http://cube.crider.co.uk/visualcube.php?fmt=gif&amp;size=100&amp;alg=y2D&amp;arw=F6F8&amp;ac=n"/>
+                <wp:inline distT="0" distB="0" distL="0" distR="0">
+                  <wp:extent cx="949960" cy="949960"/>
+                  <wp:effectExtent l="0" t="0" r="2540" b="2540"/>
+                  <wp:docPr id="9" name="Picture 9" descr="C:\Users\Sarah\Documents\GitHub\sa967st.github.io\images\beginners-method\move-D.png"/>
                   <wp:cNvGraphicFramePr>
                     <a:graphicFrameLocks xmlns:a="http://schemas.openxmlformats.org/drawingml/2006/main" noChangeAspect="1"/>
                   </wp:cNvGraphicFramePr>
@@ -1306,7 +1318,7 @@
                     <a:graphicData uri="http://schemas.openxmlformats.org/drawingml/2006/picture">
                       <pic:pic xmlns:pic="http://schemas.openxmlformats.org/drawingml/2006/picture">
                         <pic:nvPicPr>
-                          <pic:cNvPr id="0" name="Picture 76" descr="http://cube.crider.co.uk/visualcube.php?fmt=gif&amp;size=100&amp;alg=y2D&amp;arw=F6F8&amp;ac=n"/>
+                          <pic:cNvPr id="0" name="Picture 7" descr="C:\Users\Sarah\Documents\GitHub\sa967st.github.io\images\beginners-method\move-D.png"/>
                           <pic:cNvPicPr>
                             <a:picLocks noChangeAspect="1" noChangeArrowheads="1"/>
                           </pic:cNvPicPr>
@@ -1327,7 +1339,7 @@
                         <pic:spPr bwMode="auto">
                           <a:xfrm>
                             <a:off x="0" y="0"/>
-                            <a:ext cx="952500" cy="952500"/>
+                            <a:ext cx="949960" cy="949960"/>
                           </a:xfrm>
                           <a:prstGeom prst="rect">
                             <a:avLst/>
@@ -1363,14 +1375,17 @@
             <w:r>
               <w:rPr>
                 <w:rFonts w:ascii="Verdana" w:hAnsi="Verdana" w:cs="Arial"/>
+                <w:b/>
                 <w:noProof/>
+                <w:sz w:val="24"/>
+                <w:szCs w:val="24"/>
                 <w:lang w:eastAsia="en-CA"/>
               </w:rPr>
               <w:drawing>
-                <wp:inline distT="0" distB="0" distL="0" distR="0" wp14:anchorId="47121ED2" wp14:editId="1D352938">
-                  <wp:extent cx="952500" cy="952500"/>
-                  <wp:effectExtent l="0" t="0" r="0" b="0"/>
-                  <wp:docPr id="94" name="Picture 94" descr="http://cube.crider.co.uk/visualcube.php?fmt=gif&amp;size=100&amp;alg=y2D'&amp;arw=F8F6&amp;ac=n"/>
+                <wp:inline distT="0" distB="0" distL="0" distR="0">
+                  <wp:extent cx="949960" cy="949960"/>
+                  <wp:effectExtent l="0" t="0" r="2540" b="2540"/>
+                  <wp:docPr id="11" name="Picture 11" descr="C:\Users\Sarah\Documents\GitHub\sa967st.github.io\images\beginners-method\move-Dprime.png"/>
                   <wp:cNvGraphicFramePr>
                     <a:graphicFrameLocks xmlns:a="http://schemas.openxmlformats.org/drawingml/2006/main" noChangeAspect="1"/>
                   </wp:cNvGraphicFramePr>
@@ -1378,7 +1393,7 @@
                     <a:graphicData uri="http://schemas.openxmlformats.org/drawingml/2006/picture">
                       <pic:pic xmlns:pic="http://schemas.openxmlformats.org/drawingml/2006/picture">
                         <pic:nvPicPr>
-                          <pic:cNvPr id="0" name="Picture 80" descr="http://cube.crider.co.uk/visualcube.php?fmt=gif&amp;size=100&amp;alg=y2D'&amp;arw=F8F6&amp;ac=n"/>
+                          <pic:cNvPr id="0" name="Picture 9" descr="C:\Users\Sarah\Documents\GitHub\sa967st.github.io\images\beginners-method\move-Dprime.png"/>
                           <pic:cNvPicPr>
                             <a:picLocks noChangeAspect="1" noChangeArrowheads="1"/>
                           </pic:cNvPicPr>
@@ -1399,7 +1414,7 @@
                         <pic:spPr bwMode="auto">
                           <a:xfrm>
                             <a:off x="0" y="0"/>
-                            <a:ext cx="952500" cy="952500"/>
+                            <a:ext cx="949960" cy="949960"/>
                           </a:xfrm>
                           <a:prstGeom prst="rect">
                             <a:avLst/>
@@ -1435,14 +1450,17 @@
             <w:r>
               <w:rPr>
                 <w:rFonts w:ascii="Verdana" w:hAnsi="Verdana" w:cs="Arial"/>
+                <w:b/>
                 <w:noProof/>
+                <w:sz w:val="24"/>
+                <w:szCs w:val="24"/>
                 <w:lang w:eastAsia="en-CA"/>
               </w:rPr>
               <w:drawing>
-                <wp:inline distT="0" distB="0" distL="0" distR="0" wp14:anchorId="1B7B1566" wp14:editId="5BF0AB8A">
-                  <wp:extent cx="952500" cy="952500"/>
-                  <wp:effectExtent l="0" t="0" r="0" b="0"/>
-                  <wp:docPr id="93" name="Picture 93" descr="http://cube.crider.co.uk/visualcube.php?fmt=gif&amp;size=100&amp;alg=y2D2&amp;arw=F6F8&amp;ac=p"/>
+                <wp:inline distT="0" distB="0" distL="0" distR="0">
+                  <wp:extent cx="949960" cy="949960"/>
+                  <wp:effectExtent l="0" t="0" r="2540" b="2540"/>
+                  <wp:docPr id="10" name="Picture 10" descr="C:\Users\Sarah\Documents\GitHub\sa967st.github.io\images\beginners-method\move-D2.png"/>
                   <wp:cNvGraphicFramePr>
                     <a:graphicFrameLocks xmlns:a="http://schemas.openxmlformats.org/drawingml/2006/main" noChangeAspect="1"/>
                   </wp:cNvGraphicFramePr>
@@ -1450,7 +1468,7 @@
                     <a:graphicData uri="http://schemas.openxmlformats.org/drawingml/2006/picture">
                       <pic:pic xmlns:pic="http://schemas.openxmlformats.org/drawingml/2006/picture">
                         <pic:nvPicPr>
-                          <pic:cNvPr id="0" name="Picture 78" descr="http://cube.crider.co.uk/visualcube.php?fmt=gif&amp;size=100&amp;alg=y2D2&amp;arw=F6F8&amp;ac=p"/>
+                          <pic:cNvPr id="0" name="Picture 8" descr="C:\Users\Sarah\Documents\GitHub\sa967st.github.io\images\beginners-method\move-D2.png"/>
                           <pic:cNvPicPr>
                             <a:picLocks noChangeAspect="1" noChangeArrowheads="1"/>
                           </pic:cNvPicPr>
@@ -1471,7 +1489,7 @@
                         <pic:spPr bwMode="auto">
                           <a:xfrm>
                             <a:off x="0" y="0"/>
-                            <a:ext cx="952500" cy="952500"/>
+                            <a:ext cx="949960" cy="949960"/>
                           </a:xfrm>
                           <a:prstGeom prst="rect">
                             <a:avLst/>
@@ -1697,14 +1715,17 @@
             <w:r>
               <w:rPr>
                 <w:rFonts w:ascii="Verdana" w:hAnsi="Verdana" w:cs="Arial"/>
+                <w:b/>
                 <w:noProof/>
+                <w:sz w:val="24"/>
+                <w:szCs w:val="24"/>
                 <w:lang w:eastAsia="en-CA"/>
               </w:rPr>
               <w:drawing>
-                <wp:inline distT="0" distB="0" distL="0" distR="0" wp14:anchorId="3AF1C3E5" wp14:editId="67F4FE35">
-                  <wp:extent cx="952500" cy="952500"/>
-                  <wp:effectExtent l="0" t="0" r="0" b="0"/>
-                  <wp:docPr id="95" name="Picture 95" descr="http://cube.crider.co.uk/visualcube.php?fmt=gif&amp;size=100&amp;alg=y2R&amp;arw=F8F2&amp;ac=p"/>
+                <wp:inline distT="0" distB="0" distL="0" distR="0">
+                  <wp:extent cx="949960" cy="949960"/>
+                  <wp:effectExtent l="0" t="0" r="2540" b="2540"/>
+                  <wp:docPr id="20" name="Picture 20" descr="C:\Users\Sarah\Documents\GitHub\sa967st.github.io\images\beginners-method\move-R.png"/>
                   <wp:cNvGraphicFramePr>
                     <a:graphicFrameLocks xmlns:a="http://schemas.openxmlformats.org/drawingml/2006/main" noChangeAspect="1"/>
                   </wp:cNvGraphicFramePr>
@@ -1712,7 +1733,7 @@
                     <a:graphicData uri="http://schemas.openxmlformats.org/drawingml/2006/picture">
                       <pic:pic xmlns:pic="http://schemas.openxmlformats.org/drawingml/2006/picture">
                         <pic:nvPicPr>
-                          <pic:cNvPr id="0" name="Picture 82" descr="http://cube.crider.co.uk/visualcube.php?fmt=gif&amp;size=100&amp;alg=y2R&amp;arw=F8F2&amp;ac=p"/>
+                          <pic:cNvPr id="0" name="Picture 16" descr="C:\Users\Sarah\Documents\GitHub\sa967st.github.io\images\beginners-method\move-R.png"/>
                           <pic:cNvPicPr>
                             <a:picLocks noChangeAspect="1" noChangeArrowheads="1"/>
                           </pic:cNvPicPr>
@@ -1733,7 +1754,7 @@
                         <pic:spPr bwMode="auto">
                           <a:xfrm>
                             <a:off x="0" y="0"/>
-                            <a:ext cx="952500" cy="952500"/>
+                            <a:ext cx="949960" cy="949960"/>
                           </a:xfrm>
                           <a:prstGeom prst="rect">
                             <a:avLst/>
@@ -1769,14 +1790,17 @@
             <w:r>
               <w:rPr>
                 <w:rFonts w:ascii="Verdana" w:hAnsi="Verdana" w:cs="Arial"/>
+                <w:b/>
                 <w:noProof/>
+                <w:sz w:val="24"/>
+                <w:szCs w:val="24"/>
                 <w:lang w:eastAsia="en-CA"/>
               </w:rPr>
               <w:drawing>
-                <wp:inline distT="0" distB="0" distL="0" distR="0" wp14:anchorId="3CC9252D" wp14:editId="0BA3F4BC">
-                  <wp:extent cx="952500" cy="952500"/>
-                  <wp:effectExtent l="0" t="0" r="0" b="0"/>
-                  <wp:docPr id="96" name="Picture 96" descr="http://cube.crider.co.uk/visualcube.php?fmt=gif&amp;size=100&amp;alg=y2R'&amp;arw=F2F8&amp;ac=p"/>
+                <wp:inline distT="0" distB="0" distL="0" distR="0">
+                  <wp:extent cx="949960" cy="949960"/>
+                  <wp:effectExtent l="0" t="0" r="2540" b="2540"/>
+                  <wp:docPr id="22" name="Picture 22" descr="C:\Users\Sarah\Documents\GitHub\sa967st.github.io\images\beginners-method\move-Rprime.png"/>
                   <wp:cNvGraphicFramePr>
                     <a:graphicFrameLocks xmlns:a="http://schemas.openxmlformats.org/drawingml/2006/main" noChangeAspect="1"/>
                   </wp:cNvGraphicFramePr>
@@ -1784,7 +1808,7 @@
                     <a:graphicData uri="http://schemas.openxmlformats.org/drawingml/2006/picture">
                       <pic:pic xmlns:pic="http://schemas.openxmlformats.org/drawingml/2006/picture">
                         <pic:nvPicPr>
-                          <pic:cNvPr id="0" name="Picture 84" descr="http://cube.crider.co.uk/visualcube.php?fmt=gif&amp;size=100&amp;alg=y2R'&amp;arw=F2F8&amp;ac=p"/>
+                          <pic:cNvPr id="0" name="Picture 18" descr="C:\Users\Sarah\Documents\GitHub\sa967st.github.io\images\beginners-method\move-Rprime.png"/>
                           <pic:cNvPicPr>
                             <a:picLocks noChangeAspect="1" noChangeArrowheads="1"/>
                           </pic:cNvPicPr>
@@ -1805,7 +1829,7 @@
                         <pic:spPr bwMode="auto">
                           <a:xfrm>
                             <a:off x="0" y="0"/>
-                            <a:ext cx="952500" cy="952500"/>
+                            <a:ext cx="949960" cy="949960"/>
                           </a:xfrm>
                           <a:prstGeom prst="rect">
                             <a:avLst/>
@@ -1841,14 +1865,17 @@
             <w:r>
               <w:rPr>
                 <w:rFonts w:ascii="Verdana" w:hAnsi="Verdana" w:cs="Arial"/>
+                <w:b/>
                 <w:noProof/>
+                <w:sz w:val="24"/>
+                <w:szCs w:val="24"/>
                 <w:lang w:eastAsia="en-CA"/>
               </w:rPr>
               <w:drawing>
-                <wp:inline distT="0" distB="0" distL="0" distR="0" wp14:anchorId="2BF08B6B" wp14:editId="46214769">
-                  <wp:extent cx="952500" cy="952500"/>
-                  <wp:effectExtent l="0" t="0" r="0" b="0"/>
-                  <wp:docPr id="97" name="Picture 97" descr="http://cube.crider.co.uk/visualcube.php?fmt=gif&amp;size=100&amp;alg=y2R2&amp;arw=F8F2&amp;ac=p"/>
+                <wp:inline distT="0" distB="0" distL="0" distR="0">
+                  <wp:extent cx="949960" cy="949960"/>
+                  <wp:effectExtent l="0" t="0" r="2540" b="2540"/>
+                  <wp:docPr id="21" name="Picture 21" descr="C:\Users\Sarah\Documents\GitHub\sa967st.github.io\images\beginners-method\move-R2.png"/>
                   <wp:cNvGraphicFramePr>
                     <a:graphicFrameLocks xmlns:a="http://schemas.openxmlformats.org/drawingml/2006/main" noChangeAspect="1"/>
                   </wp:cNvGraphicFramePr>
@@ -1856,7 +1883,7 @@
                     <a:graphicData uri="http://schemas.openxmlformats.org/drawingml/2006/picture">
                       <pic:pic xmlns:pic="http://schemas.openxmlformats.org/drawingml/2006/picture">
                         <pic:nvPicPr>
-                          <pic:cNvPr id="0" name="Picture 86" descr="http://cube.crider.co.uk/visualcube.php?fmt=gif&amp;size=100&amp;alg=y2R2&amp;arw=F8F2&amp;ac=p"/>
+                          <pic:cNvPr id="0" name="Picture 17" descr="C:\Users\Sarah\Documents\GitHub\sa967st.github.io\images\beginners-method\move-R2.png"/>
                           <pic:cNvPicPr>
                             <a:picLocks noChangeAspect="1" noChangeArrowheads="1"/>
                           </pic:cNvPicPr>
@@ -1877,7 +1904,7 @@
                         <pic:spPr bwMode="auto">
                           <a:xfrm>
                             <a:off x="0" y="0"/>
-                            <a:ext cx="952500" cy="952500"/>
+                            <a:ext cx="949960" cy="949960"/>
                           </a:xfrm>
                           <a:prstGeom prst="rect">
                             <a:avLst/>
@@ -1913,14 +1940,17 @@
             <w:r>
               <w:rPr>
                 <w:rFonts w:ascii="Verdana" w:hAnsi="Verdana" w:cs="Arial"/>
+                <w:b/>
                 <w:noProof/>
+                <w:sz w:val="24"/>
+                <w:szCs w:val="24"/>
                 <w:lang w:eastAsia="en-CA"/>
               </w:rPr>
               <w:drawing>
-                <wp:inline distT="0" distB="0" distL="0" distR="0" wp14:anchorId="05BD6230" wp14:editId="4D6C7326">
-                  <wp:extent cx="952500" cy="952500"/>
-                  <wp:effectExtent l="0" t="0" r="0" b="0"/>
-                  <wp:docPr id="101" name="Picture 101" descr="http://cube.crider.co.uk/visualcube.php?fmt=gif&amp;size=100&amp;alg=y2L&amp;arw=F0F6&amp;ac=p"/>
+                <wp:inline distT="0" distB="0" distL="0" distR="0">
+                  <wp:extent cx="949960" cy="949960"/>
+                  <wp:effectExtent l="0" t="0" r="2540" b="2540"/>
+                  <wp:docPr id="16" name="Picture 16" descr="C:\Users\Sarah\Documents\GitHub\sa967st.github.io\images\beginners-method\move-L.png"/>
                   <wp:cNvGraphicFramePr>
                     <a:graphicFrameLocks xmlns:a="http://schemas.openxmlformats.org/drawingml/2006/main" noChangeAspect="1"/>
                   </wp:cNvGraphicFramePr>
@@ -1928,7 +1958,7 @@
                     <a:graphicData uri="http://schemas.openxmlformats.org/drawingml/2006/picture">
                       <pic:pic xmlns:pic="http://schemas.openxmlformats.org/drawingml/2006/picture">
                         <pic:nvPicPr>
-                          <pic:cNvPr id="0" name="Picture 97" descr="http://cube.crider.co.uk/visualcube.php?fmt=gif&amp;size=100&amp;alg=y2L&amp;arw=F0F6&amp;ac=p"/>
+                          <pic:cNvPr id="0" name="Picture 13" descr="C:\Users\Sarah\Documents\GitHub\sa967st.github.io\images\beginners-method\move-L.png"/>
                           <pic:cNvPicPr>
                             <a:picLocks noChangeAspect="1" noChangeArrowheads="1"/>
                           </pic:cNvPicPr>
@@ -1949,7 +1979,7 @@
                         <pic:spPr bwMode="auto">
                           <a:xfrm>
                             <a:off x="0" y="0"/>
-                            <a:ext cx="952500" cy="952500"/>
+                            <a:ext cx="949960" cy="949960"/>
                           </a:xfrm>
                           <a:prstGeom prst="rect">
                             <a:avLst/>
@@ -1985,14 +2015,17 @@
             <w:r>
               <w:rPr>
                 <w:rFonts w:ascii="Verdana" w:hAnsi="Verdana" w:cs="Arial"/>
+                <w:b/>
                 <w:noProof/>
+                <w:sz w:val="24"/>
+                <w:szCs w:val="24"/>
                 <w:lang w:eastAsia="en-CA"/>
               </w:rPr>
               <w:drawing>
-                <wp:inline distT="0" distB="0" distL="0" distR="0" wp14:anchorId="548A5CFC" wp14:editId="5B1E03C4">
-                  <wp:extent cx="952500" cy="952500"/>
-                  <wp:effectExtent l="0" t="0" r="0" b="0"/>
-                  <wp:docPr id="99" name="Picture 99" descr="http://cube.crider.co.uk/visualcube.php?fmt=gif&amp;size=100&amp;alg=y2L'&amp;arw=F6F0&amp;ac=p"/>
+                <wp:inline distT="0" distB="0" distL="0" distR="0">
+                  <wp:extent cx="949960" cy="949960"/>
+                  <wp:effectExtent l="0" t="0" r="2540" b="2540"/>
+                  <wp:docPr id="19" name="Picture 19" descr="C:\Users\Sarah\Documents\GitHub\sa967st.github.io\images\beginners-method\move-Lprime.png"/>
                   <wp:cNvGraphicFramePr>
                     <a:graphicFrameLocks xmlns:a="http://schemas.openxmlformats.org/drawingml/2006/main" noChangeAspect="1"/>
                   </wp:cNvGraphicFramePr>
@@ -2000,7 +2033,7 @@
                     <a:graphicData uri="http://schemas.openxmlformats.org/drawingml/2006/picture">
                       <pic:pic xmlns:pic="http://schemas.openxmlformats.org/drawingml/2006/picture">
                         <pic:nvPicPr>
-                          <pic:cNvPr id="0" name="Picture 93" descr="http://cube.crider.co.uk/visualcube.php?fmt=gif&amp;size=100&amp;alg=y2L'&amp;arw=F6F0&amp;ac=p"/>
+                          <pic:cNvPr id="0" name="Picture 15" descr="C:\Users\Sarah\Documents\GitHub\sa967st.github.io\images\beginners-method\move-Lprime.png"/>
                           <pic:cNvPicPr>
                             <a:picLocks noChangeAspect="1" noChangeArrowheads="1"/>
                           </pic:cNvPicPr>
@@ -2021,7 +2054,7 @@
                         <pic:spPr bwMode="auto">
                           <a:xfrm>
                             <a:off x="0" y="0"/>
-                            <a:ext cx="952500" cy="952500"/>
+                            <a:ext cx="949960" cy="949960"/>
                           </a:xfrm>
                           <a:prstGeom prst="rect">
                             <a:avLst/>
@@ -2057,14 +2090,17 @@
             <w:r>
               <w:rPr>
                 <w:rFonts w:ascii="Verdana" w:hAnsi="Verdana" w:cs="Arial"/>
+                <w:b/>
                 <w:noProof/>
+                <w:sz w:val="24"/>
+                <w:szCs w:val="24"/>
                 <w:lang w:eastAsia="en-CA"/>
               </w:rPr>
               <w:drawing>
-                <wp:inline distT="0" distB="0" distL="0" distR="0" wp14:anchorId="29835656" wp14:editId="2E93FCCE">
-                  <wp:extent cx="952500" cy="952500"/>
-                  <wp:effectExtent l="0" t="0" r="0" b="0"/>
-                  <wp:docPr id="100" name="Picture 100" descr="http://cube.crider.co.uk/visualcube.php?fmt=gif&amp;size=100&amp;alg=y2L2&amp;arw=F6F0&amp;ac=p"/>
+                <wp:inline distT="0" distB="0" distL="0" distR="0">
+                  <wp:extent cx="949960" cy="949960"/>
+                  <wp:effectExtent l="0" t="0" r="2540" b="2540"/>
+                  <wp:docPr id="17" name="Picture 17" descr="C:\Users\Sarah\Documents\GitHub\sa967st.github.io\images\beginners-method\move-L2.png"/>
                   <wp:cNvGraphicFramePr>
                     <a:graphicFrameLocks xmlns:a="http://schemas.openxmlformats.org/drawingml/2006/main" noChangeAspect="1"/>
                   </wp:cNvGraphicFramePr>
@@ -2072,7 +2108,7 @@
                     <a:graphicData uri="http://schemas.openxmlformats.org/drawingml/2006/picture">
                       <pic:pic xmlns:pic="http://schemas.openxmlformats.org/drawingml/2006/picture">
                         <pic:nvPicPr>
-                          <pic:cNvPr id="0" name="Picture 95" descr="http://cube.crider.co.uk/visualcube.php?fmt=gif&amp;size=100&amp;alg=y2L2&amp;arw=F6F0&amp;ac=p"/>
+                          <pic:cNvPr id="0" name="Picture 14" descr="C:\Users\Sarah\Documents\GitHub\sa967st.github.io\images\beginners-method\move-L2.png"/>
                           <pic:cNvPicPr>
                             <a:picLocks noChangeAspect="1" noChangeArrowheads="1"/>
                           </pic:cNvPicPr>
@@ -2093,7 +2129,7 @@
                         <pic:spPr bwMode="auto">
                           <a:xfrm>
                             <a:off x="0" y="0"/>
-                            <a:ext cx="952500" cy="952500"/>
+                            <a:ext cx="949960" cy="949960"/>
                           </a:xfrm>
                           <a:prstGeom prst="rect">
                             <a:avLst/>
@@ -2319,14 +2355,17 @@
             <w:r>
               <w:rPr>
                 <w:rFonts w:ascii="Verdana" w:hAnsi="Verdana" w:cs="Arial"/>
+                <w:b/>
                 <w:noProof/>
+                <w:sz w:val="24"/>
+                <w:szCs w:val="24"/>
                 <w:lang w:eastAsia="en-CA"/>
               </w:rPr>
               <w:drawing>
-                <wp:inline distT="0" distB="0" distL="0" distR="0" wp14:anchorId="7E564353" wp14:editId="4E61B4D9">
-                  <wp:extent cx="952500" cy="952500"/>
-                  <wp:effectExtent l="0" t="0" r="0" b="0"/>
-                  <wp:docPr id="102" name="Picture 102" descr="http://cube.crider.co.uk/visualcube.php?fmt=gif&amp;size=100&amp;alg=y2F&amp;arw=U6U8&amp;ac=n"/>
+                <wp:inline distT="0" distB="0" distL="0" distR="0">
+                  <wp:extent cx="949960" cy="949960"/>
+                  <wp:effectExtent l="0" t="0" r="2540" b="2540"/>
+                  <wp:docPr id="12" name="Picture 12" descr="C:\Users\Sarah\Documents\GitHub\sa967st.github.io\images\beginners-method\move-F.png"/>
                   <wp:cNvGraphicFramePr>
                     <a:graphicFrameLocks xmlns:a="http://schemas.openxmlformats.org/drawingml/2006/main" noChangeAspect="1"/>
                   </wp:cNvGraphicFramePr>
@@ -2334,7 +2373,7 @@
                     <a:graphicData uri="http://schemas.openxmlformats.org/drawingml/2006/picture">
                       <pic:pic xmlns:pic="http://schemas.openxmlformats.org/drawingml/2006/picture">
                         <pic:nvPicPr>
-                          <pic:cNvPr id="0" name="Picture 99" descr="http://cube.crider.co.uk/visualcube.php?fmt=gif&amp;size=100&amp;alg=y2F&amp;arw=U6U8&amp;ac=n"/>
+                          <pic:cNvPr id="0" name="Picture 10" descr="C:\Users\Sarah\Documents\GitHub\sa967st.github.io\images\beginners-method\move-F.png"/>
                           <pic:cNvPicPr>
                             <a:picLocks noChangeAspect="1" noChangeArrowheads="1"/>
                           </pic:cNvPicPr>
@@ -2355,7 +2394,7 @@
                         <pic:spPr bwMode="auto">
                           <a:xfrm>
                             <a:off x="0" y="0"/>
-                            <a:ext cx="952500" cy="952500"/>
+                            <a:ext cx="949960" cy="949960"/>
                           </a:xfrm>
                           <a:prstGeom prst="rect">
                             <a:avLst/>
@@ -2391,14 +2430,17 @@
             <w:r>
               <w:rPr>
                 <w:rFonts w:ascii="Verdana" w:hAnsi="Verdana" w:cs="Arial"/>
+                <w:b/>
                 <w:noProof/>
+                <w:sz w:val="24"/>
+                <w:szCs w:val="24"/>
                 <w:lang w:eastAsia="en-CA"/>
               </w:rPr>
               <w:drawing>
-                <wp:inline distT="0" distB="0" distL="0" distR="0" wp14:anchorId="1563BFAD" wp14:editId="2EBD1755">
-                  <wp:extent cx="952500" cy="952500"/>
-                  <wp:effectExtent l="0" t="0" r="0" b="0"/>
-                  <wp:docPr id="104" name="Picture 104" descr="http://cube.crider.co.uk/visualcube.php?fmt=gif&amp;size=100&amp;alg=y2F'&amp;arw=U8U6&amp;ac=n"/>
+                <wp:inline distT="0" distB="0" distL="0" distR="0">
+                  <wp:extent cx="949960" cy="949960"/>
+                  <wp:effectExtent l="0" t="0" r="2540" b="2540"/>
+                  <wp:docPr id="14" name="Picture 14" descr="C:\Users\Sarah\Documents\GitHub\sa967st.github.io\images\beginners-method\move-Fprime.png"/>
                   <wp:cNvGraphicFramePr>
                     <a:graphicFrameLocks xmlns:a="http://schemas.openxmlformats.org/drawingml/2006/main" noChangeAspect="1"/>
                   </wp:cNvGraphicFramePr>
@@ -2406,7 +2448,7 @@
                     <a:graphicData uri="http://schemas.openxmlformats.org/drawingml/2006/picture">
                       <pic:pic xmlns:pic="http://schemas.openxmlformats.org/drawingml/2006/picture">
                         <pic:nvPicPr>
-                          <pic:cNvPr id="0" name="Picture 103" descr="http://cube.crider.co.uk/visualcube.php?fmt=gif&amp;size=100&amp;alg=y2F'&amp;arw=U8U6&amp;ac=n"/>
+                          <pic:cNvPr id="0" name="Picture 12" descr="C:\Users\Sarah\Documents\GitHub\sa967st.github.io\images\beginners-method\move-Fprime.png"/>
                           <pic:cNvPicPr>
                             <a:picLocks noChangeAspect="1" noChangeArrowheads="1"/>
                           </pic:cNvPicPr>
@@ -2427,7 +2469,7 @@
                         <pic:spPr bwMode="auto">
                           <a:xfrm>
                             <a:off x="0" y="0"/>
-                            <a:ext cx="952500" cy="952500"/>
+                            <a:ext cx="949960" cy="949960"/>
                           </a:xfrm>
                           <a:prstGeom prst="rect">
                             <a:avLst/>
@@ -2463,14 +2505,17 @@
             <w:r>
               <w:rPr>
                 <w:rFonts w:ascii="Verdana" w:hAnsi="Verdana" w:cs="Arial"/>
+                <w:b/>
                 <w:noProof/>
+                <w:sz w:val="24"/>
+                <w:szCs w:val="24"/>
                 <w:lang w:eastAsia="en-CA"/>
               </w:rPr>
               <w:drawing>
-                <wp:inline distT="0" distB="0" distL="0" distR="0" wp14:anchorId="2734D64C" wp14:editId="310DE0DA">
-                  <wp:extent cx="952500" cy="952500"/>
-                  <wp:effectExtent l="0" t="0" r="0" b="0"/>
-                  <wp:docPr id="103" name="Picture 103" descr="http://cube.crider.co.uk/visualcube.php?fmt=gif&amp;size=100&amp;alg=y2F2&amp;arw=U6U8&amp;ac=p"/>
+                <wp:inline distT="0" distB="0" distL="0" distR="0">
+                  <wp:extent cx="949960" cy="949960"/>
+                  <wp:effectExtent l="0" t="0" r="2540" b="2540"/>
+                  <wp:docPr id="13" name="Picture 13" descr="C:\Users\Sarah\Documents\GitHub\sa967st.github.io\images\beginners-method\move-F2.png"/>
                   <wp:cNvGraphicFramePr>
                     <a:graphicFrameLocks xmlns:a="http://schemas.openxmlformats.org/drawingml/2006/main" noChangeAspect="1"/>
                   </wp:cNvGraphicFramePr>
@@ -2478,7 +2523,7 @@
                     <a:graphicData uri="http://schemas.openxmlformats.org/drawingml/2006/picture">
                       <pic:pic xmlns:pic="http://schemas.openxmlformats.org/drawingml/2006/picture">
                         <pic:nvPicPr>
-                          <pic:cNvPr id="0" name="Picture 101" descr="http://cube.crider.co.uk/visualcube.php?fmt=gif&amp;size=100&amp;alg=y2F2&amp;arw=U6U8&amp;ac=p"/>
+                          <pic:cNvPr id="0" name="Picture 11" descr="C:\Users\Sarah\Documents\GitHub\sa967st.github.io\images\beginners-method\move-F2.png"/>
                           <pic:cNvPicPr>
                             <a:picLocks noChangeAspect="1" noChangeArrowheads="1"/>
                           </pic:cNvPicPr>
@@ -2499,7 +2544,7 @@
                         <pic:spPr bwMode="auto">
                           <a:xfrm>
                             <a:off x="0" y="0"/>
-                            <a:ext cx="952500" cy="952500"/>
+                            <a:ext cx="949960" cy="949960"/>
                           </a:xfrm>
                           <a:prstGeom prst="rect">
                             <a:avLst/>
@@ -2535,14 +2580,17 @@
             <w:r>
               <w:rPr>
                 <w:rFonts w:ascii="Verdana" w:hAnsi="Verdana" w:cs="Arial"/>
+                <w:b/>
                 <w:noProof/>
+                <w:sz w:val="24"/>
+                <w:szCs w:val="24"/>
                 <w:lang w:eastAsia="en-CA"/>
               </w:rPr>
               <w:drawing>
-                <wp:inline distT="0" distB="0" distL="0" distR="0" wp14:anchorId="7C77CA5B" wp14:editId="1A9B09FC">
-                  <wp:extent cx="952500" cy="952500"/>
-                  <wp:effectExtent l="0" t="0" r="0" b="0"/>
-                  <wp:docPr id="106" name="Picture 106" descr="http://cube.crider.co.uk/visualcube.php?fmt=gif&amp;size=100&amp;alg=y2B&amp;arw=U2U0&amp;ac=n"/>
+                <wp:inline distT="0" distB="0" distL="0" distR="0">
+                  <wp:extent cx="949960" cy="949960"/>
+                  <wp:effectExtent l="0" t="0" r="2540" b="2540"/>
+                  <wp:docPr id="6" name="Picture 6" descr="C:\Users\Sarah\Documents\GitHub\sa967st.github.io\images\beginners-method\move-B.png"/>
                   <wp:cNvGraphicFramePr>
                     <a:graphicFrameLocks xmlns:a="http://schemas.openxmlformats.org/drawingml/2006/main" noChangeAspect="1"/>
                   </wp:cNvGraphicFramePr>
@@ -2550,7 +2598,7 @@
                     <a:graphicData uri="http://schemas.openxmlformats.org/drawingml/2006/picture">
                       <pic:pic xmlns:pic="http://schemas.openxmlformats.org/drawingml/2006/picture">
                         <pic:nvPicPr>
-                          <pic:cNvPr id="0" name="Picture 107" descr="http://cube.crider.co.uk/visualcube.php?fmt=gif&amp;size=100&amp;alg=y2B&amp;arw=U2U0&amp;ac=n"/>
+                          <pic:cNvPr id="0" name="Picture 4" descr="C:\Users\Sarah\Documents\GitHub\sa967st.github.io\images\beginners-method\move-B.png"/>
                           <pic:cNvPicPr>
                             <a:picLocks noChangeAspect="1" noChangeArrowheads="1"/>
                           </pic:cNvPicPr>
@@ -2571,7 +2619,7 @@
                         <pic:spPr bwMode="auto">
                           <a:xfrm>
                             <a:off x="0" y="0"/>
-                            <a:ext cx="952500" cy="952500"/>
+                            <a:ext cx="949960" cy="949960"/>
                           </a:xfrm>
                           <a:prstGeom prst="rect">
                             <a:avLst/>
@@ -2607,14 +2655,17 @@
             <w:r>
               <w:rPr>
                 <w:rFonts w:ascii="Verdana" w:hAnsi="Verdana" w:cs="Arial"/>
+                <w:b/>
                 <w:noProof/>
+                <w:sz w:val="24"/>
+                <w:szCs w:val="24"/>
                 <w:lang w:eastAsia="en-CA"/>
               </w:rPr>
               <w:drawing>
-                <wp:inline distT="0" distB="0" distL="0" distR="0" wp14:anchorId="48DAC504" wp14:editId="0BC4F456">
-                  <wp:extent cx="952500" cy="952500"/>
-                  <wp:effectExtent l="0" t="0" r="0" b="0"/>
-                  <wp:docPr id="105" name="Picture 105" descr="http://cube.crider.co.uk/visualcube.php?fmt=gif&amp;size=100&amp;alg=y2B'&amp;arw=U0U2&amp;ac=n"/>
+                <wp:inline distT="0" distB="0" distL="0" distR="0">
+                  <wp:extent cx="949960" cy="949960"/>
+                  <wp:effectExtent l="0" t="0" r="2540" b="2540"/>
+                  <wp:docPr id="8" name="Picture 8" descr="C:\Users\Sarah\Documents\GitHub\sa967st.github.io\images\beginners-method\move-Bprime.png"/>
                   <wp:cNvGraphicFramePr>
                     <a:graphicFrameLocks xmlns:a="http://schemas.openxmlformats.org/drawingml/2006/main" noChangeAspect="1"/>
                   </wp:cNvGraphicFramePr>
@@ -2622,7 +2673,7 @@
                     <a:graphicData uri="http://schemas.openxmlformats.org/drawingml/2006/picture">
                       <pic:pic xmlns:pic="http://schemas.openxmlformats.org/drawingml/2006/picture">
                         <pic:nvPicPr>
-                          <pic:cNvPr id="0" name="Picture 105" descr="http://cube.crider.co.uk/visualcube.php?fmt=gif&amp;size=100&amp;alg=y2B'&amp;arw=U0U2&amp;ac=n"/>
+                          <pic:cNvPr id="0" name="Picture 6" descr="C:\Users\Sarah\Documents\GitHub\sa967st.github.io\images\beginners-method\move-Bprime.png"/>
                           <pic:cNvPicPr>
                             <a:picLocks noChangeAspect="1" noChangeArrowheads="1"/>
                           </pic:cNvPicPr>
@@ -2643,7 +2694,7 @@
                         <pic:spPr bwMode="auto">
                           <a:xfrm>
                             <a:off x="0" y="0"/>
-                            <a:ext cx="952500" cy="952500"/>
+                            <a:ext cx="949960" cy="949960"/>
                           </a:xfrm>
                           <a:prstGeom prst="rect">
                             <a:avLst/>
@@ -2679,14 +2730,17 @@
             <w:r>
               <w:rPr>
                 <w:rFonts w:ascii="Verdana" w:hAnsi="Verdana" w:cs="Arial"/>
+                <w:b/>
                 <w:noProof/>
+                <w:sz w:val="24"/>
+                <w:szCs w:val="24"/>
                 <w:lang w:eastAsia="en-CA"/>
               </w:rPr>
               <w:drawing>
-                <wp:inline distT="0" distB="0" distL="0" distR="0" wp14:anchorId="1DDE3E77" wp14:editId="720F300C">
-                  <wp:extent cx="952500" cy="952500"/>
-                  <wp:effectExtent l="0" t="0" r="0" b="0"/>
-                  <wp:docPr id="107" name="Picture 107" descr="http://cube.crider.co.uk/visualcube.php?fmt=gif&amp;size=100&amp;alg=y2B2&amp;arw=U2U0&amp;ac=p"/>
+                <wp:inline distT="0" distB="0" distL="0" distR="0">
+                  <wp:extent cx="949960" cy="949960"/>
+                  <wp:effectExtent l="0" t="0" r="2540" b="2540"/>
+                  <wp:docPr id="7" name="Picture 7" descr="C:\Users\Sarah\Documents\GitHub\sa967st.github.io\images\beginners-method\move-B2.png"/>
                   <wp:cNvGraphicFramePr>
                     <a:graphicFrameLocks xmlns:a="http://schemas.openxmlformats.org/drawingml/2006/main" noChangeAspect="1"/>
                   </wp:cNvGraphicFramePr>
@@ -2694,7 +2748,7 @@
                     <a:graphicData uri="http://schemas.openxmlformats.org/drawingml/2006/picture">
                       <pic:pic xmlns:pic="http://schemas.openxmlformats.org/drawingml/2006/picture">
                         <pic:nvPicPr>
-                          <pic:cNvPr id="0" name="Picture 109" descr="http://cube.crider.co.uk/visualcube.php?fmt=gif&amp;size=100&amp;alg=y2B2&amp;arw=U2U0&amp;ac=p"/>
+                          <pic:cNvPr id="0" name="Picture 5" descr="C:\Users\Sarah\Documents\GitHub\sa967st.github.io\images\beginners-method\move-B2.png"/>
                           <pic:cNvPicPr>
                             <a:picLocks noChangeAspect="1" noChangeArrowheads="1"/>
                           </pic:cNvPicPr>
@@ -2715,7 +2769,7 @@
                         <pic:spPr bwMode="auto">
                           <a:xfrm>
                             <a:off x="0" y="0"/>
-                            <a:ext cx="952500" cy="952500"/>
+                            <a:ext cx="949960" cy="949960"/>
                           </a:xfrm>
                           <a:prstGeom prst="rect">
                             <a:avLst/>
@@ -4897,9 +4951,9 @@
               </w:rPr>
               <w:drawing>
                 <wp:inline distT="0" distB="0" distL="0" distR="0">
-                  <wp:extent cx="952500" cy="952500"/>
-                  <wp:effectExtent l="0" t="0" r="0" b="0"/>
-                  <wp:docPr id="3" name="Picture 3" descr="C:\Users\Sarah\Pictures\step-2-case-1.gif"/>
+                  <wp:extent cx="949960" cy="949960"/>
+                  <wp:effectExtent l="0" t="0" r="2540" b="2540"/>
+                  <wp:docPr id="54" name="Picture 54" descr="C:\Users\Sarah\Documents\GitHub\sa967st.github.io\images\beginners-method\step-2-case-1.png"/>
                   <wp:cNvGraphicFramePr>
                     <a:graphicFrameLocks xmlns:a="http://schemas.openxmlformats.org/drawingml/2006/main" noChangeAspect="1"/>
                   </wp:cNvGraphicFramePr>
@@ -4907,7 +4961,7 @@
                     <a:graphicData uri="http://schemas.openxmlformats.org/drawingml/2006/picture">
                       <pic:pic xmlns:pic="http://schemas.openxmlformats.org/drawingml/2006/picture">
                         <pic:nvPicPr>
-                          <pic:cNvPr id="0" name="Picture 1" descr="C:\Users\Sarah\Pictures\step-2-case-1.gif"/>
+                          <pic:cNvPr id="0" name="Picture 22" descr="C:\Users\Sarah\Documents\GitHub\sa967st.github.io\images\beginners-method\step-2-case-1.png"/>
                           <pic:cNvPicPr>
                             <a:picLocks noChangeAspect="1" noChangeArrowheads="1"/>
                           </pic:cNvPicPr>
@@ -4928,7 +4982,7 @@
                         <pic:spPr bwMode="auto">
                           <a:xfrm>
                             <a:off x="0" y="0"/>
-                            <a:ext cx="952500" cy="952500"/>
+                            <a:ext cx="949960" cy="949960"/>
                           </a:xfrm>
                           <a:prstGeom prst="rect">
                             <a:avLst/>
@@ -5011,9 +5065,9 @@
               </w:rPr>
               <w:drawing>
                 <wp:inline distT="0" distB="0" distL="0" distR="0">
-                  <wp:extent cx="952500" cy="952500"/>
-                  <wp:effectExtent l="0" t="0" r="0" b="0"/>
-                  <wp:docPr id="4" name="Picture 4" descr="C:\Users\Sarah\Pictures\step-2-case-2.gif"/>
+                  <wp:extent cx="949960" cy="949960"/>
+                  <wp:effectExtent l="0" t="0" r="2540" b="2540"/>
+                  <wp:docPr id="57" name="Picture 57" descr="C:\Users\Sarah\Documents\GitHub\sa967st.github.io\images\beginners-method\step-2-case-2.png"/>
                   <wp:cNvGraphicFramePr>
                     <a:graphicFrameLocks xmlns:a="http://schemas.openxmlformats.org/drawingml/2006/main" noChangeAspect="1"/>
                   </wp:cNvGraphicFramePr>
@@ -5021,7 +5075,7 @@
                     <a:graphicData uri="http://schemas.openxmlformats.org/drawingml/2006/picture">
                       <pic:pic xmlns:pic="http://schemas.openxmlformats.org/drawingml/2006/picture">
                         <pic:nvPicPr>
-                          <pic:cNvPr id="0" name="Picture 2" descr="C:\Users\Sarah\Pictures\step-2-case-2.gif"/>
+                          <pic:cNvPr id="0" name="Picture 25" descr="C:\Users\Sarah\Documents\GitHub\sa967st.github.io\images\beginners-method\step-2-case-2.png"/>
                           <pic:cNvPicPr>
                             <a:picLocks noChangeAspect="1" noChangeArrowheads="1"/>
                           </pic:cNvPicPr>
@@ -5042,7 +5096,7 @@
                         <pic:spPr bwMode="auto">
                           <a:xfrm>
                             <a:off x="0" y="0"/>
-                            <a:ext cx="952500" cy="952500"/>
+                            <a:ext cx="949960" cy="949960"/>
                           </a:xfrm>
                           <a:prstGeom prst="rect">
                             <a:avLst/>
@@ -5152,9 +5206,9 @@
               </w:rPr>
               <w:drawing>
                 <wp:inline distT="0" distB="0" distL="0" distR="0">
-                  <wp:extent cx="952500" cy="952500"/>
-                  <wp:effectExtent l="0" t="0" r="0" b="0"/>
-                  <wp:docPr id="5" name="Picture 5" descr="C:\Users\Sarah\Pictures\step-2-case-3.gif"/>
+                  <wp:extent cx="949960" cy="949960"/>
+                  <wp:effectExtent l="0" t="0" r="2540" b="2540"/>
+                  <wp:docPr id="56" name="Picture 56" descr="C:\Users\Sarah\Documents\GitHub\sa967st.github.io\images\beginners-method\step-2-case-3.png"/>
                   <wp:cNvGraphicFramePr>
                     <a:graphicFrameLocks xmlns:a="http://schemas.openxmlformats.org/drawingml/2006/main" noChangeAspect="1"/>
                   </wp:cNvGraphicFramePr>
@@ -5162,7 +5216,7 @@
                     <a:graphicData uri="http://schemas.openxmlformats.org/drawingml/2006/picture">
                       <pic:pic xmlns:pic="http://schemas.openxmlformats.org/drawingml/2006/picture">
                         <pic:nvPicPr>
-                          <pic:cNvPr id="0" name="Picture 3" descr="C:\Users\Sarah\Pictures\step-2-case-3.gif"/>
+                          <pic:cNvPr id="0" name="Picture 24" descr="C:\Users\Sarah\Documents\GitHub\sa967st.github.io\images\beginners-method\step-2-case-3.png"/>
                           <pic:cNvPicPr>
                             <a:picLocks noChangeAspect="1" noChangeArrowheads="1"/>
                           </pic:cNvPicPr>
@@ -5183,7 +5237,7 @@
                         <pic:spPr bwMode="auto">
                           <a:xfrm>
                             <a:off x="0" y="0"/>
-                            <a:ext cx="952500" cy="952500"/>
+                            <a:ext cx="949960" cy="949960"/>
                           </a:xfrm>
                           <a:prstGeom prst="rect">
                             <a:avLst/>
@@ -5599,13 +5653,15 @@
               <w:rPr>
                 <w:rFonts w:ascii="Verdana" w:hAnsi="Verdana" w:cs="Arial"/>
                 <w:noProof/>
+                <w:sz w:val="24"/>
+                <w:szCs w:val="24"/>
                 <w:lang w:eastAsia="en-CA"/>
               </w:rPr>
               <w:drawing>
-                <wp:inline distT="0" distB="0" distL="0" distR="0" wp14:anchorId="67B31AB7" wp14:editId="5D14C402">
-                  <wp:extent cx="955040" cy="955040"/>
-                  <wp:effectExtent l="0" t="0" r="0" b="0"/>
-                  <wp:docPr id="2" name="Picture 2" descr="http://cube.crider.co.uk/visualcube.php?fmt=gif&amp;size=100&amp;arw=F1F5&amp;fc=dddddddodddddodooodgddgdgggwwwwwwwwwrrrrrrrrrbbbbbbbbb&amp;ac=p"/>
+                <wp:inline distT="0" distB="0" distL="0" distR="0">
+                  <wp:extent cx="949960" cy="949960"/>
+                  <wp:effectExtent l="0" t="0" r="2540" b="2540"/>
+                  <wp:docPr id="59" name="Picture 59" descr="C:\Users\Sarah\Documents\GitHub\sa967st.github.io\images\beginners-method\step-3-case-1.png"/>
                   <wp:cNvGraphicFramePr>
                     <a:graphicFrameLocks xmlns:a="http://schemas.openxmlformats.org/drawingml/2006/main" noChangeAspect="1"/>
                   </wp:cNvGraphicFramePr>
@@ -5613,7 +5669,7 @@
                     <a:graphicData uri="http://schemas.openxmlformats.org/drawingml/2006/picture">
                       <pic:pic xmlns:pic="http://schemas.openxmlformats.org/drawingml/2006/picture">
                         <pic:nvPicPr>
-                          <pic:cNvPr id="0" name="Picture 3" descr="http://cube.crider.co.uk/visualcube.php?fmt=gif&amp;size=100&amp;arw=F1F5&amp;fc=dddddddodddddodooodgddgdgggwwwwwwwwwrrrrrrrrrbbbbbbbbb&amp;ac=p"/>
+                          <pic:cNvPr id="0" name="Picture 26" descr="C:\Users\Sarah\Documents\GitHub\sa967st.github.io\images\beginners-method\step-3-case-1.png"/>
                           <pic:cNvPicPr>
                             <a:picLocks noChangeAspect="1" noChangeArrowheads="1"/>
                           </pic:cNvPicPr>
@@ -5634,7 +5690,7 @@
                         <pic:spPr bwMode="auto">
                           <a:xfrm>
                             <a:off x="0" y="0"/>
-                            <a:ext cx="955040" cy="955040"/>
+                            <a:ext cx="949960" cy="949960"/>
                           </a:xfrm>
                           <a:prstGeom prst="rect">
                             <a:avLst/>
@@ -5790,13 +5846,15 @@
               <w:rPr>
                 <w:rFonts w:ascii="Verdana" w:hAnsi="Verdana" w:cs="Arial"/>
                 <w:noProof/>
+                <w:sz w:val="24"/>
+                <w:szCs w:val="24"/>
                 <w:lang w:eastAsia="en-CA"/>
               </w:rPr>
               <w:drawing>
-                <wp:inline distT="0" distB="0" distL="0" distR="0" wp14:anchorId="00B05F4A" wp14:editId="09445634">
-                  <wp:extent cx="955040" cy="955040"/>
-                  <wp:effectExtent l="0" t="0" r="0" b="0"/>
-                  <wp:docPr id="15" name="Picture 15" descr="http://cube.crider.co.uk/visualcube.php?fmt=gif&amp;size=100&amp;arw=R1R3&amp;fc=dddddgddddoddodoooddddgdgggwwwwwwwwwrrrrrrrrrbbbbbbbbb&amp;ac=p"/>
+                <wp:inline distT="0" distB="0" distL="0" distR="0">
+                  <wp:extent cx="949960" cy="949960"/>
+                  <wp:effectExtent l="0" t="0" r="2540" b="2540"/>
+                  <wp:docPr id="60" name="Picture 60" descr="C:\Users\Sarah\Documents\GitHub\sa967st.github.io\images\beginners-method\step-3-case-2.png"/>
                   <wp:cNvGraphicFramePr>
                     <a:graphicFrameLocks xmlns:a="http://schemas.openxmlformats.org/drawingml/2006/main" noChangeAspect="1"/>
                   </wp:cNvGraphicFramePr>
@@ -5804,7 +5862,7 @@
                     <a:graphicData uri="http://schemas.openxmlformats.org/drawingml/2006/picture">
                       <pic:pic xmlns:pic="http://schemas.openxmlformats.org/drawingml/2006/picture">
                         <pic:nvPicPr>
-                          <pic:cNvPr id="0" name="Picture 5" descr="http://cube.crider.co.uk/visualcube.php?fmt=gif&amp;size=100&amp;arw=R1R3&amp;fc=dddddgddddoddodoooddddgdgggwwwwwwwwwrrrrrrrrrbbbbbbbbb&amp;ac=p"/>
+                          <pic:cNvPr id="0" name="Picture 27" descr="C:\Users\Sarah\Documents\GitHub\sa967st.github.io\images\beginners-method\step-3-case-2.png"/>
                           <pic:cNvPicPr>
                             <a:picLocks noChangeAspect="1" noChangeArrowheads="1"/>
                           </pic:cNvPicPr>
@@ -5825,7 +5883,7 @@
                         <pic:spPr bwMode="auto">
                           <a:xfrm>
                             <a:off x="0" y="0"/>
-                            <a:ext cx="955040" cy="955040"/>
+                            <a:ext cx="949960" cy="949960"/>
                           </a:xfrm>
                           <a:prstGeom prst="rect">
                             <a:avLst/>
@@ -9527,8 +9585,6 @@
           <w:szCs w:val="28"/>
         </w:rPr>
       </w:pPr>
-      <w:bookmarkStart w:id="0" w:name="_GoBack"/>
-      <w:bookmarkEnd w:id="0"/>
       <w:r>
         <w:rPr>
           <w:rFonts w:ascii="Verdana" w:hAnsi="Verdana" w:cs="Arial"/>
@@ -9889,13 +9945,16 @@
               <w:rPr>
                 <w:rFonts w:ascii="Verdana" w:hAnsi="Verdana" w:cs="Arial"/>
                 <w:noProof/>
+                <w:color w:val="000000" w:themeColor="text1"/>
+                <w:sz w:val="24"/>
+                <w:szCs w:val="24"/>
                 <w:lang w:eastAsia="en-CA"/>
               </w:rPr>
               <w:drawing>
-                <wp:inline distT="0" distB="0" distL="0" distR="0" wp14:anchorId="3C48441D" wp14:editId="3B69EF24">
-                  <wp:extent cx="956945" cy="956945"/>
-                  <wp:effectExtent l="0" t="0" r="0" b="0"/>
-                  <wp:docPr id="77" name="Picture 77" descr="http://cube.crider.co.uk/visualcube.php?fmt=gif&amp;size=100&amp;view=plan&amp;fc=yyyyyyyyybdgoooooogdoggggggwwwwwwwwwrdrrrrrrrodbbbbbbb&amp;arw=U2U8,U8U2&amp;ac=p"/>
+                <wp:inline distT="0" distB="0" distL="0" distR="0">
+                  <wp:extent cx="949960" cy="949960"/>
+                  <wp:effectExtent l="0" t="0" r="2540" b="2540"/>
+                  <wp:docPr id="73" name="Picture 73" descr="C:\Users\Sarah\Documents\GitHub\sa967st.github.io\images\beginners-method\step-6-case-1.png"/>
                   <wp:cNvGraphicFramePr>
                     <a:graphicFrameLocks xmlns:a="http://schemas.openxmlformats.org/drawingml/2006/main" noChangeAspect="1"/>
                   </wp:cNvGraphicFramePr>
@@ -9903,7 +9962,7 @@
                     <a:graphicData uri="http://schemas.openxmlformats.org/drawingml/2006/picture">
                       <pic:pic xmlns:pic="http://schemas.openxmlformats.org/drawingml/2006/picture">
                         <pic:nvPicPr>
-                          <pic:cNvPr id="0" name="Picture 46" descr="http://cube.crider.co.uk/visualcube.php?fmt=gif&amp;size=100&amp;view=plan&amp;fc=yyyyyyyyybdgoooooogdoggggggwwwwwwwwwrdrrrrrrrodbbbbbbb&amp;arw=U2U8,U8U2&amp;ac=p"/>
+                          <pic:cNvPr id="0" name="Picture 28" descr="C:\Users\Sarah\Documents\GitHub\sa967st.github.io\images\beginners-method\step-6-case-1.png"/>
                           <pic:cNvPicPr>
                             <a:picLocks noChangeAspect="1" noChangeArrowheads="1"/>
                           </pic:cNvPicPr>
@@ -9924,7 +9983,7 @@
                         <pic:spPr bwMode="auto">
                           <a:xfrm>
                             <a:off x="0" y="0"/>
-                            <a:ext cx="956945" cy="956945"/>
+                            <a:ext cx="949960" cy="949960"/>
                           </a:xfrm>
                           <a:prstGeom prst="rect">
                             <a:avLst/>
@@ -10293,13 +10352,16 @@
               <w:rPr>
                 <w:rFonts w:ascii="Verdana" w:hAnsi="Verdana" w:cs="Arial"/>
                 <w:noProof/>
+                <w:color w:val="000000" w:themeColor="text1"/>
+                <w:sz w:val="24"/>
+                <w:szCs w:val="24"/>
                 <w:lang w:eastAsia="en-CA"/>
               </w:rPr>
               <w:drawing>
-                <wp:inline distT="0" distB="0" distL="0" distR="0" wp14:anchorId="6A08136A" wp14:editId="52DDB375">
-                  <wp:extent cx="956945" cy="956945"/>
-                  <wp:effectExtent l="0" t="0" r="0" b="0"/>
-                  <wp:docPr id="78" name="Picture 78" descr="http://cube.crider.co.uk/visualcube.php?fmt=gif&amp;size=100&amp;view=plan&amp;fc=yyyyyyyyyrdooooooogdbggggggwwwwwwwwwodrrrrrrrbdgbbbbbb&amp;arw=U0U8,U8U0&amp;ac=p"/>
+                <wp:inline distT="0" distB="0" distL="0" distR="0">
+                  <wp:extent cx="949960" cy="949960"/>
+                  <wp:effectExtent l="0" t="0" r="2540" b="2540"/>
+                  <wp:docPr id="83" name="Picture 83" descr="C:\Users\Sarah\Documents\GitHub\sa967st.github.io\images\beginners-method\step-6-case-2.png"/>
                   <wp:cNvGraphicFramePr>
                     <a:graphicFrameLocks xmlns:a="http://schemas.openxmlformats.org/drawingml/2006/main" noChangeAspect="1"/>
                   </wp:cNvGraphicFramePr>
@@ -10307,7 +10369,7 @@
                     <a:graphicData uri="http://schemas.openxmlformats.org/drawingml/2006/picture">
                       <pic:pic xmlns:pic="http://schemas.openxmlformats.org/drawingml/2006/picture">
                         <pic:nvPicPr>
-                          <pic:cNvPr id="0" name="Picture 48" descr="http://cube.crider.co.uk/visualcube.php?fmt=gif&amp;size=100&amp;view=plan&amp;fc=yyyyyyyyyrdooooooogdbggggggwwwwwwwwwodrrrrrrrbdgbbbbbb&amp;arw=U0U8,U8U0&amp;ac=p"/>
+                          <pic:cNvPr id="0" name="Picture 29" descr="C:\Users\Sarah\Documents\GitHub\sa967st.github.io\images\beginners-method\step-6-case-2.png"/>
                           <pic:cNvPicPr>
                             <a:picLocks noChangeAspect="1" noChangeArrowheads="1"/>
                           </pic:cNvPicPr>
@@ -10328,7 +10390,7 @@
                         <pic:spPr bwMode="auto">
                           <a:xfrm>
                             <a:off x="0" y="0"/>
-                            <a:ext cx="956945" cy="956945"/>
+                            <a:ext cx="949960" cy="949960"/>
                           </a:xfrm>
                           <a:prstGeom prst="rect">
                             <a:avLst/>
@@ -10678,13 +10740,15 @@
               <w:rPr>
                 <w:rFonts w:ascii="Verdana" w:hAnsi="Verdana" w:cs="Arial"/>
                 <w:noProof/>
+                <w:sz w:val="24"/>
+                <w:szCs w:val="24"/>
                 <w:lang w:eastAsia="en-CA"/>
               </w:rPr>
               <w:drawing>
-                <wp:inline distT="0" distB="0" distL="0" distR="0" wp14:anchorId="2F914FEF" wp14:editId="74B459B0">
-                  <wp:extent cx="956945" cy="956945"/>
-                  <wp:effectExtent l="0" t="0" r="0" b="0"/>
-                  <wp:docPr id="79" name="Picture 79" descr="http://cube.crider.co.uk/visualcube.php?fmt=gif&amp;size=100&amp;view=plan&amp;alg=y2R2URUR'U'R'U'R'UR'&amp;arw=U3U7,U7U5,%20U5U3&amp;ac=p"/>
+                <wp:inline distT="0" distB="0" distL="0" distR="0">
+                  <wp:extent cx="949960" cy="949960"/>
+                  <wp:effectExtent l="0" t="0" r="2540" b="2540"/>
+                  <wp:docPr id="88" name="Picture 88" descr="C:\Users\Sarah\Documents\GitHub\sa967st.github.io\images\beginners-method\step-7-case-1.png"/>
                   <wp:cNvGraphicFramePr>
                     <a:graphicFrameLocks xmlns:a="http://schemas.openxmlformats.org/drawingml/2006/main" noChangeAspect="1"/>
                   </wp:cNvGraphicFramePr>
@@ -10692,7 +10756,7 @@
                     <a:graphicData uri="http://schemas.openxmlformats.org/drawingml/2006/picture">
                       <pic:pic xmlns:pic="http://schemas.openxmlformats.org/drawingml/2006/picture">
                         <pic:nvPicPr>
-                          <pic:cNvPr id="0" name="Picture 50" descr="http://cube.crider.co.uk/visualcube.php?fmt=gif&amp;size=100&amp;view=plan&amp;alg=y2R2URUR'U'R'U'R'UR'&amp;arw=U3U7,U7U5,%20U5U3&amp;ac=p"/>
+                          <pic:cNvPr id="0" name="Picture 31" descr="C:\Users\Sarah\Documents\GitHub\sa967st.github.io\images\beginners-method\step-7-case-1.png"/>
                           <pic:cNvPicPr>
                             <a:picLocks noChangeAspect="1" noChangeArrowheads="1"/>
                           </pic:cNvPicPr>
@@ -10713,7 +10777,7 @@
                         <pic:spPr bwMode="auto">
                           <a:xfrm>
                             <a:off x="0" y="0"/>
-                            <a:ext cx="956945" cy="956945"/>
+                            <a:ext cx="949960" cy="949960"/>
                           </a:xfrm>
                           <a:prstGeom prst="rect">
                             <a:avLst/>
@@ -10911,13 +10975,15 @@
               <w:rPr>
                 <w:rFonts w:ascii="Verdana" w:hAnsi="Verdana" w:cs="Arial"/>
                 <w:noProof/>
+                <w:sz w:val="24"/>
+                <w:szCs w:val="24"/>
                 <w:lang w:eastAsia="en-CA"/>
               </w:rPr>
               <w:drawing>
-                <wp:inline distT="0" distB="0" distL="0" distR="0" wp14:anchorId="45E1BB49" wp14:editId="7FDAAD37">
-                  <wp:extent cx="956945" cy="956945"/>
-                  <wp:effectExtent l="0" t="0" r="0" b="0"/>
-                  <wp:docPr id="80" name="Picture 80" descr="http://cube.crider.co.uk/visualcube.php?fmt=gif&amp;size=100&amp;view=plan&amp;case=R2URUR'U'R'U'R'UR'y2&amp;arw=U7U3,U5U7,U3U5&amp;ac=p"/>
+                <wp:inline distT="0" distB="0" distL="0" distR="0">
+                  <wp:extent cx="949960" cy="949960"/>
+                  <wp:effectExtent l="0" t="0" r="2540" b="2540"/>
+                  <wp:docPr id="87" name="Picture 87" descr="C:\Users\Sarah\Documents\GitHub\sa967st.github.io\images\beginners-method\step-7-case-2.png"/>
                   <wp:cNvGraphicFramePr>
                     <a:graphicFrameLocks xmlns:a="http://schemas.openxmlformats.org/drawingml/2006/main" noChangeAspect="1"/>
                   </wp:cNvGraphicFramePr>
@@ -10925,7 +10991,7 @@
                     <a:graphicData uri="http://schemas.openxmlformats.org/drawingml/2006/picture">
                       <pic:pic xmlns:pic="http://schemas.openxmlformats.org/drawingml/2006/picture">
                         <pic:nvPicPr>
-                          <pic:cNvPr id="0" name="Picture 52" descr="http://cube.crider.co.uk/visualcube.php?fmt=gif&amp;size=100&amp;view=plan&amp;case=R2URUR'U'R'U'R'UR'y2&amp;arw=U7U3,U5U7,U3U5&amp;ac=p"/>
+                          <pic:cNvPr id="0" name="Picture 30" descr="C:\Users\Sarah\Documents\GitHub\sa967st.github.io\images\beginners-method\step-7-case-2.png"/>
                           <pic:cNvPicPr>
                             <a:picLocks noChangeAspect="1" noChangeArrowheads="1"/>
                           </pic:cNvPicPr>
@@ -10946,7 +11012,7 @@
                         <pic:spPr bwMode="auto">
                           <a:xfrm>
                             <a:off x="0" y="0"/>
-                            <a:ext cx="956945" cy="956945"/>
+                            <a:ext cx="949960" cy="949960"/>
                           </a:xfrm>
                           <a:prstGeom prst="rect">
                             <a:avLst/>
@@ -11093,13 +11159,15 @@
               <w:rPr>
                 <w:rFonts w:ascii="Verdana" w:hAnsi="Verdana" w:cs="Arial"/>
                 <w:noProof/>
+                <w:sz w:val="24"/>
+                <w:szCs w:val="24"/>
                 <w:lang w:eastAsia="en-CA"/>
               </w:rPr>
               <w:drawing>
-                <wp:inline distT="0" distB="0" distL="0" distR="0" wp14:anchorId="0334250C" wp14:editId="027DFFD3">
-                  <wp:extent cx="956945" cy="956945"/>
-                  <wp:effectExtent l="0" t="0" r="0" b="0"/>
-                  <wp:docPr id="82" name="Picture 82" descr="http://cube.crider.co.uk/visualcube.php?fmt=gif&amp;size=100&amp;view=plan&amp;case=U2M2UM2U2M2UM2&amp;arw=U3U5,U5U3,U7U1,U1U7&amp;ac=p"/>
+                <wp:inline distT="0" distB="0" distL="0" distR="0">
+                  <wp:extent cx="949960" cy="949960"/>
+                  <wp:effectExtent l="0" t="0" r="2540" b="2540"/>
+                  <wp:docPr id="98" name="Picture 98" descr="C:\Users\Sarah\Documents\GitHub\sa967st.github.io\images\beginners-method\step-7-case-3.png"/>
                   <wp:cNvGraphicFramePr>
                     <a:graphicFrameLocks xmlns:a="http://schemas.openxmlformats.org/drawingml/2006/main" noChangeAspect="1"/>
                   </wp:cNvGraphicFramePr>
@@ -11107,7 +11175,7 @@
                     <a:graphicData uri="http://schemas.openxmlformats.org/drawingml/2006/picture">
                       <pic:pic xmlns:pic="http://schemas.openxmlformats.org/drawingml/2006/picture">
                         <pic:nvPicPr>
-                          <pic:cNvPr id="0" name="Picture 56" descr="http://cube.crider.co.uk/visualcube.php?fmt=gif&amp;size=100&amp;view=plan&amp;case=U2M2UM2U2M2UM2&amp;arw=U3U5,U5U3,U7U1,U1U7&amp;ac=p"/>
+                          <pic:cNvPr id="0" name="Picture 32" descr="C:\Users\Sarah\Documents\GitHub\sa967st.github.io\images\beginners-method\step-7-case-3.png"/>
                           <pic:cNvPicPr>
                             <a:picLocks noChangeAspect="1" noChangeArrowheads="1"/>
                           </pic:cNvPicPr>
@@ -11128,7 +11196,7 @@
                         <pic:spPr bwMode="auto">
                           <a:xfrm>
                             <a:off x="0" y="0"/>
-                            <a:ext cx="956945" cy="956945"/>
+                            <a:ext cx="949960" cy="949960"/>
                           </a:xfrm>
                           <a:prstGeom prst="rect">
                             <a:avLst/>
@@ -11244,17 +11312,21 @@
                 <w:szCs w:val="24"/>
               </w:rPr>
             </w:pPr>
+            <w:bookmarkStart w:id="0" w:name="_GoBack"/>
+            <w:bookmarkEnd w:id="0"/>
             <w:r>
               <w:rPr>
                 <w:rFonts w:ascii="Verdana" w:hAnsi="Verdana" w:cs="Arial"/>
                 <w:noProof/>
+                <w:sz w:val="24"/>
+                <w:szCs w:val="24"/>
                 <w:lang w:eastAsia="en-CA"/>
               </w:rPr>
               <w:drawing>
-                <wp:inline distT="0" distB="0" distL="0" distR="0" wp14:anchorId="36CBF98D" wp14:editId="4A317407">
-                  <wp:extent cx="956945" cy="956945"/>
-                  <wp:effectExtent l="0" t="0" r="0" b="0"/>
-                  <wp:docPr id="81" name="Picture 81" descr="http://cube.crider.co.uk/visualcube.php?fmt=gif&amp;size=100&amp;view=plan&amp;case=M2UM2UM'U2M2U2M'&amp;arw=U7U5,U5U7,U3U1,U1U3&amp;ac=p"/>
+                <wp:inline distT="0" distB="0" distL="0" distR="0">
+                  <wp:extent cx="949960" cy="949960"/>
+                  <wp:effectExtent l="0" t="0" r="2540" b="2540"/>
+                  <wp:docPr id="108" name="Picture 108" descr="C:\Users\Sarah\Documents\GitHub\sa967st.github.io\images\beginners-method\step-7-case-4.png"/>
                   <wp:cNvGraphicFramePr>
                     <a:graphicFrameLocks xmlns:a="http://schemas.openxmlformats.org/drawingml/2006/main" noChangeAspect="1"/>
                   </wp:cNvGraphicFramePr>
@@ -11262,7 +11334,7 @@
                     <a:graphicData uri="http://schemas.openxmlformats.org/drawingml/2006/picture">
                       <pic:pic xmlns:pic="http://schemas.openxmlformats.org/drawingml/2006/picture">
                         <pic:nvPicPr>
-                          <pic:cNvPr id="0" name="Picture 54" descr="http://cube.crider.co.uk/visualcube.php?fmt=gif&amp;size=100&amp;view=plan&amp;case=M2UM2UM'U2M2U2M'&amp;arw=U7U5,U5U7,U3U1,U1U3&amp;ac=p"/>
+                          <pic:cNvPr id="0" name="Picture 33" descr="C:\Users\Sarah\Documents\GitHub\sa967st.github.io\images\beginners-method\step-7-case-4.png"/>
                           <pic:cNvPicPr>
                             <a:picLocks noChangeAspect="1" noChangeArrowheads="1"/>
                           </pic:cNvPicPr>
@@ -11283,7 +11355,7 @@
                         <pic:spPr bwMode="auto">
                           <a:xfrm>
                             <a:off x="0" y="0"/>
-                            <a:ext cx="956945" cy="956945"/>
+                            <a:ext cx="949960" cy="949960"/>
                           </a:xfrm>
                           <a:prstGeom prst="rect">
                             <a:avLst/>

</xml_diff>